<commit_message>
update author,time and finish 1_4code and note
</commit_message>
<xml_diff>
--- a/mc1/第一章重点内容.docx
+++ b/mc1/第一章重点内容.docx
@@ -121,12 +121,6 @@
       <w:r>
         <w:t>&lt;=40000</w:t>
       </w:r>
-    </w:p>
-    <w:p>
-      <w:pPr>
-        <w:widowControl/>
-        <w:jc w:val="left"/>
-      </w:pPr>
     </w:p>
     <w:p>
       <w:pPr>
@@ -983,9 +977,6 @@
       </w:r>
     </w:p>
     <w:p/>
-    <w:p/>
-    <w:p/>
-    <w:p/>
     <w:p>
       <w:r>
         <w:rPr>
@@ -1032,6 +1023,7 @@
           <w:color w:val="FF0000"/>
           <w:shd w:val="clear" w:color="auto" w:fill="FFFFFF"/>
         </w:rPr>
+        <w:lastRenderedPageBreak/>
         <w:t>EXCEL</w:t>
       </w:r>
       <w:r>
@@ -2366,12 +2358,14 @@
       <w:pPr>
         <w:rPr>
           <w:b/>
+          <w:color w:val="FF0000"/>
         </w:rPr>
       </w:pPr>
       <w:r>
         <w:rPr>
           <w:rFonts w:hint="eastAsia"/>
           <w:b/>
+          <w:color w:val="FF0000"/>
         </w:rPr>
         <w:lastRenderedPageBreak/>
         <w:t>练习题：</w:t>
@@ -2567,6 +2561,12 @@
           <w:rFonts w:hint="eastAsia"/>
         </w:rPr>
         <w:lastRenderedPageBreak/>
+        <w:t>三、</w:t>
+      </w:r>
+      <w:r>
+        <w:rPr>
+          <w:rFonts w:hint="eastAsia"/>
+        </w:rPr>
         <w:t>Hash</w:t>
       </w:r>
       <w:r>
@@ -2618,11 +2618,6 @@
       </w:r>
     </w:p>
     <w:p>
-      <w:pPr>
-        <w:rPr>
-          <w:rFonts w:hint="eastAsia"/>
-        </w:rPr>
-      </w:pPr>
       <w:r>
         <w:tab/>
       </w:r>
@@ -2676,9 +2671,6 @@
     <w:p>
       <w:pPr>
         <w:ind w:left="420"/>
-        <w:rPr>
-          <w:rFonts w:hint="eastAsia"/>
-        </w:rPr>
       </w:pPr>
       <w:r>
         <w:rPr>
@@ -2807,11 +2799,6 @@
       </w:r>
     </w:p>
     <w:p>
-      <w:pPr>
-        <w:rPr>
-          <w:rFonts w:hint="eastAsia"/>
-        </w:rPr>
-      </w:pPr>
       <w:r>
         <w:tab/>
       </w:r>
@@ -2905,11 +2892,6 @@
       </w:r>
     </w:p>
     <w:p>
-      <w:pPr>
-        <w:rPr>
-          <w:rFonts w:hint="eastAsia"/>
-        </w:rPr>
-      </w:pPr>
       <w:r>
         <w:tab/>
       </w:r>
@@ -2957,11 +2939,6 @@
       </w:r>
     </w:p>
     <w:p>
-      <w:pPr>
-        <w:rPr>
-          <w:rFonts w:hint="eastAsia"/>
-        </w:rPr>
-      </w:pPr>
       <w:r>
         <w:rPr>
           <w:rFonts w:hint="eastAsia"/>
@@ -3036,13 +3013,19 @@
         <w:rPr>
           <w:rFonts w:hint="eastAsia"/>
         </w:rPr>
-        <w:t>度判断</w:t>
+        <w:t>度判</w:t>
       </w:r>
       <w:proofErr w:type="gramEnd"/>
       <w:r>
         <w:rPr>
           <w:rFonts w:hint="eastAsia"/>
         </w:rPr>
+        <w:t>断</w:t>
+      </w:r>
+      <w:r>
+        <w:rPr>
+          <w:rFonts w:hint="eastAsia"/>
+        </w:rPr>
         <w:t>-&gt;</w:t>
       </w:r>
     </w:p>
@@ -3247,11 +3230,6 @@
       </w:r>
     </w:p>
     <w:p>
-      <w:pPr>
-        <w:rPr>
-          <w:rFonts w:hint="eastAsia"/>
-        </w:rPr>
-      </w:pPr>
       <w:r>
         <w:rPr>
           <w:rFonts w:hint="eastAsia"/>
@@ -3290,11 +3268,6 @@
       </w:r>
     </w:p>
     <w:p>
-      <w:pPr>
-        <w:rPr>
-          <w:rFonts w:hint="eastAsia"/>
-        </w:rPr>
-      </w:pPr>
       <w:r>
         <w:rPr>
           <w:rFonts w:hint="eastAsia"/>
@@ -3360,33 +3333,1237 @@
     </w:p>
     <w:p/>
     <w:p>
-      <w:pPr>
-        <w:rPr>
-          <w:rFonts w:hint="eastAsia"/>
-        </w:rPr>
-      </w:pPr>
       <w:r>
         <w:rPr>
           <w:rFonts w:hint="eastAsia"/>
         </w:rPr>
         <w:t>编程</w:t>
+      </w:r>
+    </w:p>
+    <w:p/>
+    <w:p>
+      <w:pPr>
+        <w:widowControl/>
+        <w:jc w:val="left"/>
+        <w:rPr>
+          <w:color w:val="FF0000"/>
+        </w:rPr>
+      </w:pPr>
+      <w:r>
+        <w:rPr>
+          <w:color w:val="FF0000"/>
+        </w:rPr>
+        <w:br w:type="page"/>
+      </w:r>
+    </w:p>
+    <w:p>
+      <w:pPr>
+        <w:rPr>
+          <w:color w:val="FF0000"/>
+        </w:rPr>
+      </w:pPr>
+      <w:r>
+        <w:rPr>
+          <w:rFonts w:hint="eastAsia"/>
+          <w:color w:val="FF0000"/>
+        </w:rPr>
+        <w:lastRenderedPageBreak/>
+        <w:t>练习题：</w:t>
+      </w:r>
+    </w:p>
+    <w:p/>
+    <w:p>
+      <w:r>
+        <w:rPr>
+          <w:rFonts w:hint="eastAsia"/>
+        </w:rPr>
+        <w:t>读入</w:t>
+      </w:r>
+      <w:r>
+        <w:rPr>
+          <w:rFonts w:hint="eastAsia"/>
+        </w:rPr>
+        <w:t>N</w:t>
+      </w:r>
+      <w:r>
+        <w:rPr>
+          <w:rFonts w:hint="eastAsia"/>
+        </w:rPr>
+        <w:t>名学生的成绩，将获得某一给定分数的学生人数输出。</w:t>
+      </w:r>
+      <w:r>
+        <w:rPr>
+          <w:rFonts w:hint="eastAsia"/>
+        </w:rPr>
+        <w:t xml:space="preserve"> </w:t>
+      </w:r>
+    </w:p>
+    <w:p>
+      <w:r>
+        <w:rPr>
+          <w:rFonts w:hint="eastAsia"/>
+        </w:rPr>
+        <w:t>输入描述</w:t>
+      </w:r>
+      <w:r>
+        <w:rPr>
+          <w:rFonts w:hint="eastAsia"/>
+        </w:rPr>
+        <w:t>:</w:t>
+      </w:r>
+    </w:p>
+    <w:p>
+      <w:pPr>
+        <w:ind w:leftChars="175" w:left="420"/>
+      </w:pPr>
+      <w:r>
+        <w:rPr>
+          <w:rFonts w:hint="eastAsia"/>
+        </w:rPr>
+        <w:t>测试输入包含若干测试用例，每个测试用例的格式为：</w:t>
+      </w:r>
+    </w:p>
+    <w:p>
+      <w:pPr>
+        <w:ind w:leftChars="175" w:left="420"/>
+      </w:pPr>
+      <w:r>
+        <w:rPr>
+          <w:rFonts w:hint="eastAsia"/>
+        </w:rPr>
+        <w:t>第</w:t>
+      </w:r>
+      <w:r>
+        <w:rPr>
+          <w:rFonts w:hint="eastAsia"/>
+        </w:rPr>
+        <w:t>1</w:t>
+      </w:r>
+      <w:r>
+        <w:rPr>
+          <w:rFonts w:hint="eastAsia"/>
+        </w:rPr>
+        <w:t>行：</w:t>
+      </w:r>
+      <w:r>
+        <w:rPr>
+          <w:rFonts w:hint="eastAsia"/>
+        </w:rPr>
+        <w:t>N</w:t>
+      </w:r>
+    </w:p>
+    <w:p>
+      <w:pPr>
+        <w:ind w:leftChars="175" w:left="420"/>
+      </w:pPr>
+      <w:r>
+        <w:rPr>
+          <w:rFonts w:hint="eastAsia"/>
+        </w:rPr>
+        <w:t>第</w:t>
+      </w:r>
+      <w:r>
+        <w:rPr>
+          <w:rFonts w:hint="eastAsia"/>
+        </w:rPr>
+        <w:t>2</w:t>
+      </w:r>
+      <w:r>
+        <w:rPr>
+          <w:rFonts w:hint="eastAsia"/>
+        </w:rPr>
+        <w:t>行：</w:t>
+      </w:r>
+      <w:r>
+        <w:rPr>
+          <w:rFonts w:hint="eastAsia"/>
+        </w:rPr>
+        <w:t>N</w:t>
+      </w:r>
+      <w:r>
+        <w:rPr>
+          <w:rFonts w:hint="eastAsia"/>
+        </w:rPr>
+        <w:t>名学生的成绩，相邻</w:t>
+      </w:r>
+      <w:proofErr w:type="gramStart"/>
+      <w:r>
+        <w:rPr>
+          <w:rFonts w:hint="eastAsia"/>
+        </w:rPr>
+        <w:t>两数字</w:t>
+      </w:r>
+      <w:proofErr w:type="gramEnd"/>
+      <w:r>
+        <w:rPr>
+          <w:rFonts w:hint="eastAsia"/>
+        </w:rPr>
+        <w:t>用一个空格间隔。</w:t>
+      </w:r>
+    </w:p>
+    <w:p>
+      <w:pPr>
+        <w:ind w:leftChars="175" w:left="420"/>
+      </w:pPr>
+      <w:r>
+        <w:rPr>
+          <w:rFonts w:hint="eastAsia"/>
+        </w:rPr>
+        <w:t>第</w:t>
+      </w:r>
+      <w:r>
+        <w:rPr>
+          <w:rFonts w:hint="eastAsia"/>
+        </w:rPr>
+        <w:t>3</w:t>
+      </w:r>
+      <w:r>
+        <w:rPr>
+          <w:rFonts w:hint="eastAsia"/>
+        </w:rPr>
+        <w:t>行：给定分数</w:t>
+      </w:r>
+    </w:p>
+    <w:p/>
+    <w:p>
+      <w:pPr>
+        <w:ind w:left="420"/>
+      </w:pPr>
+      <w:r>
+        <w:rPr>
+          <w:rFonts w:hint="eastAsia"/>
+        </w:rPr>
+        <w:t>当读到</w:t>
+      </w:r>
+      <w:r>
+        <w:rPr>
+          <w:rFonts w:hint="eastAsia"/>
+        </w:rPr>
+        <w:t>N=0</w:t>
+      </w:r>
+      <w:r>
+        <w:rPr>
+          <w:rFonts w:hint="eastAsia"/>
+        </w:rPr>
+        <w:t>时输入结束。其中</w:t>
+      </w:r>
+      <w:r>
+        <w:rPr>
+          <w:rFonts w:hint="eastAsia"/>
+        </w:rPr>
+        <w:t>N</w:t>
+      </w:r>
+      <w:r>
+        <w:rPr>
+          <w:rFonts w:hint="eastAsia"/>
+        </w:rPr>
+        <w:t>不超过</w:t>
+      </w:r>
+      <w:r>
+        <w:rPr>
+          <w:rFonts w:hint="eastAsia"/>
+        </w:rPr>
+        <w:t>1000</w:t>
+      </w:r>
+      <w:r>
+        <w:rPr>
+          <w:rFonts w:hint="eastAsia"/>
+        </w:rPr>
+        <w:t>，成绩分数为（包含）</w:t>
+      </w:r>
+      <w:r>
+        <w:rPr>
+          <w:rFonts w:hint="eastAsia"/>
+        </w:rPr>
+        <w:t>0</w:t>
+      </w:r>
+      <w:r>
+        <w:rPr>
+          <w:rFonts w:hint="eastAsia"/>
+        </w:rPr>
+        <w:t>到</w:t>
+      </w:r>
+      <w:r>
+        <w:rPr>
+          <w:rFonts w:hint="eastAsia"/>
+        </w:rPr>
+        <w:t>100</w:t>
+      </w:r>
+      <w:r>
+        <w:rPr>
+          <w:rFonts w:hint="eastAsia"/>
+        </w:rPr>
+        <w:t>之间的一个整数。</w:t>
+      </w:r>
+    </w:p>
+    <w:p/>
+    <w:p>
+      <w:r>
+        <w:rPr>
+          <w:rFonts w:hint="eastAsia"/>
+        </w:rPr>
+        <w:t>输出描述</w:t>
+      </w:r>
+      <w:r>
+        <w:rPr>
+          <w:rFonts w:hint="eastAsia"/>
+        </w:rPr>
+        <w:t>:</w:t>
+      </w:r>
+    </w:p>
+    <w:p>
+      <w:pPr>
+        <w:ind w:firstLine="420"/>
+      </w:pPr>
+      <w:r>
+        <w:rPr>
+          <w:rFonts w:hint="eastAsia"/>
+        </w:rPr>
+        <w:t>对每个测试用例，将获得给定分数的学生人数输出。</w:t>
+      </w:r>
+    </w:p>
+    <w:p/>
+    <w:p>
+      <w:r>
+        <w:rPr>
+          <w:rFonts w:hint="eastAsia"/>
+        </w:rPr>
+        <w:t>输入</w:t>
+      </w:r>
+    </w:p>
+    <w:p>
+      <w:r>
+        <w:t>3</w:t>
+      </w:r>
+    </w:p>
+    <w:p>
+      <w:r>
+        <w:t>80 60 90</w:t>
+      </w:r>
+    </w:p>
+    <w:p>
+      <w:r>
+        <w:t>60</w:t>
+      </w:r>
+    </w:p>
+    <w:p>
+      <w:r>
+        <w:t>2</w:t>
+      </w:r>
+    </w:p>
+    <w:p>
+      <w:r>
+        <w:t>85 66</w:t>
+      </w:r>
+    </w:p>
+    <w:p>
+      <w:r>
+        <w:t>0</w:t>
+      </w:r>
+    </w:p>
+    <w:p>
+      <w:r>
+        <w:t>5</w:t>
+      </w:r>
+    </w:p>
+    <w:p>
+      <w:r>
+        <w:t>60 75 90 55 75</w:t>
+      </w:r>
+    </w:p>
+    <w:p>
+      <w:r>
+        <w:t>75</w:t>
+      </w:r>
+    </w:p>
+    <w:p>
+      <w:r>
+        <w:t>0</w:t>
+      </w:r>
+    </w:p>
+    <w:p/>
+    <w:p>
+      <w:r>
+        <w:rPr>
+          <w:rFonts w:hint="eastAsia"/>
+        </w:rPr>
+        <w:t>输出</w:t>
+      </w:r>
+    </w:p>
+    <w:p>
+      <w:r>
+        <w:t>1</w:t>
+      </w:r>
+    </w:p>
+    <w:p>
+      <w:r>
+        <w:t>0</w:t>
+      </w:r>
+    </w:p>
+    <w:p>
+      <w:r>
+        <w:t>2</w:t>
+      </w:r>
+    </w:p>
+    <w:p>
+      <w:pPr>
+        <w:widowControl/>
+        <w:jc w:val="left"/>
+      </w:pPr>
+      <w:r>
+        <w:br w:type="page"/>
+      </w:r>
+    </w:p>
+    <w:p>
+      <w:pPr>
+        <w:pStyle w:val="1"/>
+      </w:pPr>
+      <w:r>
+        <w:rPr>
+          <w:rFonts w:hint="eastAsia"/>
+        </w:rPr>
+        <w:lastRenderedPageBreak/>
+        <w:t>四、排版问题</w:t>
+      </w:r>
+    </w:p>
+    <w:p>
+      <w:r>
+        <w:rPr>
+          <w:rFonts w:hint="eastAsia"/>
+        </w:rPr>
+        <w:t>没什么诀窍，</w:t>
+      </w:r>
+    </w:p>
+    <w:p>
+      <w:r>
+        <w:rPr>
+          <w:rFonts w:hint="eastAsia"/>
+        </w:rPr>
+        <w:t>注意输出</w:t>
+      </w:r>
+      <w:r>
+        <w:rPr>
+          <w:rFonts w:hint="eastAsia"/>
+        </w:rPr>
+        <w:t>要求和</w:t>
+      </w:r>
+      <w:r>
+        <w:rPr>
+          <w:rFonts w:hint="eastAsia"/>
+        </w:rPr>
+        <w:t>格式</w:t>
+      </w:r>
+      <w:r>
+        <w:rPr>
+          <w:rFonts w:hint="eastAsia"/>
+        </w:rPr>
+        <w:t>,</w:t>
+      </w:r>
+      <w:r>
+        <w:t xml:space="preserve"> </w:t>
+      </w:r>
+      <w:r>
+        <w:rPr>
+          <w:rFonts w:hint="eastAsia"/>
+        </w:rPr>
+        <w:t>边界数据处理</w:t>
+      </w:r>
+      <w:r>
+        <w:rPr>
+          <w:rFonts w:hint="eastAsia"/>
+        </w:rPr>
+        <w:t>即可</w:t>
+      </w:r>
+    </w:p>
+    <w:p>
+      <w:pPr>
+        <w:rPr>
+          <w:rFonts w:hint="eastAsia"/>
+        </w:rPr>
+      </w:pPr>
+    </w:p>
+    <w:p>
+      <w:pPr>
+        <w:rPr>
+          <w:rFonts w:hint="eastAsia"/>
+        </w:rPr>
+      </w:pPr>
+      <w:r>
+        <w:rPr>
+          <w:rFonts w:hint="eastAsia"/>
+        </w:rPr>
+        <w:t>练习题</w:t>
+      </w:r>
+      <w:r>
+        <w:rPr>
+          <w:rFonts w:hint="eastAsia"/>
+        </w:rPr>
+        <w:t>介绍了另一种解决排版题的思路，当输出图形所具有的规律不能或者很难直接应用到输出上时，</w:t>
+      </w:r>
+    </w:p>
+    <w:p>
+      <w:pPr>
+        <w:rPr>
+          <w:rFonts w:hint="eastAsia"/>
+        </w:rPr>
+      </w:pPr>
+      <w:r>
+        <w:rPr>
+          <w:rFonts w:hint="eastAsia"/>
+        </w:rPr>
+        <w:t>我们就要考虑采用该</w:t>
+      </w:r>
+      <w:r>
+        <w:rPr>
+          <w:rFonts w:hint="eastAsia"/>
+        </w:rPr>
+        <w:t>练习题</w:t>
       </w:r>
       <w:bookmarkStart w:id="0" w:name="_GoBack"/>
       <w:bookmarkEnd w:id="0"/>
-    </w:p>
-    <w:p>
-      <w:pPr>
-        <w:rPr>
-          <w:rFonts w:hint="eastAsia"/>
-        </w:rPr>
-      </w:pPr>
-    </w:p>
-    <w:p>
-      <w:pPr>
-        <w:rPr>
-          <w:rFonts w:hint="eastAsia"/>
-        </w:rPr>
-      </w:pPr>
+      <w:r>
+        <w:rPr>
+          <w:rFonts w:hint="eastAsia"/>
+        </w:rPr>
+        <w:t>所采用的方法，先用一个二维数组来保存将要输出的字符阵列，并在该数组上首先完成排版。</w:t>
+      </w:r>
+    </w:p>
+    <w:p>
+      <w:r>
+        <w:rPr>
+          <w:rFonts w:hint="eastAsia"/>
+        </w:rPr>
+        <w:t>因为没有了输出时从上至下、从左至右的顺序限制，我们能更加随意的按照自己的需要或者图形的规律来依次输出图形，从而完成题目要求。</w:t>
+      </w:r>
+    </w:p>
+    <w:p>
+      <w:pPr>
+        <w:rPr>
+          <w:rFonts w:hint="eastAsia"/>
+        </w:rPr>
+      </w:pPr>
+    </w:p>
+    <w:p>
+      <w:pPr>
+        <w:rPr>
+          <w:b/>
+        </w:rPr>
+      </w:pPr>
+      <w:r>
+        <w:rPr>
+          <w:rFonts w:hint="eastAsia"/>
+          <w:b/>
+        </w:rPr>
+        <w:t>例题：</w:t>
+      </w:r>
+    </w:p>
+    <w:p>
+      <w:pPr>
+        <w:rPr>
+          <w:rFonts w:hint="eastAsia"/>
+        </w:rPr>
+      </w:pPr>
+      <w:r>
+        <w:rPr>
+          <w:rFonts w:hint="eastAsia"/>
+        </w:rPr>
+        <w:t>时间限制：</w:t>
+      </w:r>
+      <w:r>
+        <w:rPr>
+          <w:rFonts w:hint="eastAsia"/>
+        </w:rPr>
+        <w:t>1</w:t>
+      </w:r>
+      <w:r>
+        <w:rPr>
+          <w:rFonts w:hint="eastAsia"/>
+        </w:rPr>
+        <w:t>秒</w:t>
+      </w:r>
+      <w:r>
+        <w:t xml:space="preserve">          </w:t>
+      </w:r>
+      <w:r>
+        <w:rPr>
+          <w:rFonts w:hint="eastAsia"/>
+        </w:rPr>
+        <w:t>内存限制：</w:t>
+      </w:r>
+      <w:r>
+        <w:rPr>
+          <w:rFonts w:hint="eastAsia"/>
+        </w:rPr>
+        <w:t>32</w:t>
+      </w:r>
+      <w:proofErr w:type="gramStart"/>
+      <w:r>
+        <w:rPr>
+          <w:rFonts w:hint="eastAsia"/>
+        </w:rPr>
+        <w:t>兆</w:t>
+      </w:r>
+      <w:proofErr w:type="gramEnd"/>
+    </w:p>
+    <w:p>
+      <w:pPr>
+        <w:rPr>
+          <w:rFonts w:hint="eastAsia"/>
+        </w:rPr>
+      </w:pPr>
+      <w:r>
+        <w:rPr>
+          <w:rFonts w:hint="eastAsia"/>
+        </w:rPr>
+        <w:t>题目描述：</w:t>
+      </w:r>
+    </w:p>
+    <w:p>
+      <w:pPr>
+        <w:rPr>
+          <w:rFonts w:hint="eastAsia"/>
+        </w:rPr>
+      </w:pPr>
+      <w:r>
+        <w:rPr>
+          <w:rFonts w:hint="eastAsia"/>
+        </w:rPr>
+        <w:t>输入一个高度</w:t>
+      </w:r>
+      <w:r>
+        <w:rPr>
+          <w:rFonts w:hint="eastAsia"/>
+        </w:rPr>
+        <w:t>h</w:t>
+      </w:r>
+      <w:r>
+        <w:rPr>
+          <w:rFonts w:hint="eastAsia"/>
+        </w:rPr>
+        <w:t>，输出一个高为</w:t>
+      </w:r>
+      <w:r>
+        <w:rPr>
+          <w:rFonts w:hint="eastAsia"/>
+        </w:rPr>
+        <w:t>h</w:t>
+      </w:r>
+      <w:r>
+        <w:rPr>
+          <w:rFonts w:hint="eastAsia"/>
+        </w:rPr>
+        <w:t>，上底边为</w:t>
+      </w:r>
+      <w:r>
+        <w:rPr>
+          <w:rFonts w:hint="eastAsia"/>
+        </w:rPr>
+        <w:t>h</w:t>
+      </w:r>
+      <w:r>
+        <w:rPr>
+          <w:rFonts w:hint="eastAsia"/>
+        </w:rPr>
+        <w:t>的梯形。</w:t>
+      </w:r>
+    </w:p>
+    <w:p/>
+    <w:p>
+      <w:pPr>
+        <w:rPr>
+          <w:rFonts w:hint="eastAsia"/>
+        </w:rPr>
+      </w:pPr>
+      <w:r>
+        <w:rPr>
+          <w:rFonts w:hint="eastAsia"/>
+        </w:rPr>
+        <w:t>输入：</w:t>
+      </w:r>
+    </w:p>
+    <w:p>
+      <w:pPr>
+        <w:rPr>
+          <w:rFonts w:hint="eastAsia"/>
+        </w:rPr>
+      </w:pPr>
+      <w:r>
+        <w:rPr>
+          <w:rFonts w:hint="eastAsia"/>
+        </w:rPr>
+        <w:t>一个整数</w:t>
+      </w:r>
+      <w:r>
+        <w:rPr>
+          <w:rFonts w:hint="eastAsia"/>
+        </w:rPr>
+        <w:t>h(1&lt;=h&lt;=1000)</w:t>
+      </w:r>
+      <w:r>
+        <w:rPr>
+          <w:rFonts w:hint="eastAsia"/>
+        </w:rPr>
+        <w:t>。</w:t>
+      </w:r>
+    </w:p>
+    <w:p/>
+    <w:p>
+      <w:pPr>
+        <w:rPr>
+          <w:rFonts w:hint="eastAsia"/>
+        </w:rPr>
+      </w:pPr>
+      <w:r>
+        <w:rPr>
+          <w:rFonts w:hint="eastAsia"/>
+        </w:rPr>
+        <w:t>输出：</w:t>
+      </w:r>
+    </w:p>
+    <w:p>
+      <w:pPr>
+        <w:rPr>
+          <w:rFonts w:hint="eastAsia"/>
+        </w:rPr>
+      </w:pPr>
+      <w:r>
+        <w:rPr>
+          <w:rFonts w:hint="eastAsia"/>
+        </w:rPr>
+        <w:t>h</w:t>
+      </w:r>
+      <w:r>
+        <w:rPr>
+          <w:rFonts w:hint="eastAsia"/>
+        </w:rPr>
+        <w:t>所对应的梯形。</w:t>
+      </w:r>
+    </w:p>
+    <w:p/>
+    <w:p>
+      <w:pPr>
+        <w:rPr>
+          <w:rFonts w:hint="eastAsia"/>
+        </w:rPr>
+      </w:pPr>
+      <w:r>
+        <w:rPr>
+          <w:rFonts w:hint="eastAsia"/>
+        </w:rPr>
+        <w:t>样例输入：</w:t>
+      </w:r>
+    </w:p>
+    <w:p>
+      <w:r>
+        <w:t>4</w:t>
+      </w:r>
+    </w:p>
+    <w:p/>
+    <w:p>
+      <w:r>
+        <w:rPr>
+          <w:rFonts w:hint="eastAsia"/>
+        </w:rPr>
+        <w:t>样例输出：</w:t>
+      </w:r>
+    </w:p>
+    <w:p>
+      <w:r>
+        <w:t xml:space="preserve">      ****</w:t>
+      </w:r>
+    </w:p>
+    <w:p>
+      <w:r>
+        <w:t xml:space="preserve">    ******</w:t>
+      </w:r>
+    </w:p>
+    <w:p>
+      <w:r>
+        <w:t xml:space="preserve">  ********</w:t>
+      </w:r>
+    </w:p>
+    <w:p>
+      <w:r>
+        <w:t>**********</w:t>
+      </w:r>
+    </w:p>
+    <w:p>
+      <w:pPr>
+        <w:widowControl/>
+        <w:jc w:val="left"/>
+      </w:pPr>
+      <w:r>
+        <w:br w:type="page"/>
+      </w:r>
+    </w:p>
+    <w:p>
+      <w:r>
+        <w:rPr>
+          <w:rFonts w:hint="eastAsia"/>
+        </w:rPr>
+        <w:lastRenderedPageBreak/>
+        <w:t>练习题：</w:t>
+      </w:r>
+    </w:p>
+    <w:p/>
+    <w:p>
+      <w:pPr>
+        <w:rPr>
+          <w:rFonts w:hint="eastAsia"/>
+        </w:rPr>
+      </w:pPr>
+      <w:r>
+        <w:rPr>
+          <w:rFonts w:hint="eastAsia"/>
+        </w:rPr>
+        <w:t>时间限制：</w:t>
+      </w:r>
+      <w:r>
+        <w:rPr>
+          <w:rFonts w:hint="eastAsia"/>
+        </w:rPr>
+        <w:t>1</w:t>
+      </w:r>
+      <w:r>
+        <w:rPr>
+          <w:rFonts w:hint="eastAsia"/>
+        </w:rPr>
+        <w:t>秒</w:t>
+      </w:r>
+      <w:r>
+        <w:t xml:space="preserve">          </w:t>
+      </w:r>
+      <w:r>
+        <w:rPr>
+          <w:rFonts w:hint="eastAsia"/>
+        </w:rPr>
+        <w:t>内存限制：</w:t>
+      </w:r>
+      <w:r>
+        <w:rPr>
+          <w:rFonts w:hint="eastAsia"/>
+        </w:rPr>
+        <w:t>32</w:t>
+      </w:r>
+      <w:proofErr w:type="gramStart"/>
+      <w:r>
+        <w:rPr>
+          <w:rFonts w:hint="eastAsia"/>
+        </w:rPr>
+        <w:t>兆</w:t>
+      </w:r>
+      <w:proofErr w:type="gramEnd"/>
+    </w:p>
+    <w:p>
+      <w:pPr>
+        <w:rPr>
+          <w:rFonts w:ascii="宋体" w:hAnsi="宋体" w:cs="宋体"/>
+          <w:kern w:val="0"/>
+          <w:szCs w:val="24"/>
+        </w:rPr>
+      </w:pPr>
+      <w:r>
+        <w:rPr>
+          <w:rFonts w:ascii="宋体" w:hAnsi="宋体" w:cs="宋体"/>
+          <w:b/>
+          <w:bCs/>
+          <w:kern w:val="0"/>
+          <w:szCs w:val="24"/>
+        </w:rPr>
+        <w:t>题目描述：</w:t>
+      </w:r>
+      <w:r>
+        <w:rPr>
+          <w:rFonts w:ascii="宋体" w:hAnsi="宋体" w:cs="宋体"/>
+          <w:kern w:val="0"/>
+          <w:szCs w:val="24"/>
+        </w:rPr>
+        <w:br/>
+        <w:t>把一个个大小差一圈</w:t>
+      </w:r>
+      <w:proofErr w:type="gramStart"/>
+      <w:r>
+        <w:rPr>
+          <w:rFonts w:ascii="宋体" w:hAnsi="宋体" w:cs="宋体"/>
+          <w:kern w:val="0"/>
+          <w:szCs w:val="24"/>
+        </w:rPr>
+        <w:t>的筐叠上去</w:t>
+      </w:r>
+      <w:proofErr w:type="gramEnd"/>
+      <w:r>
+        <w:rPr>
+          <w:rFonts w:ascii="宋体" w:hAnsi="宋体" w:cs="宋体"/>
+          <w:kern w:val="0"/>
+          <w:szCs w:val="24"/>
+        </w:rPr>
+        <w:t>，使得从上往下看时，边筐花色交错。这个工作现在要让计算机来完成，得看你的了。</w:t>
+      </w:r>
+    </w:p>
+    <w:p>
+      <w:pPr>
+        <w:rPr>
+          <w:rFonts w:ascii="宋体" w:hAnsi="宋体" w:cs="宋体" w:hint="eastAsia"/>
+          <w:kern w:val="0"/>
+          <w:szCs w:val="24"/>
+        </w:rPr>
+      </w:pPr>
+    </w:p>
+    <w:p>
+      <w:pPr>
+        <w:rPr>
+          <w:rFonts w:ascii="宋体" w:hAnsi="宋体" w:cs="宋体"/>
+          <w:kern w:val="0"/>
+          <w:szCs w:val="24"/>
+        </w:rPr>
+      </w:pPr>
+      <w:r>
+        <w:rPr>
+          <w:rFonts w:ascii="宋体" w:hAnsi="宋体" w:cs="宋体"/>
+          <w:b/>
+          <w:bCs/>
+          <w:kern w:val="0"/>
+          <w:szCs w:val="24"/>
+        </w:rPr>
+        <w:t>输入：</w:t>
+      </w:r>
+      <w:r>
+        <w:rPr>
+          <w:rFonts w:ascii="宋体" w:hAnsi="宋体" w:cs="宋体"/>
+          <w:kern w:val="0"/>
+          <w:szCs w:val="24"/>
+        </w:rPr>
+        <w:br/>
+        <w:t>输入是一个个的三元组，分别是，外筐尺寸n（</w:t>
+      </w:r>
+      <w:proofErr w:type="spellStart"/>
+      <w:r>
+        <w:rPr>
+          <w:rFonts w:ascii="宋体" w:hAnsi="宋体" w:cs="宋体"/>
+          <w:kern w:val="0"/>
+          <w:szCs w:val="24"/>
+        </w:rPr>
+        <w:t>n</w:t>
+      </w:r>
+      <w:proofErr w:type="spellEnd"/>
+      <w:r>
+        <w:rPr>
+          <w:rFonts w:ascii="宋体" w:hAnsi="宋体" w:cs="宋体"/>
+          <w:kern w:val="0"/>
+          <w:szCs w:val="24"/>
+        </w:rPr>
+        <w:t>为满足0&lt;n&lt;80的奇整数），中心花色字符，外筐花色字符，后二者都为ASCII可见字符；</w:t>
+      </w:r>
+    </w:p>
+    <w:p>
+      <w:pPr>
+        <w:rPr>
+          <w:rFonts w:ascii="宋体" w:hAnsi="宋体" w:cs="宋体" w:hint="eastAsia"/>
+          <w:kern w:val="0"/>
+          <w:szCs w:val="24"/>
+        </w:rPr>
+      </w:pPr>
+    </w:p>
+    <w:p>
+      <w:pPr>
+        <w:rPr>
+          <w:rFonts w:ascii="宋体" w:hAnsi="宋体" w:cs="宋体"/>
+          <w:kern w:val="0"/>
+          <w:szCs w:val="24"/>
+        </w:rPr>
+      </w:pPr>
+      <w:r>
+        <w:rPr>
+          <w:rFonts w:ascii="宋体" w:hAnsi="宋体" w:cs="宋体"/>
+          <w:b/>
+          <w:bCs/>
+          <w:kern w:val="0"/>
+          <w:szCs w:val="24"/>
+        </w:rPr>
+        <w:t>输出：</w:t>
+      </w:r>
+      <w:r>
+        <w:rPr>
+          <w:rFonts w:ascii="宋体" w:hAnsi="宋体" w:cs="宋体"/>
+          <w:kern w:val="0"/>
+          <w:szCs w:val="24"/>
+        </w:rPr>
+        <w:br/>
+        <w:t>输出叠在一起的筐图案，中心花色与外筐花色字符从内层起交错相叠，</w:t>
+      </w:r>
+      <w:proofErr w:type="gramStart"/>
+      <w:r>
+        <w:rPr>
+          <w:rFonts w:ascii="宋体" w:hAnsi="宋体" w:cs="宋体"/>
+          <w:kern w:val="0"/>
+          <w:szCs w:val="24"/>
+        </w:rPr>
+        <w:t>多筐相叠</w:t>
+      </w:r>
+      <w:proofErr w:type="gramEnd"/>
+      <w:r>
+        <w:rPr>
+          <w:rFonts w:ascii="宋体" w:hAnsi="宋体" w:cs="宋体"/>
+          <w:kern w:val="0"/>
+          <w:szCs w:val="24"/>
+        </w:rPr>
+        <w:t>时，最外筐的</w:t>
+      </w:r>
+      <w:proofErr w:type="gramStart"/>
+      <w:r>
+        <w:rPr>
+          <w:rFonts w:ascii="宋体" w:hAnsi="宋体" w:cs="宋体"/>
+          <w:kern w:val="0"/>
+          <w:szCs w:val="24"/>
+        </w:rPr>
+        <w:t>角总是</w:t>
+      </w:r>
+      <w:proofErr w:type="gramEnd"/>
+      <w:r>
+        <w:rPr>
+          <w:rFonts w:ascii="宋体" w:hAnsi="宋体" w:cs="宋体"/>
+          <w:kern w:val="0"/>
+          <w:szCs w:val="24"/>
+        </w:rPr>
+        <w:t>被打磨掉。叠</w:t>
+      </w:r>
+      <w:proofErr w:type="gramStart"/>
+      <w:r>
+        <w:rPr>
+          <w:rFonts w:ascii="宋体" w:hAnsi="宋体" w:cs="宋体"/>
+          <w:kern w:val="0"/>
+          <w:szCs w:val="24"/>
+        </w:rPr>
+        <w:t>筐与叠筐之间</w:t>
+      </w:r>
+      <w:proofErr w:type="gramEnd"/>
+      <w:r>
+        <w:rPr>
+          <w:rFonts w:ascii="宋体" w:hAnsi="宋体" w:cs="宋体"/>
+          <w:kern w:val="0"/>
+          <w:szCs w:val="24"/>
+        </w:rPr>
+        <w:t>应有一行间隔。</w:t>
+      </w:r>
+    </w:p>
+    <w:p>
+      <w:pPr>
+        <w:rPr>
+          <w:rFonts w:ascii="宋体" w:hAnsi="宋体" w:cs="宋体" w:hint="eastAsia"/>
+          <w:kern w:val="0"/>
+          <w:szCs w:val="24"/>
+        </w:rPr>
+      </w:pPr>
+    </w:p>
+    <w:p>
+      <w:pPr>
+        <w:rPr>
+          <w:rFonts w:ascii="宋体" w:hAnsi="宋体" w:cs="宋体"/>
+          <w:kern w:val="0"/>
+          <w:szCs w:val="24"/>
+        </w:rPr>
+      </w:pPr>
+      <w:r>
+        <w:rPr>
+          <w:rFonts w:ascii="宋体" w:hAnsi="宋体" w:cs="宋体"/>
+          <w:b/>
+          <w:bCs/>
+          <w:kern w:val="0"/>
+          <w:szCs w:val="24"/>
+        </w:rPr>
+        <w:t>样例输入：</w:t>
+      </w:r>
+      <w:r>
+        <w:rPr>
+          <w:rFonts w:ascii="宋体" w:hAnsi="宋体" w:cs="宋体"/>
+          <w:kern w:val="0"/>
+          <w:szCs w:val="24"/>
+        </w:rPr>
+        <w:br/>
+        <w:t>11 B A</w:t>
+      </w:r>
+      <w:r>
+        <w:rPr>
+          <w:rFonts w:ascii="宋体" w:hAnsi="宋体" w:cs="宋体"/>
+          <w:kern w:val="0"/>
+          <w:szCs w:val="24"/>
+        </w:rPr>
+        <w:br/>
+        <w:t>5 @ W</w:t>
+      </w:r>
+    </w:p>
+    <w:p>
+      <w:pPr>
+        <w:rPr>
+          <w:rFonts w:ascii="宋体" w:hAnsi="宋体" w:cs="宋体" w:hint="eastAsia"/>
+          <w:kern w:val="0"/>
+          <w:szCs w:val="24"/>
+        </w:rPr>
+      </w:pPr>
+    </w:p>
+    <w:p>
+      <w:pPr>
+        <w:rPr>
+          <w:rFonts w:ascii="宋体" w:hAnsi="宋体" w:cs="宋体"/>
+          <w:b/>
+          <w:bCs/>
+          <w:kern w:val="0"/>
+          <w:szCs w:val="24"/>
+        </w:rPr>
+      </w:pPr>
+      <w:r>
+        <w:rPr>
+          <w:rFonts w:ascii="宋体" w:hAnsi="宋体" w:cs="宋体"/>
+          <w:b/>
+          <w:bCs/>
+          <w:kern w:val="0"/>
+          <w:szCs w:val="24"/>
+        </w:rPr>
+        <w:t>样例输出：</w:t>
+      </w:r>
+    </w:p>
+    <w:p>
+      <w:pPr>
+        <w:rPr>
+          <w:rFonts w:hint="eastAsia"/>
+        </w:rPr>
+      </w:pPr>
+      <w:r>
+        <w:rPr>
+          <w:rFonts w:ascii="宋体" w:hAnsi="宋体" w:cs="宋体" w:hint="eastAsia"/>
+          <w:kern w:val="0"/>
+          <w:szCs w:val="24"/>
+        </w:rPr>
+        <w:t xml:space="preserve"> </w:t>
+      </w:r>
+      <w:r>
+        <w:t>AAAAAAAAA</w:t>
+      </w:r>
+      <w:r>
+        <w:t xml:space="preserve"> </w:t>
+      </w:r>
+    </w:p>
+    <w:p>
+      <w:r>
+        <w:t>ABBBBBBBBBA</w:t>
+      </w:r>
+    </w:p>
+    <w:p>
+      <w:r>
+        <w:t>ABAAAAAAABA</w:t>
+      </w:r>
+    </w:p>
+    <w:p>
+      <w:r>
+        <w:t>ABABBBBBABA</w:t>
+      </w:r>
+    </w:p>
+    <w:p>
+      <w:r>
+        <w:t>ABABAAABABA</w:t>
+      </w:r>
+    </w:p>
+    <w:p>
+      <w:r>
+        <w:t>ABABABABABA</w:t>
+      </w:r>
+    </w:p>
+    <w:p>
+      <w:r>
+        <w:t>ABABAAABABA</w:t>
+      </w:r>
+    </w:p>
+    <w:p>
+      <w:r>
+        <w:t>ABABBBBBABA</w:t>
+      </w:r>
+    </w:p>
+    <w:p>
+      <w:r>
+        <w:t>ABAAAAAAABA</w:t>
+      </w:r>
+    </w:p>
+    <w:p>
+      <w:r>
+        <w:t>ABBBBBBBBBA</w:t>
+      </w:r>
+    </w:p>
+    <w:p>
+      <w:r>
+        <w:t xml:space="preserve"> AAAAAAAAA </w:t>
+      </w:r>
+    </w:p>
+    <w:p/>
+    <w:p>
+      <w:r>
+        <w:t xml:space="preserve"> @@@</w:t>
+      </w:r>
+      <w:r>
+        <w:t xml:space="preserve"> </w:t>
+      </w:r>
+    </w:p>
+    <w:p>
+      <w:r>
+        <w:t>@WWW@</w:t>
+      </w:r>
+    </w:p>
+    <w:p>
+      <w:r>
+        <w:t>@W@W@</w:t>
+      </w:r>
+    </w:p>
+    <w:p>
+      <w:r>
+        <w:t>@WWW@</w:t>
+      </w:r>
+    </w:p>
+    <w:p>
+      <w:r>
+        <w:t xml:space="preserve"> @@@</w:t>
+      </w:r>
+      <w:r>
+        <w:t xml:space="preserve"> </w:t>
+      </w:r>
+    </w:p>
+    <w:p/>
+    <w:p>
+      <w:pPr>
+        <w:rPr>
+          <w:rFonts w:hint="eastAsia"/>
+        </w:rPr>
+      </w:pPr>
+      <w:r>
+        <w:rPr>
+          <w:rFonts w:hint="eastAsia"/>
+        </w:rPr>
+        <w:t>答案和思路解释见</w:t>
+      </w:r>
+      <w:proofErr w:type="spellStart"/>
+      <w:r>
+        <w:rPr>
+          <w:rFonts w:hint="eastAsia"/>
+        </w:rPr>
+        <w:t>g</w:t>
+      </w:r>
+      <w:r>
+        <w:t>ithub</w:t>
+      </w:r>
+      <w:proofErr w:type="spellEnd"/>
+      <w:r>
+        <w:rPr>
+          <w:rFonts w:hint="eastAsia"/>
+        </w:rPr>
+        <w:t>源码：</w:t>
+      </w:r>
+      <w:r>
+        <w:rPr>
+          <w:rFonts w:hint="eastAsia"/>
+        </w:rPr>
+        <w:t>1</w:t>
+      </w:r>
+      <w:r>
+        <w:t>_4basket.cpp</w:t>
+      </w:r>
     </w:p>
     <w:sectPr>
       <w:type w:val="continuous"/>
@@ -4325,6 +5502,17 @@
       <w:szCs w:val="44"/>
     </w:rPr>
   </w:style>
+  <w:style w:type="character" w:styleId="aa">
+    <w:name w:val="Strong"/>
+    <w:basedOn w:val="a0"/>
+    <w:uiPriority w:val="22"/>
+    <w:qFormat/>
+    <w:rsid w:val="00836FB8"/>
+    <w:rPr>
+      <w:b/>
+      <w:bCs/>
+    </w:rPr>
+  </w:style>
 </w:styles>
 </file>
 
@@ -4628,7 +5816,7 @@
 </file>
 
 <file path=customXml/itemProps1.xml><?xml version="1.0" encoding="utf-8"?>
-<ds:datastoreItem xmlns:ds="http://schemas.openxmlformats.org/officeDocument/2006/customXml" ds:itemID="{3BE84FAE-AB8E-47B1-B4B2-83D5839CDDC3}">
+<ds:datastoreItem xmlns:ds="http://schemas.openxmlformats.org/officeDocument/2006/customXml" ds:itemID="{7B061D5A-545C-4E01-9C67-390E9638E9A9}">
   <ds:schemaRefs>
     <ds:schemaRef ds:uri="http://schemas.openxmlformats.org/officeDocument/2006/bibliography"/>
   </ds:schemaRefs>

</xml_diff>

<commit_message>
update 1_5code and note
</commit_message>
<xml_diff>
--- a/mc1/第一章重点内容.docx
+++ b/mc1/第一章重点内容.docx
@@ -3775,19 +3775,22 @@
         <w:t>即可</w:t>
       </w:r>
     </w:p>
-    <w:p>
-      <w:pPr>
-        <w:rPr>
-          <w:rFonts w:hint="eastAsia"/>
-        </w:rPr>
-      </w:pPr>
-    </w:p>
-    <w:p>
-      <w:pPr>
-        <w:rPr>
-          <w:rFonts w:hint="eastAsia"/>
-        </w:rPr>
-      </w:pPr>
+    <w:p/>
+    <w:p>
+      <w:r>
+        <w:rPr>
+          <w:rFonts w:hint="eastAsia"/>
+        </w:rPr>
+        <w:t>练习题介绍了另一种解决排版题的思路，当输出图形所具有的规律不能或者很难直接应用到输出上时，</w:t>
+      </w:r>
+    </w:p>
+    <w:p>
+      <w:r>
+        <w:rPr>
+          <w:rFonts w:hint="eastAsia"/>
+        </w:rPr>
+        <w:t>我们就要考虑采用该</w:t>
+      </w:r>
       <w:r>
         <w:rPr>
           <w:rFonts w:hint="eastAsia"/>
@@ -3798,33 +3801,6 @@
         <w:rPr>
           <w:rFonts w:hint="eastAsia"/>
         </w:rPr>
-        <w:t>介绍了另一种解决排版题的思路，当输出图形所具有的规律不能或者很难直接应用到输出上时，</w:t>
-      </w:r>
-    </w:p>
-    <w:p>
-      <w:pPr>
-        <w:rPr>
-          <w:rFonts w:hint="eastAsia"/>
-        </w:rPr>
-      </w:pPr>
-      <w:r>
-        <w:rPr>
-          <w:rFonts w:hint="eastAsia"/>
-        </w:rPr>
-        <w:t>我们就要考虑采用该</w:t>
-      </w:r>
-      <w:r>
-        <w:rPr>
-          <w:rFonts w:hint="eastAsia"/>
-        </w:rPr>
-        <w:t>练习题</w:t>
-      </w:r>
-      <w:bookmarkStart w:id="0" w:name="_GoBack"/>
-      <w:bookmarkEnd w:id="0"/>
-      <w:r>
-        <w:rPr>
-          <w:rFonts w:hint="eastAsia"/>
-        </w:rPr>
         <w:t>所采用的方法，先用一个二维数组来保存将要输出的字符阵列，并在该数组上首先完成排版。</w:t>
       </w:r>
     </w:p>
@@ -3836,13 +3812,7 @@
         <w:t>因为没有了输出时从上至下、从左至右的顺序限制，我们能更加随意的按照自己的需要或者图形的规律来依次输出图形，从而完成题目要求。</w:t>
       </w:r>
     </w:p>
-    <w:p>
-      <w:pPr>
-        <w:rPr>
-          <w:rFonts w:hint="eastAsia"/>
-        </w:rPr>
-      </w:pPr>
-    </w:p>
+    <w:p/>
     <w:p>
       <w:pPr>
         <w:rPr>
@@ -3858,11 +3828,6 @@
       </w:r>
     </w:p>
     <w:p>
-      <w:pPr>
-        <w:rPr>
-          <w:rFonts w:hint="eastAsia"/>
-        </w:rPr>
-      </w:pPr>
       <w:r>
         <w:rPr>
           <w:rFonts w:hint="eastAsia"/>
@@ -3906,11 +3871,6 @@
       <w:proofErr w:type="gramEnd"/>
     </w:p>
     <w:p>
-      <w:pPr>
-        <w:rPr>
-          <w:rFonts w:hint="eastAsia"/>
-        </w:rPr>
-      </w:pPr>
       <w:r>
         <w:rPr>
           <w:rFonts w:hint="eastAsia"/>
@@ -3919,11 +3879,6 @@
       </w:r>
     </w:p>
     <w:p>
-      <w:pPr>
-        <w:rPr>
-          <w:rFonts w:hint="eastAsia"/>
-        </w:rPr>
-      </w:pPr>
       <w:r>
         <w:rPr>
           <w:rFonts w:hint="eastAsia"/>
@@ -3969,11 +3924,6 @@
     </w:p>
     <w:p/>
     <w:p>
-      <w:pPr>
-        <w:rPr>
-          <w:rFonts w:hint="eastAsia"/>
-        </w:rPr>
-      </w:pPr>
       <w:r>
         <w:rPr>
           <w:rFonts w:hint="eastAsia"/>
@@ -3982,11 +3932,6 @@
       </w:r>
     </w:p>
     <w:p>
-      <w:pPr>
-        <w:rPr>
-          <w:rFonts w:hint="eastAsia"/>
-        </w:rPr>
-      </w:pPr>
       <w:r>
         <w:rPr>
           <w:rFonts w:hint="eastAsia"/>
@@ -4008,11 +3953,6 @@
     </w:p>
     <w:p/>
     <w:p>
-      <w:pPr>
-        <w:rPr>
-          <w:rFonts w:hint="eastAsia"/>
-        </w:rPr>
-      </w:pPr>
       <w:r>
         <w:rPr>
           <w:rFonts w:hint="eastAsia"/>
@@ -4021,11 +3961,6 @@
       </w:r>
     </w:p>
     <w:p>
-      <w:pPr>
-        <w:rPr>
-          <w:rFonts w:hint="eastAsia"/>
-        </w:rPr>
-      </w:pPr>
       <w:r>
         <w:rPr>
           <w:rFonts w:hint="eastAsia"/>
@@ -4041,11 +3976,6 @@
     </w:p>
     <w:p/>
     <w:p>
-      <w:pPr>
-        <w:rPr>
-          <w:rFonts w:hint="eastAsia"/>
-        </w:rPr>
-      </w:pPr>
       <w:r>
         <w:rPr>
           <w:rFonts w:hint="eastAsia"/>
@@ -4097,9 +4027,15 @@
       </w:r>
     </w:p>
     <w:p>
-      <w:r>
-        <w:rPr>
-          <w:rFonts w:hint="eastAsia"/>
+      <w:pPr>
+        <w:rPr>
+          <w:b/>
+        </w:rPr>
+      </w:pPr>
+      <w:r>
+        <w:rPr>
+          <w:rFonts w:hint="eastAsia"/>
+          <w:b/>
         </w:rPr>
         <w:lastRenderedPageBreak/>
         <w:t>练习题：</w:t>
@@ -4107,11 +4043,6 @@
     </w:p>
     <w:p/>
     <w:p>
-      <w:pPr>
-        <w:rPr>
-          <w:rFonts w:hint="eastAsia"/>
-        </w:rPr>
-      </w:pPr>
       <w:r>
         <w:rPr>
           <w:rFonts w:hint="eastAsia"/>
@@ -4203,7 +4134,7 @@
     <w:p>
       <w:pPr>
         <w:rPr>
-          <w:rFonts w:ascii="宋体" w:hAnsi="宋体" w:cs="宋体" w:hint="eastAsia"/>
+          <w:rFonts w:ascii="宋体" w:hAnsi="宋体" w:cs="宋体"/>
           <w:kern w:val="0"/>
           <w:szCs w:val="24"/>
         </w:rPr>
@@ -4258,7 +4189,7 @@
     <w:p>
       <w:pPr>
         <w:rPr>
-          <w:rFonts w:ascii="宋体" w:hAnsi="宋体" w:cs="宋体" w:hint="eastAsia"/>
+          <w:rFonts w:ascii="宋体" w:hAnsi="宋体" w:cs="宋体"/>
           <w:kern w:val="0"/>
           <w:szCs w:val="24"/>
         </w:rPr>
@@ -4316,7 +4247,7 @@
           <w:kern w:val="0"/>
           <w:szCs w:val="24"/>
         </w:rPr>
-        <w:t>角总是</w:t>
+        <w:t>角总</w:t>
       </w:r>
       <w:proofErr w:type="gramEnd"/>
       <w:r>
@@ -4325,7 +4256,7 @@
           <w:kern w:val="0"/>
           <w:szCs w:val="24"/>
         </w:rPr>
-        <w:t>被打磨掉。叠</w:t>
+        <w:t>是被打磨掉。叠</w:t>
       </w:r>
       <w:proofErr w:type="gramStart"/>
       <w:r>
@@ -4349,7 +4280,7 @@
     <w:p>
       <w:pPr>
         <w:rPr>
-          <w:rFonts w:ascii="宋体" w:hAnsi="宋体" w:cs="宋体" w:hint="eastAsia"/>
+          <w:rFonts w:ascii="宋体" w:hAnsi="宋体" w:cs="宋体"/>
           <w:kern w:val="0"/>
           <w:szCs w:val="24"/>
         </w:rPr>
@@ -4395,7 +4326,7 @@
     <w:p>
       <w:pPr>
         <w:rPr>
-          <w:rFonts w:ascii="宋体" w:hAnsi="宋体" w:cs="宋体" w:hint="eastAsia"/>
+          <w:rFonts w:ascii="宋体" w:hAnsi="宋体" w:cs="宋体"/>
           <w:kern w:val="0"/>
           <w:szCs w:val="24"/>
         </w:rPr>
@@ -4423,11 +4354,6 @@
       </w:r>
     </w:p>
     <w:p>
-      <w:pPr>
-        <w:rPr>
-          <w:rFonts w:hint="eastAsia"/>
-        </w:rPr>
-      </w:pPr>
       <w:r>
         <w:rPr>
           <w:rFonts w:ascii="宋体" w:hAnsi="宋体" w:cs="宋体" w:hint="eastAsia"/>
@@ -4527,11 +4453,6 @@
     </w:p>
     <w:p/>
     <w:p>
-      <w:pPr>
-        <w:rPr>
-          <w:rFonts w:hint="eastAsia"/>
-        </w:rPr>
-      </w:pPr>
       <w:r>
         <w:rPr>
           <w:rFonts w:hint="eastAsia"/>
@@ -4563,6 +4484,1852 @@
       </w:r>
       <w:r>
         <w:t>_4basket.cpp</w:t>
+      </w:r>
+    </w:p>
+    <w:p>
+      <w:pPr>
+        <w:widowControl/>
+        <w:jc w:val="left"/>
+      </w:pPr>
+      <w:r>
+        <w:br w:type="page"/>
+      </w:r>
+    </w:p>
+    <w:p>
+      <w:pPr>
+        <w:pStyle w:val="1"/>
+      </w:pPr>
+      <w:r>
+        <w:rPr>
+          <w:rFonts w:hint="eastAsia"/>
+        </w:rPr>
+        <w:lastRenderedPageBreak/>
+        <w:t>五、查找</w:t>
+      </w:r>
+    </w:p>
+    <w:p>
+      <w:r>
+        <w:rPr>
+          <w:rFonts w:hint="eastAsia"/>
+        </w:rPr>
+        <w:t>二分查找</w:t>
+      </w:r>
+      <w:r>
+        <w:rPr>
+          <w:rFonts w:hint="eastAsia"/>
+        </w:rPr>
+        <w:t>（</w:t>
+      </w:r>
+      <w:proofErr w:type="gramStart"/>
+      <w:r>
+        <w:rPr>
+          <w:rFonts w:hint="eastAsia"/>
+        </w:rPr>
+        <w:t>机试通常</w:t>
+      </w:r>
+      <w:proofErr w:type="gramEnd"/>
+      <w:r>
+        <w:rPr>
+          <w:rFonts w:hint="eastAsia"/>
+        </w:rPr>
+        <w:t>够用了）</w:t>
+      </w:r>
+      <w:r>
+        <w:rPr>
+          <w:rFonts w:hint="eastAsia"/>
+        </w:rPr>
+        <w:t>：</w:t>
+      </w:r>
+    </w:p>
+    <w:p>
+      <w:r>
+        <w:rPr>
+          <w:rFonts w:hint="eastAsia"/>
+        </w:rPr>
+        <w:t>若我们可以在数组中二分查找一个不存在的数字：</w:t>
+      </w:r>
+      <w:r>
+        <w:rPr>
+          <w:rFonts w:hint="eastAsia"/>
+        </w:rPr>
+        <w:t>时间复杂度</w:t>
+      </w:r>
+      <w:r>
+        <w:rPr>
+          <w:rFonts w:hint="eastAsia"/>
+        </w:rPr>
+        <w:t>O</w:t>
+      </w:r>
+      <w:r>
+        <w:t>(L)-&gt;O(</w:t>
+      </w:r>
+      <w:proofErr w:type="spellStart"/>
+      <w:r>
+        <w:t>logL</w:t>
+      </w:r>
+      <w:proofErr w:type="spellEnd"/>
+      <w:r>
+        <w:t>)</w:t>
+      </w:r>
+    </w:p>
+    <w:p/>
+    <w:p>
+      <w:pPr>
+        <w:rPr>
+          <w:b/>
+        </w:rPr>
+      </w:pPr>
+      <w:r>
+        <w:rPr>
+          <w:rFonts w:hint="eastAsia"/>
+          <w:b/>
+        </w:rPr>
+        <w:t>例题：</w:t>
+      </w:r>
+    </w:p>
+    <w:p>
+      <w:pPr>
+        <w:rPr>
+          <w:rFonts w:hint="eastAsia"/>
+        </w:rPr>
+      </w:pPr>
+      <w:r>
+        <w:rPr>
+          <w:rFonts w:hint="eastAsia"/>
+        </w:rPr>
+        <w:t>时间限制：</w:t>
+      </w:r>
+      <w:r>
+        <w:rPr>
+          <w:rFonts w:hint="eastAsia"/>
+        </w:rPr>
+        <w:t>1</w:t>
+      </w:r>
+      <w:r>
+        <w:rPr>
+          <w:rFonts w:hint="eastAsia"/>
+        </w:rPr>
+        <w:t>秒</w:t>
+      </w:r>
+      <w:r>
+        <w:rPr>
+          <w:rFonts w:hint="eastAsia"/>
+        </w:rPr>
+        <w:t xml:space="preserve"> </w:t>
+      </w:r>
+      <w:r>
+        <w:t xml:space="preserve">  </w:t>
+      </w:r>
+      <w:r>
+        <w:rPr>
+          <w:rFonts w:hint="eastAsia"/>
+        </w:rPr>
+        <w:t>空间限制：</w:t>
+      </w:r>
+      <w:r>
+        <w:rPr>
+          <w:rFonts w:hint="eastAsia"/>
+        </w:rPr>
+        <w:t>65536K</w:t>
+      </w:r>
+    </w:p>
+    <w:p>
+      <w:pPr>
+        <w:rPr>
+          <w:rFonts w:hint="eastAsia"/>
+        </w:rPr>
+      </w:pPr>
+      <w:r>
+        <w:rPr>
+          <w:rFonts w:hint="eastAsia"/>
+        </w:rPr>
+        <w:t>输入</w:t>
+      </w:r>
+      <w:r>
+        <w:rPr>
+          <w:rFonts w:hint="eastAsia"/>
+        </w:rPr>
+        <w:t>N</w:t>
+      </w:r>
+      <w:proofErr w:type="gramStart"/>
+      <w:r>
+        <w:rPr>
+          <w:rFonts w:hint="eastAsia"/>
+        </w:rPr>
+        <w:t>个</w:t>
+      </w:r>
+      <w:proofErr w:type="gramEnd"/>
+      <w:r>
+        <w:rPr>
+          <w:rFonts w:hint="eastAsia"/>
+        </w:rPr>
+        <w:t>学生的信息，然后进行查询。</w:t>
+      </w:r>
+      <w:r>
+        <w:rPr>
+          <w:rFonts w:hint="eastAsia"/>
+        </w:rPr>
+        <w:t xml:space="preserve"> </w:t>
+      </w:r>
+    </w:p>
+    <w:p>
+      <w:pPr>
+        <w:rPr>
+          <w:rFonts w:hint="eastAsia"/>
+          <w:b/>
+        </w:rPr>
+      </w:pPr>
+      <w:r>
+        <w:rPr>
+          <w:rFonts w:hint="eastAsia"/>
+          <w:b/>
+        </w:rPr>
+        <w:t>输入描述</w:t>
+      </w:r>
+      <w:r>
+        <w:rPr>
+          <w:rFonts w:hint="eastAsia"/>
+          <w:b/>
+        </w:rPr>
+        <w:t>:</w:t>
+      </w:r>
+    </w:p>
+    <w:p>
+      <w:pPr>
+        <w:ind w:leftChars="175" w:left="420"/>
+        <w:rPr>
+          <w:rFonts w:hint="eastAsia"/>
+        </w:rPr>
+      </w:pPr>
+      <w:r>
+        <w:rPr>
+          <w:rFonts w:hint="eastAsia"/>
+        </w:rPr>
+        <w:t>输入的第一行为</w:t>
+      </w:r>
+      <w:r>
+        <w:rPr>
+          <w:rFonts w:hint="eastAsia"/>
+        </w:rPr>
+        <w:t>N</w:t>
+      </w:r>
+      <w:r>
+        <w:rPr>
+          <w:rFonts w:hint="eastAsia"/>
+        </w:rPr>
+        <w:t>，即学生的个数</w:t>
+      </w:r>
+      <w:r>
+        <w:rPr>
+          <w:rFonts w:hint="eastAsia"/>
+        </w:rPr>
+        <w:t>(</w:t>
+      </w:r>
+      <w:r>
+        <w:rPr>
+          <w:rFonts w:hint="eastAsia"/>
+          <w:color w:val="FF0000"/>
+        </w:rPr>
+        <w:t>N&lt;=1000</w:t>
+      </w:r>
+      <w:r>
+        <w:rPr>
+          <w:rFonts w:hint="eastAsia"/>
+        </w:rPr>
+        <w:t>)</w:t>
+      </w:r>
+    </w:p>
+    <w:p>
+      <w:pPr>
+        <w:ind w:leftChars="175" w:left="420"/>
+        <w:rPr>
+          <w:rFonts w:hint="eastAsia"/>
+        </w:rPr>
+      </w:pPr>
+      <w:r>
+        <w:rPr>
+          <w:rFonts w:hint="eastAsia"/>
+        </w:rPr>
+        <w:t>接下来的</w:t>
+      </w:r>
+      <w:r>
+        <w:rPr>
+          <w:rFonts w:hint="eastAsia"/>
+        </w:rPr>
+        <w:t>N</w:t>
+      </w:r>
+      <w:r>
+        <w:rPr>
+          <w:rFonts w:hint="eastAsia"/>
+        </w:rPr>
+        <w:t>行包括</w:t>
+      </w:r>
+      <w:r>
+        <w:rPr>
+          <w:rFonts w:hint="eastAsia"/>
+        </w:rPr>
+        <w:t>N</w:t>
+      </w:r>
+      <w:proofErr w:type="gramStart"/>
+      <w:r>
+        <w:rPr>
+          <w:rFonts w:hint="eastAsia"/>
+        </w:rPr>
+        <w:t>个</w:t>
+      </w:r>
+      <w:proofErr w:type="gramEnd"/>
+      <w:r>
+        <w:rPr>
+          <w:rFonts w:hint="eastAsia"/>
+        </w:rPr>
+        <w:t>学生的信息，信息格式如下：</w:t>
+      </w:r>
+    </w:p>
+    <w:p>
+      <w:pPr>
+        <w:ind w:leftChars="175" w:left="420"/>
+        <w:rPr>
+          <w:rFonts w:hint="eastAsia"/>
+        </w:rPr>
+      </w:pPr>
+      <w:r>
+        <w:rPr>
+          <w:rFonts w:hint="eastAsia"/>
+        </w:rPr>
+        <w:t xml:space="preserve">01 </w:t>
+      </w:r>
+      <w:r>
+        <w:rPr>
+          <w:rFonts w:hint="eastAsia"/>
+        </w:rPr>
+        <w:t>李江</w:t>
+      </w:r>
+      <w:r>
+        <w:rPr>
+          <w:rFonts w:hint="eastAsia"/>
+        </w:rPr>
+        <w:t xml:space="preserve"> </w:t>
+      </w:r>
+      <w:r>
+        <w:rPr>
+          <w:rFonts w:hint="eastAsia"/>
+        </w:rPr>
+        <w:t>男</w:t>
+      </w:r>
+      <w:r>
+        <w:rPr>
+          <w:rFonts w:hint="eastAsia"/>
+        </w:rPr>
+        <w:t xml:space="preserve"> 21</w:t>
+      </w:r>
+    </w:p>
+    <w:p>
+      <w:pPr>
+        <w:ind w:leftChars="175" w:left="420"/>
+        <w:rPr>
+          <w:rFonts w:hint="eastAsia"/>
+        </w:rPr>
+      </w:pPr>
+      <w:r>
+        <w:rPr>
+          <w:rFonts w:hint="eastAsia"/>
+        </w:rPr>
+        <w:t xml:space="preserve">02 </w:t>
+      </w:r>
+      <w:proofErr w:type="gramStart"/>
+      <w:r>
+        <w:rPr>
+          <w:rFonts w:hint="eastAsia"/>
+        </w:rPr>
+        <w:t>刘唐</w:t>
+      </w:r>
+      <w:proofErr w:type="gramEnd"/>
+      <w:r>
+        <w:rPr>
+          <w:rFonts w:hint="eastAsia"/>
+        </w:rPr>
+        <w:t xml:space="preserve"> </w:t>
+      </w:r>
+      <w:r>
+        <w:rPr>
+          <w:rFonts w:hint="eastAsia"/>
+        </w:rPr>
+        <w:t>男</w:t>
+      </w:r>
+      <w:r>
+        <w:rPr>
+          <w:rFonts w:hint="eastAsia"/>
+        </w:rPr>
+        <w:t xml:space="preserve"> 23</w:t>
+      </w:r>
+    </w:p>
+    <w:p>
+      <w:pPr>
+        <w:ind w:leftChars="175" w:left="420"/>
+        <w:rPr>
+          <w:rFonts w:hint="eastAsia"/>
+        </w:rPr>
+      </w:pPr>
+      <w:r>
+        <w:rPr>
+          <w:rFonts w:hint="eastAsia"/>
+        </w:rPr>
+        <w:t xml:space="preserve">03 </w:t>
+      </w:r>
+      <w:r>
+        <w:rPr>
+          <w:rFonts w:hint="eastAsia"/>
+        </w:rPr>
+        <w:t>张军</w:t>
+      </w:r>
+      <w:r>
+        <w:rPr>
+          <w:rFonts w:hint="eastAsia"/>
+        </w:rPr>
+        <w:t xml:space="preserve"> </w:t>
+      </w:r>
+      <w:r>
+        <w:rPr>
+          <w:rFonts w:hint="eastAsia"/>
+        </w:rPr>
+        <w:t>男</w:t>
+      </w:r>
+      <w:r>
+        <w:rPr>
+          <w:rFonts w:hint="eastAsia"/>
+        </w:rPr>
+        <w:t xml:space="preserve"> 19</w:t>
+      </w:r>
+    </w:p>
+    <w:p>
+      <w:pPr>
+        <w:ind w:leftChars="175" w:left="420"/>
+        <w:rPr>
+          <w:rFonts w:hint="eastAsia"/>
+        </w:rPr>
+      </w:pPr>
+      <w:r>
+        <w:rPr>
+          <w:rFonts w:hint="eastAsia"/>
+        </w:rPr>
+        <w:t xml:space="preserve">04 </w:t>
+      </w:r>
+      <w:r>
+        <w:rPr>
+          <w:rFonts w:hint="eastAsia"/>
+        </w:rPr>
+        <w:t>王娜</w:t>
+      </w:r>
+      <w:r>
+        <w:rPr>
+          <w:rFonts w:hint="eastAsia"/>
+        </w:rPr>
+        <w:t xml:space="preserve"> </w:t>
+      </w:r>
+      <w:r>
+        <w:rPr>
+          <w:rFonts w:hint="eastAsia"/>
+        </w:rPr>
+        <w:t>女</w:t>
+      </w:r>
+      <w:r>
+        <w:rPr>
+          <w:rFonts w:hint="eastAsia"/>
+        </w:rPr>
+        <w:t xml:space="preserve"> 19</w:t>
+      </w:r>
+    </w:p>
+    <w:p>
+      <w:pPr>
+        <w:ind w:leftChars="175" w:left="420"/>
+        <w:rPr>
+          <w:rFonts w:hint="eastAsia"/>
+        </w:rPr>
+      </w:pPr>
+      <w:r>
+        <w:rPr>
+          <w:rFonts w:hint="eastAsia"/>
+        </w:rPr>
+        <w:t>然后输入一个</w:t>
+      </w:r>
+      <w:r>
+        <w:rPr>
+          <w:rFonts w:hint="eastAsia"/>
+        </w:rPr>
+        <w:t>M(</w:t>
+      </w:r>
+      <w:r>
+        <w:rPr>
+          <w:rFonts w:hint="eastAsia"/>
+          <w:color w:val="FF0000"/>
+        </w:rPr>
+        <w:t>M&lt;=10000</w:t>
+      </w:r>
+      <w:r>
+        <w:rPr>
+          <w:rFonts w:hint="eastAsia"/>
+        </w:rPr>
+        <w:t>),</w:t>
+      </w:r>
+      <w:r>
+        <w:rPr>
+          <w:rFonts w:hint="eastAsia"/>
+        </w:rPr>
+        <w:t>接下来会有</w:t>
+      </w:r>
+      <w:r>
+        <w:rPr>
+          <w:rFonts w:hint="eastAsia"/>
+        </w:rPr>
+        <w:t>M</w:t>
+      </w:r>
+      <w:r>
+        <w:rPr>
+          <w:rFonts w:hint="eastAsia"/>
+        </w:rPr>
+        <w:t>行，代表</w:t>
+      </w:r>
+      <w:r>
+        <w:rPr>
+          <w:rFonts w:hint="eastAsia"/>
+        </w:rPr>
+        <w:t>M</w:t>
+      </w:r>
+      <w:r>
+        <w:rPr>
+          <w:rFonts w:hint="eastAsia"/>
+        </w:rPr>
+        <w:t>次查询，每行输入一个学号，格式如下：</w:t>
+      </w:r>
+    </w:p>
+    <w:p>
+      <w:pPr>
+        <w:ind w:leftChars="175" w:left="420"/>
+      </w:pPr>
+      <w:r>
+        <w:t>02</w:t>
+      </w:r>
+    </w:p>
+    <w:p>
+      <w:pPr>
+        <w:ind w:leftChars="175" w:left="420"/>
+      </w:pPr>
+      <w:r>
+        <w:t>03</w:t>
+      </w:r>
+    </w:p>
+    <w:p>
+      <w:pPr>
+        <w:ind w:leftChars="175" w:left="420"/>
+      </w:pPr>
+      <w:r>
+        <w:t>01</w:t>
+      </w:r>
+    </w:p>
+    <w:p>
+      <w:pPr>
+        <w:ind w:leftChars="175" w:left="420"/>
+      </w:pPr>
+      <w:r>
+        <w:t>04</w:t>
+      </w:r>
+    </w:p>
+    <w:p>
+      <w:pPr>
+        <w:rPr>
+          <w:rFonts w:hint="eastAsia"/>
+        </w:rPr>
+      </w:pPr>
+    </w:p>
+    <w:p>
+      <w:pPr>
+        <w:rPr>
+          <w:rFonts w:hint="eastAsia"/>
+          <w:b/>
+        </w:rPr>
+      </w:pPr>
+      <w:r>
+        <w:rPr>
+          <w:rFonts w:hint="eastAsia"/>
+          <w:b/>
+        </w:rPr>
+        <w:t>输出描述</w:t>
+      </w:r>
+      <w:r>
+        <w:rPr>
+          <w:rFonts w:hint="eastAsia"/>
+          <w:b/>
+        </w:rPr>
+        <w:t>:</w:t>
+      </w:r>
+    </w:p>
+    <w:p>
+      <w:pPr>
+        <w:ind w:leftChars="175" w:left="420"/>
+        <w:rPr>
+          <w:rFonts w:hint="eastAsia"/>
+        </w:rPr>
+      </w:pPr>
+      <w:r>
+        <w:rPr>
+          <w:rFonts w:hint="eastAsia"/>
+        </w:rPr>
+        <w:t>输出</w:t>
+      </w:r>
+      <w:r>
+        <w:rPr>
+          <w:rFonts w:hint="eastAsia"/>
+        </w:rPr>
+        <w:t>M</w:t>
+      </w:r>
+      <w:r>
+        <w:rPr>
+          <w:rFonts w:hint="eastAsia"/>
+        </w:rPr>
+        <w:t>行，每行包括一个对应于查询的学生的信息。</w:t>
+      </w:r>
+    </w:p>
+    <w:p>
+      <w:pPr>
+        <w:ind w:leftChars="175" w:left="420"/>
+        <w:rPr>
+          <w:rFonts w:hint="eastAsia"/>
+        </w:rPr>
+      </w:pPr>
+      <w:r>
+        <w:rPr>
+          <w:rFonts w:hint="eastAsia"/>
+        </w:rPr>
+        <w:t>如果没有对应的学生信息，则输出“</w:t>
+      </w:r>
+      <w:r>
+        <w:rPr>
+          <w:rFonts w:hint="eastAsia"/>
+        </w:rPr>
+        <w:t>No Answer!</w:t>
+      </w:r>
+      <w:r>
+        <w:rPr>
+          <w:rFonts w:hint="eastAsia"/>
+        </w:rPr>
+        <w:t>”</w:t>
+      </w:r>
+    </w:p>
+    <w:p>
+      <w:pPr>
+        <w:rPr>
+          <w:rFonts w:hint="eastAsia"/>
+          <w:b/>
+        </w:rPr>
+      </w:pPr>
+      <w:r>
+        <w:rPr>
+          <w:rFonts w:hint="eastAsia"/>
+          <w:b/>
+        </w:rPr>
+        <w:t>示例</w:t>
+      </w:r>
+      <w:r>
+        <w:rPr>
+          <w:rFonts w:hint="eastAsia"/>
+          <w:b/>
+        </w:rPr>
+        <w:t>1</w:t>
+      </w:r>
+    </w:p>
+    <w:p/>
+    <w:p>
+      <w:pPr>
+        <w:rPr>
+          <w:rFonts w:hint="eastAsia"/>
+        </w:rPr>
+        <w:sectPr>
+          <w:type w:val="continuous"/>
+          <w:pgSz w:w="11906" w:h="16838"/>
+          <w:pgMar w:top="1440" w:right="1800" w:bottom="1440" w:left="1800" w:header="851" w:footer="992" w:gutter="0"/>
+          <w:cols w:space="425"/>
+          <w:docGrid w:type="lines" w:linePitch="312"/>
+        </w:sectPr>
+      </w:pPr>
+    </w:p>
+    <w:p>
+      <w:pPr>
+        <w:rPr>
+          <w:rFonts w:hint="eastAsia"/>
+        </w:rPr>
+      </w:pPr>
+      <w:r>
+        <w:rPr>
+          <w:rFonts w:hint="eastAsia"/>
+        </w:rPr>
+        <w:t>输入</w:t>
+      </w:r>
+    </w:p>
+    <w:p>
+      <w:r>
+        <w:t>4</w:t>
+      </w:r>
+    </w:p>
+    <w:p>
+      <w:pPr>
+        <w:rPr>
+          <w:rFonts w:hint="eastAsia"/>
+        </w:rPr>
+      </w:pPr>
+      <w:r>
+        <w:rPr>
+          <w:rFonts w:hint="eastAsia"/>
+        </w:rPr>
+        <w:t xml:space="preserve">01 </w:t>
+      </w:r>
+      <w:r>
+        <w:rPr>
+          <w:rFonts w:hint="eastAsia"/>
+        </w:rPr>
+        <w:t>李江</w:t>
+      </w:r>
+      <w:r>
+        <w:rPr>
+          <w:rFonts w:hint="eastAsia"/>
+        </w:rPr>
+        <w:t xml:space="preserve"> </w:t>
+      </w:r>
+      <w:r>
+        <w:rPr>
+          <w:rFonts w:hint="eastAsia"/>
+        </w:rPr>
+        <w:t>男</w:t>
+      </w:r>
+      <w:r>
+        <w:rPr>
+          <w:rFonts w:hint="eastAsia"/>
+        </w:rPr>
+        <w:t xml:space="preserve"> 21</w:t>
+      </w:r>
+    </w:p>
+    <w:p>
+      <w:pPr>
+        <w:rPr>
+          <w:rFonts w:hint="eastAsia"/>
+        </w:rPr>
+      </w:pPr>
+      <w:r>
+        <w:rPr>
+          <w:rFonts w:hint="eastAsia"/>
+        </w:rPr>
+        <w:t xml:space="preserve">02 </w:t>
+      </w:r>
+      <w:proofErr w:type="gramStart"/>
+      <w:r>
+        <w:rPr>
+          <w:rFonts w:hint="eastAsia"/>
+        </w:rPr>
+        <w:t>刘唐</w:t>
+      </w:r>
+      <w:proofErr w:type="gramEnd"/>
+      <w:r>
+        <w:rPr>
+          <w:rFonts w:hint="eastAsia"/>
+        </w:rPr>
+        <w:t xml:space="preserve"> </w:t>
+      </w:r>
+      <w:r>
+        <w:rPr>
+          <w:rFonts w:hint="eastAsia"/>
+        </w:rPr>
+        <w:t>男</w:t>
+      </w:r>
+      <w:r>
+        <w:rPr>
+          <w:rFonts w:hint="eastAsia"/>
+        </w:rPr>
+        <w:t xml:space="preserve"> 23</w:t>
+      </w:r>
+    </w:p>
+    <w:p>
+      <w:pPr>
+        <w:rPr>
+          <w:rFonts w:hint="eastAsia"/>
+        </w:rPr>
+      </w:pPr>
+      <w:r>
+        <w:rPr>
+          <w:rFonts w:hint="eastAsia"/>
+        </w:rPr>
+        <w:t xml:space="preserve">03 </w:t>
+      </w:r>
+      <w:r>
+        <w:rPr>
+          <w:rFonts w:hint="eastAsia"/>
+        </w:rPr>
+        <w:t>张军</w:t>
+      </w:r>
+      <w:r>
+        <w:rPr>
+          <w:rFonts w:hint="eastAsia"/>
+        </w:rPr>
+        <w:t xml:space="preserve"> </w:t>
+      </w:r>
+      <w:r>
+        <w:rPr>
+          <w:rFonts w:hint="eastAsia"/>
+        </w:rPr>
+        <w:t>男</w:t>
+      </w:r>
+      <w:r>
+        <w:rPr>
+          <w:rFonts w:hint="eastAsia"/>
+        </w:rPr>
+        <w:t xml:space="preserve"> 19</w:t>
+      </w:r>
+    </w:p>
+    <w:p>
+      <w:pPr>
+        <w:rPr>
+          <w:rFonts w:hint="eastAsia"/>
+        </w:rPr>
+      </w:pPr>
+      <w:r>
+        <w:rPr>
+          <w:rFonts w:hint="eastAsia"/>
+        </w:rPr>
+        <w:t xml:space="preserve">04 </w:t>
+      </w:r>
+      <w:r>
+        <w:rPr>
+          <w:rFonts w:hint="eastAsia"/>
+        </w:rPr>
+        <w:t>王娜</w:t>
+      </w:r>
+      <w:r>
+        <w:rPr>
+          <w:rFonts w:hint="eastAsia"/>
+        </w:rPr>
+        <w:t xml:space="preserve"> </w:t>
+      </w:r>
+      <w:r>
+        <w:rPr>
+          <w:rFonts w:hint="eastAsia"/>
+        </w:rPr>
+        <w:t>女</w:t>
+      </w:r>
+      <w:r>
+        <w:rPr>
+          <w:rFonts w:hint="eastAsia"/>
+        </w:rPr>
+        <w:t xml:space="preserve"> 19</w:t>
+      </w:r>
+    </w:p>
+    <w:p>
+      <w:r>
+        <w:t>5</w:t>
+      </w:r>
+    </w:p>
+    <w:p>
+      <w:r>
+        <w:t>02</w:t>
+      </w:r>
+    </w:p>
+    <w:p>
+      <w:r>
+        <w:t>03</w:t>
+      </w:r>
+    </w:p>
+    <w:p>
+      <w:r>
+        <w:t>01</w:t>
+      </w:r>
+    </w:p>
+    <w:p>
+      <w:r>
+        <w:t>04</w:t>
+      </w:r>
+    </w:p>
+    <w:p>
+      <w:r>
+        <w:t>03</w:t>
+      </w:r>
+    </w:p>
+    <w:p/>
+    <w:p/>
+    <w:p/>
+    <w:p/>
+    <w:p>
+      <w:pPr>
+        <w:rPr>
+          <w:rFonts w:hint="eastAsia"/>
+        </w:rPr>
+      </w:pPr>
+      <w:r>
+        <w:rPr>
+          <w:rFonts w:hint="eastAsia"/>
+        </w:rPr>
+        <w:t>输出</w:t>
+      </w:r>
+    </w:p>
+    <w:p>
+      <w:pPr>
+        <w:rPr>
+          <w:rFonts w:hint="eastAsia"/>
+        </w:rPr>
+      </w:pPr>
+      <w:r>
+        <w:rPr>
+          <w:rFonts w:hint="eastAsia"/>
+        </w:rPr>
+        <w:t xml:space="preserve">02 </w:t>
+      </w:r>
+      <w:proofErr w:type="gramStart"/>
+      <w:r>
+        <w:rPr>
+          <w:rFonts w:hint="eastAsia"/>
+        </w:rPr>
+        <w:t>刘唐</w:t>
+      </w:r>
+      <w:proofErr w:type="gramEnd"/>
+      <w:r>
+        <w:rPr>
+          <w:rFonts w:hint="eastAsia"/>
+        </w:rPr>
+        <w:t xml:space="preserve"> </w:t>
+      </w:r>
+      <w:r>
+        <w:rPr>
+          <w:rFonts w:hint="eastAsia"/>
+        </w:rPr>
+        <w:t>男</w:t>
+      </w:r>
+      <w:r>
+        <w:rPr>
+          <w:rFonts w:hint="eastAsia"/>
+        </w:rPr>
+        <w:t xml:space="preserve"> 23</w:t>
+      </w:r>
+    </w:p>
+    <w:p>
+      <w:pPr>
+        <w:rPr>
+          <w:rFonts w:hint="eastAsia"/>
+        </w:rPr>
+      </w:pPr>
+      <w:r>
+        <w:rPr>
+          <w:rFonts w:hint="eastAsia"/>
+        </w:rPr>
+        <w:t xml:space="preserve">03 </w:t>
+      </w:r>
+      <w:r>
+        <w:rPr>
+          <w:rFonts w:hint="eastAsia"/>
+        </w:rPr>
+        <w:t>张军</w:t>
+      </w:r>
+      <w:r>
+        <w:rPr>
+          <w:rFonts w:hint="eastAsia"/>
+        </w:rPr>
+        <w:t xml:space="preserve"> </w:t>
+      </w:r>
+      <w:r>
+        <w:rPr>
+          <w:rFonts w:hint="eastAsia"/>
+        </w:rPr>
+        <w:t>男</w:t>
+      </w:r>
+      <w:r>
+        <w:rPr>
+          <w:rFonts w:hint="eastAsia"/>
+        </w:rPr>
+        <w:t xml:space="preserve"> 19</w:t>
+      </w:r>
+    </w:p>
+    <w:p>
+      <w:pPr>
+        <w:rPr>
+          <w:rFonts w:hint="eastAsia"/>
+        </w:rPr>
+      </w:pPr>
+      <w:r>
+        <w:rPr>
+          <w:rFonts w:hint="eastAsia"/>
+        </w:rPr>
+        <w:t xml:space="preserve">01 </w:t>
+      </w:r>
+      <w:r>
+        <w:rPr>
+          <w:rFonts w:hint="eastAsia"/>
+        </w:rPr>
+        <w:t>李江</w:t>
+      </w:r>
+      <w:r>
+        <w:rPr>
+          <w:rFonts w:hint="eastAsia"/>
+        </w:rPr>
+        <w:t xml:space="preserve"> </w:t>
+      </w:r>
+      <w:r>
+        <w:rPr>
+          <w:rFonts w:hint="eastAsia"/>
+        </w:rPr>
+        <w:t>男</w:t>
+      </w:r>
+      <w:r>
+        <w:rPr>
+          <w:rFonts w:hint="eastAsia"/>
+        </w:rPr>
+        <w:t xml:space="preserve"> 21</w:t>
+      </w:r>
+    </w:p>
+    <w:p>
+      <w:pPr>
+        <w:rPr>
+          <w:rFonts w:hint="eastAsia"/>
+        </w:rPr>
+      </w:pPr>
+      <w:r>
+        <w:rPr>
+          <w:rFonts w:hint="eastAsia"/>
+        </w:rPr>
+        <w:t xml:space="preserve">04 </w:t>
+      </w:r>
+      <w:r>
+        <w:rPr>
+          <w:rFonts w:hint="eastAsia"/>
+        </w:rPr>
+        <w:t>王娜</w:t>
+      </w:r>
+      <w:r>
+        <w:rPr>
+          <w:rFonts w:hint="eastAsia"/>
+        </w:rPr>
+        <w:t xml:space="preserve"> </w:t>
+      </w:r>
+      <w:r>
+        <w:rPr>
+          <w:rFonts w:hint="eastAsia"/>
+        </w:rPr>
+        <w:t>女</w:t>
+      </w:r>
+      <w:r>
+        <w:rPr>
+          <w:rFonts w:hint="eastAsia"/>
+        </w:rPr>
+        <w:t xml:space="preserve"> 19</w:t>
+      </w:r>
+    </w:p>
+    <w:p>
+      <w:r>
+        <w:rPr>
+          <w:rFonts w:hint="eastAsia"/>
+        </w:rPr>
+        <w:t xml:space="preserve">03 </w:t>
+      </w:r>
+      <w:r>
+        <w:rPr>
+          <w:rFonts w:hint="eastAsia"/>
+        </w:rPr>
+        <w:t>张军</w:t>
+      </w:r>
+      <w:r>
+        <w:rPr>
+          <w:rFonts w:hint="eastAsia"/>
+        </w:rPr>
+        <w:t xml:space="preserve"> </w:t>
+      </w:r>
+      <w:r>
+        <w:rPr>
+          <w:rFonts w:hint="eastAsia"/>
+        </w:rPr>
+        <w:t>男</w:t>
+      </w:r>
+      <w:r>
+        <w:rPr>
+          <w:rFonts w:hint="eastAsia"/>
+        </w:rPr>
+        <w:t xml:space="preserve"> 19</w:t>
+      </w:r>
+    </w:p>
+    <w:p>
+      <w:pPr>
+        <w:sectPr>
+          <w:type w:val="continuous"/>
+          <w:pgSz w:w="11906" w:h="16838"/>
+          <w:pgMar w:top="1440" w:right="1800" w:bottom="1440" w:left="1800" w:header="851" w:footer="992" w:gutter="0"/>
+          <w:cols w:num="2" w:space="425"/>
+          <w:docGrid w:type="lines" w:linePitch="312"/>
+        </w:sectPr>
+      </w:pPr>
+    </w:p>
+    <w:p/>
+    <w:p>
+      <w:pPr>
+        <w:widowControl/>
+        <w:jc w:val="left"/>
+      </w:pPr>
+      <w:r>
+        <w:br w:type="page"/>
+      </w:r>
+    </w:p>
+    <w:p>
+      <w:r>
+        <w:rPr>
+          <w:rFonts w:hint="eastAsia"/>
+        </w:rPr>
+        <w:lastRenderedPageBreak/>
+        <w:t>思路：</w:t>
+      </w:r>
+    </w:p>
+    <w:p>
+      <w:r>
+        <w:rPr>
+          <w:rFonts w:hint="eastAsia"/>
+        </w:rPr>
+        <w:t>线性遍历时间复杂度：</w:t>
+      </w:r>
+      <w:r>
+        <w:rPr>
+          <w:rFonts w:hint="eastAsia"/>
+        </w:rPr>
+        <w:t>O</w:t>
+      </w:r>
+      <w:r>
+        <w:t>(N*M)</w:t>
+      </w:r>
+      <w:r>
+        <w:rPr>
+          <w:rFonts w:hint="eastAsia"/>
+        </w:rPr>
+        <w:t>，其中</w:t>
+      </w:r>
+      <w:proofErr w:type="spellStart"/>
+      <w:r>
+        <w:rPr>
+          <w:rFonts w:hint="eastAsia"/>
+        </w:rPr>
+        <w:t>N</w:t>
+      </w:r>
+      <w:r>
+        <w:t>_</w:t>
+      </w:r>
+      <w:r>
+        <w:rPr>
+          <w:rFonts w:hint="eastAsia"/>
+        </w:rPr>
+        <w:t>max</w:t>
+      </w:r>
+      <w:proofErr w:type="spellEnd"/>
+      <w:r>
+        <w:t xml:space="preserve">=1000; </w:t>
+      </w:r>
+      <w:proofErr w:type="spellStart"/>
+      <w:r>
+        <w:t>M_max</w:t>
+      </w:r>
+      <w:proofErr w:type="spellEnd"/>
+      <w:r>
+        <w:t>=10000</w:t>
+      </w:r>
+    </w:p>
+    <w:p>
+      <w:r>
+        <w:rPr>
+          <w:rFonts w:hint="eastAsia"/>
+        </w:rPr>
+        <w:t>达到千万数量级</w:t>
+      </w:r>
+      <w:r>
+        <w:rPr>
+          <w:rFonts w:hint="eastAsia"/>
+        </w:rPr>
+        <w:t>，超出</w:t>
+      </w:r>
+      <w:r>
+        <w:rPr>
+          <w:rFonts w:hint="eastAsia"/>
+        </w:rPr>
+        <w:t>1s</w:t>
+      </w:r>
+      <w:r>
+        <w:rPr>
+          <w:rFonts w:hint="eastAsia"/>
+        </w:rPr>
+        <w:t>时间限制</w:t>
+      </w:r>
+    </w:p>
+    <w:p>
+      <w:r>
+        <w:rPr>
+          <w:rFonts w:hint="eastAsia"/>
+        </w:rPr>
+        <w:t>因此使用二分查询：</w:t>
+      </w:r>
+    </w:p>
+    <w:p>
+      <w:r>
+        <w:rPr>
+          <w:rFonts w:hint="eastAsia"/>
+        </w:rPr>
+        <w:t>时间复杂度：</w:t>
+      </w:r>
+      <w:r>
+        <w:rPr>
+          <w:rFonts w:hint="eastAsia"/>
+        </w:rPr>
+        <w:t>O</w:t>
+      </w:r>
+      <w:r>
+        <w:t>(N*</w:t>
+      </w:r>
+      <w:proofErr w:type="spellStart"/>
+      <w:r>
+        <w:rPr>
+          <w:rFonts w:hint="eastAsia"/>
+        </w:rPr>
+        <w:t>log</w:t>
+      </w:r>
+      <w:r>
+        <w:t>N+m</w:t>
+      </w:r>
+      <w:proofErr w:type="spellEnd"/>
+      <w:r>
+        <w:t>*</w:t>
+      </w:r>
+      <w:proofErr w:type="spellStart"/>
+      <w:r>
+        <w:t>logN</w:t>
+      </w:r>
+      <w:proofErr w:type="spellEnd"/>
+      <w:r>
+        <w:t>)</w:t>
+      </w:r>
+      <w:r>
+        <w:rPr>
+          <w:rFonts w:hint="eastAsia"/>
+        </w:rPr>
+        <w:t xml:space="preserve"> </w:t>
+      </w:r>
+      <w:r>
+        <w:rPr>
+          <w:rFonts w:hint="eastAsia"/>
+        </w:rPr>
+        <w:t>，其中</w:t>
+      </w:r>
+      <w:proofErr w:type="spellStart"/>
+      <w:r>
+        <w:rPr>
+          <w:rFonts w:hint="eastAsia"/>
+        </w:rPr>
+        <w:t>N</w:t>
+      </w:r>
+      <w:r>
+        <w:t>_</w:t>
+      </w:r>
+      <w:r>
+        <w:rPr>
+          <w:rFonts w:hint="eastAsia"/>
+        </w:rPr>
+        <w:t>max</w:t>
+      </w:r>
+      <w:proofErr w:type="spellEnd"/>
+      <w:r>
+        <w:t xml:space="preserve">=1000; </w:t>
+      </w:r>
+      <w:proofErr w:type="spellStart"/>
+      <w:r>
+        <w:t>M_max</w:t>
+      </w:r>
+      <w:proofErr w:type="spellEnd"/>
+      <w:r>
+        <w:t>=10000</w:t>
+      </w:r>
+    </w:p>
+    <w:p>
+      <w:r>
+        <w:rPr>
+          <w:rFonts w:hint="eastAsia"/>
+        </w:rPr>
+        <w:t>小于百万级。达到</w:t>
+      </w:r>
+      <w:r>
+        <w:rPr>
+          <w:rFonts w:hint="eastAsia"/>
+        </w:rPr>
+        <w:t>1s</w:t>
+      </w:r>
+      <w:r>
+        <w:rPr>
+          <w:rFonts w:hint="eastAsia"/>
+        </w:rPr>
+        <w:t>时间限制</w:t>
+      </w:r>
+    </w:p>
+    <w:p/>
+    <w:p>
+      <w:r>
+        <w:rPr>
+          <w:rFonts w:hint="eastAsia"/>
+        </w:rPr>
+        <w:t>输入</w:t>
+      </w:r>
+      <w:r>
+        <w:rPr>
+          <w:rFonts w:hint="eastAsia"/>
+        </w:rPr>
+        <w:t xml:space="preserve"> -</w:t>
+      </w:r>
+      <w:r>
+        <w:t xml:space="preserve">&gt; </w:t>
+      </w:r>
+      <w:r>
+        <w:rPr>
+          <w:rFonts w:hint="eastAsia"/>
+        </w:rPr>
+        <w:t>排序</w:t>
+      </w:r>
+      <w:r>
+        <w:rPr>
+          <w:rFonts w:hint="eastAsia"/>
+        </w:rPr>
+        <w:t>(</w:t>
+      </w:r>
+      <w:r>
+        <w:t xml:space="preserve">sort) </w:t>
+      </w:r>
+      <w:r>
+        <w:rPr>
+          <w:rFonts w:hint="eastAsia"/>
+        </w:rPr>
+        <w:t>-</w:t>
+      </w:r>
+      <w:r>
+        <w:t xml:space="preserve">&gt; </w:t>
+      </w:r>
+      <w:r>
+        <w:rPr>
+          <w:rFonts w:hint="eastAsia"/>
+        </w:rPr>
+        <w:t>二分查找</w:t>
+      </w:r>
+      <w:r>
+        <w:rPr>
+          <w:rFonts w:hint="eastAsia"/>
+        </w:rPr>
+        <w:t xml:space="preserve"> -</w:t>
+      </w:r>
+      <w:r>
+        <w:t xml:space="preserve">&gt; </w:t>
+      </w:r>
+      <w:r>
+        <w:rPr>
+          <w:rFonts w:hint="eastAsia"/>
+        </w:rPr>
+        <w:t>按格式输出结果</w:t>
+      </w:r>
+    </w:p>
+    <w:p/>
+    <w:p/>
+    <w:p/>
+    <w:p>
+      <w:pPr>
+        <w:rPr>
+          <w:rFonts w:hint="eastAsia"/>
+        </w:rPr>
+      </w:pPr>
+      <w:bookmarkStart w:id="0" w:name="_GoBack"/>
+      <w:bookmarkEnd w:id="0"/>
+    </w:p>
+    <w:p>
+      <w:pPr>
+        <w:rPr>
+          <w:rFonts w:hint="eastAsia"/>
+          <w:b/>
+        </w:rPr>
+      </w:pPr>
+      <w:r>
+        <w:rPr>
+          <w:rFonts w:hint="eastAsia"/>
+          <w:b/>
+        </w:rPr>
+        <w:t>练习题：</w:t>
+      </w:r>
+    </w:p>
+    <w:p>
+      <w:pPr>
+        <w:rPr>
+          <w:rFonts w:hint="eastAsia"/>
+        </w:rPr>
+      </w:pPr>
+      <w:r>
+        <w:rPr>
+          <w:rFonts w:hint="eastAsia"/>
+        </w:rPr>
+        <w:t>时间限制：</w:t>
+      </w:r>
+      <w:r>
+        <w:rPr>
+          <w:rFonts w:hint="eastAsia"/>
+        </w:rPr>
+        <w:t>1</w:t>
+      </w:r>
+      <w:r>
+        <w:rPr>
+          <w:rFonts w:hint="eastAsia"/>
+        </w:rPr>
+        <w:t>秒</w:t>
+      </w:r>
+      <w:r>
+        <w:rPr>
+          <w:rFonts w:hint="eastAsia"/>
+        </w:rPr>
+        <w:t xml:space="preserve"> </w:t>
+      </w:r>
+      <w:r>
+        <w:t xml:space="preserve">   </w:t>
+      </w:r>
+      <w:r>
+        <w:rPr>
+          <w:rFonts w:hint="eastAsia"/>
+        </w:rPr>
+        <w:t>空间限制：</w:t>
+      </w:r>
+      <w:r>
+        <w:rPr>
+          <w:rFonts w:hint="eastAsia"/>
+        </w:rPr>
+        <w:t>65536K</w:t>
+      </w:r>
+    </w:p>
+    <w:p/>
+    <w:p>
+      <w:pPr>
+        <w:rPr>
+          <w:rFonts w:hint="eastAsia"/>
+        </w:rPr>
+      </w:pPr>
+      <w:r>
+        <w:rPr>
+          <w:rFonts w:hint="eastAsia"/>
+        </w:rPr>
+        <w:t>输入数组长度</w:t>
+      </w:r>
+      <w:r>
+        <w:rPr>
+          <w:rFonts w:hint="eastAsia"/>
+        </w:rPr>
+        <w:t xml:space="preserve"> n </w:t>
+      </w:r>
+      <w:r>
+        <w:rPr>
+          <w:rFonts w:hint="eastAsia"/>
+        </w:rPr>
+        <w:t>输入数组</w:t>
+      </w:r>
+      <w:r>
+        <w:rPr>
+          <w:rFonts w:hint="eastAsia"/>
+        </w:rPr>
+        <w:t xml:space="preserve">      a[1...n] </w:t>
+      </w:r>
+      <w:r>
+        <w:rPr>
+          <w:rFonts w:hint="eastAsia"/>
+        </w:rPr>
+        <w:t>输入查找个数</w:t>
+      </w:r>
+      <w:r>
+        <w:rPr>
+          <w:rFonts w:hint="eastAsia"/>
+        </w:rPr>
+        <w:t xml:space="preserve">m </w:t>
+      </w:r>
+      <w:r>
+        <w:rPr>
+          <w:rFonts w:hint="eastAsia"/>
+        </w:rPr>
+        <w:t>输入查找数字</w:t>
+      </w:r>
+      <w:r>
+        <w:rPr>
+          <w:rFonts w:hint="eastAsia"/>
+        </w:rPr>
+        <w:t xml:space="preserve">b[1...m]   </w:t>
+      </w:r>
+      <w:r>
+        <w:rPr>
+          <w:rFonts w:hint="eastAsia"/>
+        </w:rPr>
+        <w:t>输出</w:t>
+      </w:r>
+      <w:r>
+        <w:rPr>
+          <w:rFonts w:hint="eastAsia"/>
+        </w:rPr>
+        <w:t xml:space="preserve"> YES or NO  </w:t>
+      </w:r>
+      <w:r>
+        <w:rPr>
+          <w:rFonts w:hint="eastAsia"/>
+        </w:rPr>
+        <w:t>查找有则</w:t>
+      </w:r>
+      <w:r>
+        <w:rPr>
+          <w:rFonts w:hint="eastAsia"/>
+        </w:rPr>
+        <w:t xml:space="preserve">YES </w:t>
+      </w:r>
+      <w:r>
+        <w:rPr>
+          <w:rFonts w:hint="eastAsia"/>
+        </w:rPr>
+        <w:t>否则</w:t>
+      </w:r>
+      <w:r>
+        <w:rPr>
+          <w:rFonts w:hint="eastAsia"/>
+        </w:rPr>
+        <w:t xml:space="preserve">NO </w:t>
+      </w:r>
+      <w:r>
+        <w:rPr>
+          <w:rFonts w:hint="eastAsia"/>
+        </w:rPr>
+        <w:t>。</w:t>
+      </w:r>
+      <w:r>
+        <w:rPr>
+          <w:rFonts w:hint="eastAsia"/>
+        </w:rPr>
+        <w:t xml:space="preserve"> </w:t>
+      </w:r>
+    </w:p>
+    <w:p>
+      <w:pPr>
+        <w:rPr>
+          <w:rFonts w:hint="eastAsia"/>
+        </w:rPr>
+      </w:pPr>
+      <w:r>
+        <w:rPr>
+          <w:rFonts w:hint="eastAsia"/>
+        </w:rPr>
+        <w:t>输入描述</w:t>
+      </w:r>
+      <w:r>
+        <w:rPr>
+          <w:rFonts w:hint="eastAsia"/>
+        </w:rPr>
+        <w:t>:</w:t>
+      </w:r>
+    </w:p>
+    <w:p>
+      <w:pPr>
+        <w:ind w:leftChars="175" w:left="420"/>
+        <w:rPr>
+          <w:rFonts w:hint="eastAsia"/>
+        </w:rPr>
+      </w:pPr>
+      <w:r>
+        <w:rPr>
+          <w:rFonts w:hint="eastAsia"/>
+        </w:rPr>
+        <w:t>输入有多组数据。</w:t>
+      </w:r>
+    </w:p>
+    <w:p>
+      <w:pPr>
+        <w:ind w:leftChars="175" w:left="420"/>
+        <w:rPr>
+          <w:rFonts w:hint="eastAsia"/>
+        </w:rPr>
+      </w:pPr>
+      <w:r>
+        <w:rPr>
+          <w:rFonts w:hint="eastAsia"/>
+        </w:rPr>
+        <w:t>每组输入</w:t>
+      </w:r>
+      <w:r>
+        <w:rPr>
+          <w:rFonts w:hint="eastAsia"/>
+        </w:rPr>
+        <w:t>n</w:t>
+      </w:r>
+      <w:r>
+        <w:rPr>
+          <w:rFonts w:hint="eastAsia"/>
+        </w:rPr>
+        <w:t>，然后输入</w:t>
+      </w:r>
+      <w:r>
+        <w:rPr>
+          <w:rFonts w:hint="eastAsia"/>
+        </w:rPr>
+        <w:t>n</w:t>
+      </w:r>
+      <w:proofErr w:type="gramStart"/>
+      <w:r>
+        <w:rPr>
+          <w:rFonts w:hint="eastAsia"/>
+        </w:rPr>
+        <w:t>个</w:t>
+      </w:r>
+      <w:proofErr w:type="gramEnd"/>
+      <w:r>
+        <w:rPr>
+          <w:rFonts w:hint="eastAsia"/>
+        </w:rPr>
+        <w:t>整数，再输入</w:t>
+      </w:r>
+      <w:r>
+        <w:rPr>
+          <w:rFonts w:hint="eastAsia"/>
+        </w:rPr>
+        <w:t>m</w:t>
+      </w:r>
+      <w:r>
+        <w:rPr>
+          <w:rFonts w:hint="eastAsia"/>
+        </w:rPr>
+        <w:t>，然后再输入</w:t>
+      </w:r>
+      <w:r>
+        <w:rPr>
+          <w:rFonts w:hint="eastAsia"/>
+        </w:rPr>
+        <w:t>m</w:t>
+      </w:r>
+      <w:proofErr w:type="gramStart"/>
+      <w:r>
+        <w:rPr>
+          <w:rFonts w:hint="eastAsia"/>
+        </w:rPr>
+        <w:t>个</w:t>
+      </w:r>
+      <w:proofErr w:type="gramEnd"/>
+      <w:r>
+        <w:rPr>
+          <w:rFonts w:hint="eastAsia"/>
+        </w:rPr>
+        <w:t>整数（</w:t>
+      </w:r>
+      <w:r>
+        <w:rPr>
+          <w:rFonts w:hint="eastAsia"/>
+        </w:rPr>
+        <w:t>1&lt;=</w:t>
+      </w:r>
+      <w:proofErr w:type="spellStart"/>
+      <w:r>
+        <w:rPr>
+          <w:rFonts w:hint="eastAsia"/>
+        </w:rPr>
+        <w:t>m,n</w:t>
+      </w:r>
+      <w:proofErr w:type="spellEnd"/>
+      <w:r>
+        <w:rPr>
+          <w:rFonts w:hint="eastAsia"/>
+        </w:rPr>
+        <w:t>&lt;=</w:t>
+      </w:r>
+      <w:r>
+        <w:rPr>
+          <w:rFonts w:hint="eastAsia"/>
+        </w:rPr>
+        <w:t>40</w:t>
+      </w:r>
+      <w:r>
+        <w:rPr>
+          <w:rFonts w:hint="eastAsia"/>
+        </w:rPr>
+        <w:t>00</w:t>
+      </w:r>
+      <w:r>
+        <w:rPr>
+          <w:rFonts w:hint="eastAsia"/>
+        </w:rPr>
+        <w:t>）。</w:t>
+      </w:r>
+    </w:p>
+    <w:p>
+      <w:pPr>
+        <w:rPr>
+          <w:rFonts w:hint="eastAsia"/>
+        </w:rPr>
+      </w:pPr>
+    </w:p>
+    <w:p>
+      <w:pPr>
+        <w:rPr>
+          <w:rFonts w:hint="eastAsia"/>
+        </w:rPr>
+      </w:pPr>
+      <w:r>
+        <w:rPr>
+          <w:rFonts w:hint="eastAsia"/>
+        </w:rPr>
+        <w:t>输出描述</w:t>
+      </w:r>
+      <w:r>
+        <w:rPr>
+          <w:rFonts w:hint="eastAsia"/>
+        </w:rPr>
+        <w:t>:</w:t>
+      </w:r>
+    </w:p>
+    <w:p>
+      <w:pPr>
+        <w:ind w:firstLine="420"/>
+      </w:pPr>
+      <w:r>
+        <w:rPr>
+          <w:rFonts w:hint="eastAsia"/>
+        </w:rPr>
+        <w:t>如果在</w:t>
+      </w:r>
+      <w:r>
+        <w:rPr>
+          <w:rFonts w:hint="eastAsia"/>
+        </w:rPr>
+        <w:t>n</w:t>
+      </w:r>
+      <w:proofErr w:type="gramStart"/>
+      <w:r>
+        <w:rPr>
+          <w:rFonts w:hint="eastAsia"/>
+        </w:rPr>
+        <w:t>个</w:t>
+      </w:r>
+      <w:proofErr w:type="gramEnd"/>
+      <w:r>
+        <w:rPr>
+          <w:rFonts w:hint="eastAsia"/>
+        </w:rPr>
+        <w:t>数组中输出</w:t>
+      </w:r>
+      <w:r>
+        <w:rPr>
+          <w:rFonts w:hint="eastAsia"/>
+        </w:rPr>
+        <w:t>YES</w:t>
+      </w:r>
+      <w:r>
+        <w:rPr>
+          <w:rFonts w:hint="eastAsia"/>
+        </w:rPr>
+        <w:t>否则输出</w:t>
+      </w:r>
+      <w:r>
+        <w:rPr>
+          <w:rFonts w:hint="eastAsia"/>
+        </w:rPr>
+        <w:t>NO</w:t>
+      </w:r>
+      <w:r>
+        <w:rPr>
+          <w:rFonts w:hint="eastAsia"/>
+        </w:rPr>
+        <w:t>。</w:t>
+      </w:r>
+    </w:p>
+    <w:p>
+      <w:pPr>
+        <w:rPr>
+          <w:rFonts w:hint="eastAsia"/>
+        </w:rPr>
+      </w:pPr>
+    </w:p>
+    <w:p>
+      <w:pPr>
+        <w:rPr>
+          <w:rFonts w:hint="eastAsia"/>
+        </w:rPr>
+      </w:pPr>
+      <w:r>
+        <w:rPr>
+          <w:rFonts w:hint="eastAsia"/>
+        </w:rPr>
+        <w:t>示例</w:t>
+      </w:r>
+      <w:r>
+        <w:rPr>
+          <w:rFonts w:hint="eastAsia"/>
+        </w:rPr>
+        <w:t>1</w:t>
+      </w:r>
+    </w:p>
+    <w:p>
+      <w:pPr>
+        <w:rPr>
+          <w:rFonts w:hint="eastAsia"/>
+        </w:rPr>
+      </w:pPr>
+      <w:r>
+        <w:rPr>
+          <w:rFonts w:hint="eastAsia"/>
+        </w:rPr>
+        <w:t>输入</w:t>
+      </w:r>
+    </w:p>
+    <w:p>
+      <w:r>
+        <w:t>5</w:t>
+      </w:r>
+    </w:p>
+    <w:p>
+      <w:r>
+        <w:t>1 5 2 4 3</w:t>
+      </w:r>
+    </w:p>
+    <w:p>
+      <w:r>
+        <w:t>3</w:t>
+      </w:r>
+    </w:p>
+    <w:p>
+      <w:r>
+        <w:t>2 5 6</w:t>
+      </w:r>
+    </w:p>
+    <w:p>
+      <w:pPr>
+        <w:rPr>
+          <w:rFonts w:hint="eastAsia"/>
+        </w:rPr>
+      </w:pPr>
+    </w:p>
+    <w:p>
+      <w:pPr>
+        <w:rPr>
+          <w:rFonts w:hint="eastAsia"/>
+        </w:rPr>
+      </w:pPr>
+      <w:r>
+        <w:rPr>
+          <w:rFonts w:hint="eastAsia"/>
+        </w:rPr>
+        <w:t>输出</w:t>
+      </w:r>
+    </w:p>
+    <w:p>
+      <w:r>
+        <w:t>YES</w:t>
+      </w:r>
+    </w:p>
+    <w:p>
+      <w:r>
+        <w:t>YES</w:t>
+      </w:r>
+    </w:p>
+    <w:p>
+      <w:pPr>
+        <w:rPr>
+          <w:rFonts w:hint="eastAsia"/>
+        </w:rPr>
+      </w:pPr>
+      <w:r>
+        <w:t>NO</w:t>
       </w:r>
     </w:p>
     <w:sectPr>
@@ -5816,7 +7583,7 @@
 </file>
 
 <file path=customXml/itemProps1.xml><?xml version="1.0" encoding="utf-8"?>
-<ds:datastoreItem xmlns:ds="http://schemas.openxmlformats.org/officeDocument/2006/customXml" ds:itemID="{7B061D5A-545C-4E01-9C67-390E9638E9A9}">
+<ds:datastoreItem xmlns:ds="http://schemas.openxmlformats.org/officeDocument/2006/customXml" ds:itemID="{B91C8CA7-DC7B-40FE-80F5-444D713F67CD}">
   <ds:schemaRefs>
     <ds:schemaRef ds:uri="http://schemas.openxmlformats.org/officeDocument/2006/bibliography"/>
   </ds:schemaRefs>

</xml_diff>

<commit_message>
finish 1_6greedy code and note
</commit_message>
<xml_diff>
--- a/mc1/第一章重点内容.docx
+++ b/mc1/第一章重点内容.docx
@@ -4588,11 +4588,6 @@
       </w:r>
     </w:p>
     <w:p>
-      <w:pPr>
-        <w:rPr>
-          <w:rFonts w:hint="eastAsia"/>
-        </w:rPr>
-      </w:pPr>
       <w:r>
         <w:rPr>
           <w:rFonts w:hint="eastAsia"/>
@@ -4634,11 +4629,6 @@
       </w:r>
     </w:p>
     <w:p>
-      <w:pPr>
-        <w:rPr>
-          <w:rFonts w:hint="eastAsia"/>
-        </w:rPr>
-      </w:pPr>
       <w:r>
         <w:rPr>
           <w:rFonts w:hint="eastAsia"/>
@@ -4675,7 +4665,6 @@
     <w:p>
       <w:pPr>
         <w:rPr>
-          <w:rFonts w:hint="eastAsia"/>
           <w:b/>
         </w:rPr>
       </w:pPr>
@@ -4697,9 +4686,6 @@
     <w:p>
       <w:pPr>
         <w:ind w:leftChars="175" w:left="420"/>
-        <w:rPr>
-          <w:rFonts w:hint="eastAsia"/>
-        </w:rPr>
       </w:pPr>
       <w:r>
         <w:rPr>
@@ -4742,9 +4728,6 @@
     <w:p>
       <w:pPr>
         <w:ind w:leftChars="175" w:left="420"/>
-        <w:rPr>
-          <w:rFonts w:hint="eastAsia"/>
-        </w:rPr>
       </w:pPr>
       <w:r>
         <w:rPr>
@@ -4788,9 +4771,6 @@
     <w:p>
       <w:pPr>
         <w:ind w:leftChars="175" w:left="420"/>
-        <w:rPr>
-          <w:rFonts w:hint="eastAsia"/>
-        </w:rPr>
       </w:pPr>
       <w:r>
         <w:rPr>
@@ -4826,9 +4806,6 @@
     <w:p>
       <w:pPr>
         <w:ind w:leftChars="175" w:left="420"/>
-        <w:rPr>
-          <w:rFonts w:hint="eastAsia"/>
-        </w:rPr>
       </w:pPr>
       <w:r>
         <w:rPr>
@@ -4866,9 +4843,6 @@
     <w:p>
       <w:pPr>
         <w:ind w:leftChars="175" w:left="420"/>
-        <w:rPr>
-          <w:rFonts w:hint="eastAsia"/>
-        </w:rPr>
       </w:pPr>
       <w:r>
         <w:rPr>
@@ -4904,9 +4878,6 @@
     <w:p>
       <w:pPr>
         <w:ind w:leftChars="175" w:left="420"/>
-        <w:rPr>
-          <w:rFonts w:hint="eastAsia"/>
-        </w:rPr>
       </w:pPr>
       <w:r>
         <w:rPr>
@@ -4942,9 +4913,6 @@
     <w:p>
       <w:pPr>
         <w:ind w:leftChars="175" w:left="420"/>
-        <w:rPr>
-          <w:rFonts w:hint="eastAsia"/>
-        </w:rPr>
       </w:pPr>
       <w:r>
         <w:rPr>
@@ -5034,17 +5002,10 @@
         <w:t>04</w:t>
       </w:r>
     </w:p>
-    <w:p>
-      <w:pPr>
-        <w:rPr>
-          <w:rFonts w:hint="eastAsia"/>
-        </w:rPr>
-      </w:pPr>
-    </w:p>
-    <w:p>
-      <w:pPr>
-        <w:rPr>
-          <w:rFonts w:hint="eastAsia"/>
+    <w:p/>
+    <w:p>
+      <w:pPr>
+        <w:rPr>
           <w:b/>
         </w:rPr>
       </w:pPr>
@@ -5066,9 +5027,6 @@
     <w:p>
       <w:pPr>
         <w:ind w:leftChars="175" w:left="420"/>
-        <w:rPr>
-          <w:rFonts w:hint="eastAsia"/>
-        </w:rPr>
       </w:pPr>
       <w:r>
         <w:rPr>
@@ -5092,9 +5050,6 @@
     <w:p>
       <w:pPr>
         <w:ind w:leftChars="175" w:left="420"/>
-        <w:rPr>
-          <w:rFonts w:hint="eastAsia"/>
-        </w:rPr>
       </w:pPr>
       <w:r>
         <w:rPr>
@@ -5118,7 +5073,6 @@
     <w:p>
       <w:pPr>
         <w:rPr>
-          <w:rFonts w:hint="eastAsia"/>
           <w:b/>
         </w:rPr>
       </w:pPr>
@@ -5140,9 +5094,6 @@
     <w:p/>
     <w:p>
       <w:pPr>
-        <w:rPr>
-          <w:rFonts w:hint="eastAsia"/>
-        </w:rPr>
         <w:sectPr>
           <w:type w:val="continuous"/>
           <w:pgSz w:w="11906" w:h="16838"/>
@@ -5153,11 +5104,6 @@
       </w:pPr>
     </w:p>
     <w:p>
-      <w:pPr>
-        <w:rPr>
-          <w:rFonts w:hint="eastAsia"/>
-        </w:rPr>
-      </w:pPr>
       <w:r>
         <w:rPr>
           <w:rFonts w:hint="eastAsia"/>
@@ -5171,11 +5117,6 @@
       </w:r>
     </w:p>
     <w:p>
-      <w:pPr>
-        <w:rPr>
-          <w:rFonts w:hint="eastAsia"/>
-        </w:rPr>
-      </w:pPr>
       <w:r>
         <w:rPr>
           <w:rFonts w:hint="eastAsia"/>
@@ -5208,11 +5149,6 @@
       </w:r>
     </w:p>
     <w:p>
-      <w:pPr>
-        <w:rPr>
-          <w:rFonts w:hint="eastAsia"/>
-        </w:rPr>
-      </w:pPr>
       <w:r>
         <w:rPr>
           <w:rFonts w:hint="eastAsia"/>
@@ -5247,11 +5183,6 @@
       </w:r>
     </w:p>
     <w:p>
-      <w:pPr>
-        <w:rPr>
-          <w:rFonts w:hint="eastAsia"/>
-        </w:rPr>
-      </w:pPr>
       <w:r>
         <w:rPr>
           <w:rFonts w:hint="eastAsia"/>
@@ -5284,11 +5215,6 @@
       </w:r>
     </w:p>
     <w:p>
-      <w:pPr>
-        <w:rPr>
-          <w:rFonts w:hint="eastAsia"/>
-        </w:rPr>
-      </w:pPr>
       <w:r>
         <w:rPr>
           <w:rFonts w:hint="eastAsia"/>
@@ -5355,11 +5281,6 @@
     <w:p/>
     <w:p/>
     <w:p>
-      <w:pPr>
-        <w:rPr>
-          <w:rFonts w:hint="eastAsia"/>
-        </w:rPr>
-      </w:pPr>
       <w:r>
         <w:rPr>
           <w:rFonts w:hint="eastAsia"/>
@@ -5368,11 +5289,6 @@
       </w:r>
     </w:p>
     <w:p>
-      <w:pPr>
-        <w:rPr>
-          <w:rFonts w:hint="eastAsia"/>
-        </w:rPr>
-      </w:pPr>
       <w:r>
         <w:rPr>
           <w:rFonts w:hint="eastAsia"/>
@@ -5407,11 +5323,6 @@
       </w:r>
     </w:p>
     <w:p>
-      <w:pPr>
-        <w:rPr>
-          <w:rFonts w:hint="eastAsia"/>
-        </w:rPr>
-      </w:pPr>
       <w:r>
         <w:rPr>
           <w:rFonts w:hint="eastAsia"/>
@@ -5444,11 +5355,6 @@
       </w:r>
     </w:p>
     <w:p>
-      <w:pPr>
-        <w:rPr>
-          <w:rFonts w:hint="eastAsia"/>
-        </w:rPr>
-      </w:pPr>
       <w:r>
         <w:rPr>
           <w:rFonts w:hint="eastAsia"/>
@@ -5481,11 +5387,6 @@
       </w:r>
     </w:p>
     <w:p>
-      <w:pPr>
-        <w:rPr>
-          <w:rFonts w:hint="eastAsia"/>
-        </w:rPr>
-      </w:pPr>
       <w:r>
         <w:rPr>
           <w:rFonts w:hint="eastAsia"/>
@@ -5829,507 +5730,1707 @@
     <w:p/>
     <w:p/>
     <w:p/>
-    <w:p>
-      <w:pPr>
-        <w:rPr>
-          <w:rFonts w:hint="eastAsia"/>
-        </w:rPr>
-      </w:pPr>
+    <w:p/>
+    <w:p>
+      <w:pPr>
+        <w:rPr>
+          <w:b/>
+        </w:rPr>
+      </w:pPr>
+      <w:r>
+        <w:rPr>
+          <w:rFonts w:hint="eastAsia"/>
+          <w:b/>
+        </w:rPr>
+        <w:t>练习题：</w:t>
+      </w:r>
+    </w:p>
+    <w:p>
+      <w:r>
+        <w:rPr>
+          <w:rFonts w:hint="eastAsia"/>
+        </w:rPr>
+        <w:t>时间限制：</w:t>
+      </w:r>
+      <w:r>
+        <w:rPr>
+          <w:rFonts w:hint="eastAsia"/>
+        </w:rPr>
+        <w:t>1</w:t>
+      </w:r>
+      <w:r>
+        <w:rPr>
+          <w:rFonts w:hint="eastAsia"/>
+        </w:rPr>
+        <w:t>秒</w:t>
+      </w:r>
+      <w:r>
+        <w:rPr>
+          <w:rFonts w:hint="eastAsia"/>
+        </w:rPr>
+        <w:t xml:space="preserve"> </w:t>
+      </w:r>
+      <w:r>
+        <w:t xml:space="preserve">   </w:t>
+      </w:r>
+      <w:r>
+        <w:rPr>
+          <w:rFonts w:hint="eastAsia"/>
+        </w:rPr>
+        <w:t>空间限制：</w:t>
+      </w:r>
+      <w:r>
+        <w:rPr>
+          <w:rFonts w:hint="eastAsia"/>
+        </w:rPr>
+        <w:t>65536K</w:t>
+      </w:r>
+    </w:p>
+    <w:p/>
+    <w:p>
+      <w:r>
+        <w:rPr>
+          <w:rFonts w:hint="eastAsia"/>
+        </w:rPr>
+        <w:t>输入数组长度</w:t>
+      </w:r>
+      <w:r>
+        <w:rPr>
+          <w:rFonts w:hint="eastAsia"/>
+        </w:rPr>
+        <w:t xml:space="preserve"> n </w:t>
+      </w:r>
+      <w:r>
+        <w:rPr>
+          <w:rFonts w:hint="eastAsia"/>
+        </w:rPr>
+        <w:t>输入数组</w:t>
+      </w:r>
+      <w:r>
+        <w:rPr>
+          <w:rFonts w:hint="eastAsia"/>
+        </w:rPr>
+        <w:t xml:space="preserve">      a[1...n] </w:t>
+      </w:r>
+      <w:r>
+        <w:rPr>
+          <w:rFonts w:hint="eastAsia"/>
+        </w:rPr>
+        <w:t>输入查找个数</w:t>
+      </w:r>
+      <w:r>
+        <w:rPr>
+          <w:rFonts w:hint="eastAsia"/>
+        </w:rPr>
+        <w:t xml:space="preserve">m </w:t>
+      </w:r>
+      <w:r>
+        <w:rPr>
+          <w:rFonts w:hint="eastAsia"/>
+        </w:rPr>
+        <w:t>输入查找数字</w:t>
+      </w:r>
+      <w:r>
+        <w:rPr>
+          <w:rFonts w:hint="eastAsia"/>
+        </w:rPr>
+        <w:t xml:space="preserve">b[1...m]   </w:t>
+      </w:r>
+      <w:r>
+        <w:rPr>
+          <w:rFonts w:hint="eastAsia"/>
+        </w:rPr>
+        <w:t>输出</w:t>
+      </w:r>
+      <w:r>
+        <w:rPr>
+          <w:rFonts w:hint="eastAsia"/>
+        </w:rPr>
+        <w:t xml:space="preserve"> YES or NO  </w:t>
+      </w:r>
+      <w:r>
+        <w:rPr>
+          <w:rFonts w:hint="eastAsia"/>
+        </w:rPr>
+        <w:t>查找有则</w:t>
+      </w:r>
+      <w:r>
+        <w:rPr>
+          <w:rFonts w:hint="eastAsia"/>
+        </w:rPr>
+        <w:t xml:space="preserve">YES </w:t>
+      </w:r>
+      <w:r>
+        <w:rPr>
+          <w:rFonts w:hint="eastAsia"/>
+        </w:rPr>
+        <w:t>否则</w:t>
+      </w:r>
+      <w:r>
+        <w:rPr>
+          <w:rFonts w:hint="eastAsia"/>
+        </w:rPr>
+        <w:t xml:space="preserve">NO </w:t>
+      </w:r>
+      <w:r>
+        <w:rPr>
+          <w:rFonts w:hint="eastAsia"/>
+        </w:rPr>
+        <w:t>。</w:t>
+      </w:r>
+      <w:r>
+        <w:rPr>
+          <w:rFonts w:hint="eastAsia"/>
+        </w:rPr>
+        <w:t xml:space="preserve"> </w:t>
+      </w:r>
+    </w:p>
+    <w:p>
+      <w:r>
+        <w:rPr>
+          <w:rFonts w:hint="eastAsia"/>
+        </w:rPr>
+        <w:t>输入描述</w:t>
+      </w:r>
+      <w:r>
+        <w:rPr>
+          <w:rFonts w:hint="eastAsia"/>
+        </w:rPr>
+        <w:t>:</w:t>
+      </w:r>
+    </w:p>
+    <w:p>
+      <w:pPr>
+        <w:ind w:leftChars="175" w:left="420"/>
+      </w:pPr>
+      <w:r>
+        <w:rPr>
+          <w:rFonts w:hint="eastAsia"/>
+        </w:rPr>
+        <w:t>输入有多组数据。</w:t>
+      </w:r>
+    </w:p>
+    <w:p>
+      <w:pPr>
+        <w:ind w:leftChars="175" w:left="420"/>
+      </w:pPr>
+      <w:r>
+        <w:rPr>
+          <w:rFonts w:hint="eastAsia"/>
+        </w:rPr>
+        <w:t>每组输入</w:t>
+      </w:r>
+      <w:r>
+        <w:rPr>
+          <w:rFonts w:hint="eastAsia"/>
+        </w:rPr>
+        <w:t>n</w:t>
+      </w:r>
+      <w:r>
+        <w:rPr>
+          <w:rFonts w:hint="eastAsia"/>
+        </w:rPr>
+        <w:t>，然后输入</w:t>
+      </w:r>
+      <w:r>
+        <w:rPr>
+          <w:rFonts w:hint="eastAsia"/>
+        </w:rPr>
+        <w:t>n</w:t>
+      </w:r>
+      <w:proofErr w:type="gramStart"/>
+      <w:r>
+        <w:rPr>
+          <w:rFonts w:hint="eastAsia"/>
+        </w:rPr>
+        <w:t>个</w:t>
+      </w:r>
+      <w:proofErr w:type="gramEnd"/>
+      <w:r>
+        <w:rPr>
+          <w:rFonts w:hint="eastAsia"/>
+        </w:rPr>
+        <w:t>整数，再输入</w:t>
+      </w:r>
+      <w:r>
+        <w:rPr>
+          <w:rFonts w:hint="eastAsia"/>
+        </w:rPr>
+        <w:t>m</w:t>
+      </w:r>
+      <w:r>
+        <w:rPr>
+          <w:rFonts w:hint="eastAsia"/>
+        </w:rPr>
+        <w:t>，然后再输入</w:t>
+      </w:r>
+      <w:r>
+        <w:rPr>
+          <w:rFonts w:hint="eastAsia"/>
+        </w:rPr>
+        <w:t>m</w:t>
+      </w:r>
+      <w:r>
+        <w:rPr>
+          <w:rFonts w:hint="eastAsia"/>
+        </w:rPr>
+        <w:t>个整数（</w:t>
+      </w:r>
+      <w:r>
+        <w:rPr>
+          <w:rFonts w:hint="eastAsia"/>
+        </w:rPr>
+        <w:t>1&lt;=</w:t>
+      </w:r>
+      <w:proofErr w:type="spellStart"/>
+      <w:r>
+        <w:rPr>
+          <w:rFonts w:hint="eastAsia"/>
+        </w:rPr>
+        <w:t>m,n</w:t>
+      </w:r>
+      <w:proofErr w:type="spellEnd"/>
+      <w:r>
+        <w:rPr>
+          <w:rFonts w:hint="eastAsia"/>
+        </w:rPr>
+        <w:t>&lt;=</w:t>
+      </w:r>
+      <w:r>
+        <w:rPr>
+          <w:rFonts w:hint="eastAsia"/>
+        </w:rPr>
+        <w:t>40</w:t>
+      </w:r>
+      <w:r>
+        <w:rPr>
+          <w:rFonts w:hint="eastAsia"/>
+        </w:rPr>
+        <w:t>00</w:t>
+      </w:r>
+      <w:r>
+        <w:rPr>
+          <w:rFonts w:hint="eastAsia"/>
+        </w:rPr>
+        <w:t>）。</w:t>
+      </w:r>
+    </w:p>
+    <w:p/>
+    <w:p>
+      <w:r>
+        <w:rPr>
+          <w:rFonts w:hint="eastAsia"/>
+        </w:rPr>
+        <w:t>输出描述</w:t>
+      </w:r>
+      <w:r>
+        <w:rPr>
+          <w:rFonts w:hint="eastAsia"/>
+        </w:rPr>
+        <w:t>:</w:t>
+      </w:r>
+    </w:p>
+    <w:p>
+      <w:pPr>
+        <w:ind w:firstLine="420"/>
+      </w:pPr>
+      <w:r>
+        <w:rPr>
+          <w:rFonts w:hint="eastAsia"/>
+        </w:rPr>
+        <w:t>如果在</w:t>
+      </w:r>
+      <w:r>
+        <w:rPr>
+          <w:rFonts w:hint="eastAsia"/>
+        </w:rPr>
+        <w:t>n</w:t>
+      </w:r>
+      <w:proofErr w:type="gramStart"/>
+      <w:r>
+        <w:rPr>
+          <w:rFonts w:hint="eastAsia"/>
+        </w:rPr>
+        <w:t>个</w:t>
+      </w:r>
+      <w:proofErr w:type="gramEnd"/>
+      <w:r>
+        <w:rPr>
+          <w:rFonts w:hint="eastAsia"/>
+        </w:rPr>
+        <w:t>数组中输出</w:t>
+      </w:r>
+      <w:r>
+        <w:rPr>
+          <w:rFonts w:hint="eastAsia"/>
+        </w:rPr>
+        <w:t>YES</w:t>
+      </w:r>
+      <w:r>
+        <w:rPr>
+          <w:rFonts w:hint="eastAsia"/>
+        </w:rPr>
+        <w:t>否则输出</w:t>
+      </w:r>
+      <w:r>
+        <w:rPr>
+          <w:rFonts w:hint="eastAsia"/>
+        </w:rPr>
+        <w:t>NO</w:t>
+      </w:r>
+      <w:r>
+        <w:rPr>
+          <w:rFonts w:hint="eastAsia"/>
+        </w:rPr>
+        <w:t>。</w:t>
+      </w:r>
+    </w:p>
+    <w:p/>
+    <w:p>
+      <w:r>
+        <w:rPr>
+          <w:rFonts w:hint="eastAsia"/>
+        </w:rPr>
+        <w:t>示例</w:t>
+      </w:r>
+      <w:r>
+        <w:rPr>
+          <w:rFonts w:hint="eastAsia"/>
+        </w:rPr>
+        <w:t>1</w:t>
+      </w:r>
+    </w:p>
+    <w:p>
+      <w:r>
+        <w:rPr>
+          <w:rFonts w:hint="eastAsia"/>
+        </w:rPr>
+        <w:t>输入</w:t>
+      </w:r>
+    </w:p>
+    <w:p>
+      <w:r>
+        <w:t>5</w:t>
+      </w:r>
+    </w:p>
+    <w:p>
+      <w:r>
+        <w:t>1 5 2 4 3</w:t>
+      </w:r>
+    </w:p>
+    <w:p>
+      <w:r>
+        <w:t>3</w:t>
+      </w:r>
+    </w:p>
+    <w:p>
+      <w:r>
+        <w:t>2 5 6</w:t>
+      </w:r>
+    </w:p>
+    <w:p/>
+    <w:p>
+      <w:r>
+        <w:rPr>
+          <w:rFonts w:hint="eastAsia"/>
+        </w:rPr>
+        <w:t>输出</w:t>
+      </w:r>
+    </w:p>
+    <w:p>
+      <w:r>
+        <w:t>YES</w:t>
+      </w:r>
+    </w:p>
+    <w:p>
+      <w:r>
+        <w:t>YES</w:t>
+      </w:r>
+    </w:p>
+    <w:p>
+      <w:r>
+        <w:t>NO</w:t>
+      </w:r>
+    </w:p>
+    <w:p>
+      <w:pPr>
+        <w:widowControl/>
+        <w:jc w:val="left"/>
+      </w:pPr>
+      <w:r>
+        <w:br w:type="page"/>
+      </w:r>
+    </w:p>
+    <w:p>
+      <w:pPr>
+        <w:pStyle w:val="1"/>
+      </w:pPr>
+      <w:r>
+        <w:rPr>
+          <w:rFonts w:hint="eastAsia"/>
+        </w:rPr>
+        <w:lastRenderedPageBreak/>
+        <w:t>六、贪心算法</w:t>
+      </w:r>
+    </w:p>
+    <w:p>
+      <w:pPr>
+        <w:rPr>
+          <w:rFonts w:hint="eastAsia"/>
+        </w:rPr>
+      </w:pPr>
+      <w:r>
+        <w:rPr>
+          <w:rFonts w:hint="eastAsia"/>
+        </w:rPr>
+        <w:t>常见类型</w:t>
+      </w:r>
+      <w:r>
+        <w:rPr>
+          <w:rFonts w:hint="eastAsia"/>
+        </w:rPr>
+        <w:t>1</w:t>
+      </w:r>
+      <w:r>
+        <w:rPr>
+          <w:rFonts w:hint="eastAsia"/>
+        </w:rPr>
+        <w:t>：可拆分类型，</w:t>
+      </w:r>
+      <w:proofErr w:type="gramStart"/>
+      <w:r>
+        <w:rPr>
+          <w:rFonts w:hint="eastAsia"/>
+        </w:rPr>
+        <w:t>选性价</w:t>
+      </w:r>
+      <w:proofErr w:type="gramEnd"/>
+      <w:r>
+        <w:rPr>
+          <w:rFonts w:hint="eastAsia"/>
+        </w:rPr>
+        <w:t>比最高的</w:t>
+      </w:r>
+    </w:p>
+    <w:p>
+      <w:r>
+        <w:rPr>
+          <w:rFonts w:hint="eastAsia"/>
+        </w:rPr>
+        <w:t>常见类型</w:t>
+      </w:r>
+      <w:r>
+        <w:rPr>
+          <w:rFonts w:hint="eastAsia"/>
+        </w:rPr>
+        <w:t>2</w:t>
+      </w:r>
+      <w:r>
+        <w:rPr>
+          <w:rFonts w:hint="eastAsia"/>
+        </w:rPr>
+        <w:t>：不可拆分类型，需灵活选取贪心策略</w:t>
+      </w:r>
+    </w:p>
+    <w:p>
+      <w:pPr>
+        <w:rPr>
+          <w:rFonts w:hint="eastAsia"/>
+        </w:rPr>
+      </w:pPr>
+    </w:p>
+    <w:p>
+      <w:pPr>
+        <w:rPr>
+          <w:b/>
+        </w:rPr>
+      </w:pPr>
+      <w:r>
+        <w:rPr>
+          <w:rFonts w:hint="eastAsia"/>
+          <w:b/>
+        </w:rPr>
+        <w:t>例题：</w:t>
+      </w:r>
+    </w:p>
+    <w:p>
+      <w:pPr>
+        <w:rPr>
+          <w:rFonts w:hint="eastAsia"/>
+        </w:rPr>
+      </w:pPr>
+      <w:r>
+        <w:rPr>
+          <w:rFonts w:hint="eastAsia"/>
+        </w:rPr>
+        <w:t>贪心入门题</w:t>
+      </w:r>
+      <w:r>
+        <w:rPr>
+          <w:rFonts w:hint="eastAsia"/>
+        </w:rPr>
+        <w:t>（类型</w:t>
+      </w:r>
+      <w:r>
+        <w:rPr>
+          <w:rFonts w:hint="eastAsia"/>
+        </w:rPr>
+        <w:t>1</w:t>
+      </w:r>
+      <w:r>
+        <w:rPr>
+          <w:rFonts w:hint="eastAsia"/>
+        </w:rPr>
+        <w:t>）</w:t>
+      </w:r>
+    </w:p>
+    <w:p/>
+    <w:p>
+      <w:pPr>
+        <w:rPr>
+          <w:rFonts w:hint="eastAsia"/>
+        </w:rPr>
+      </w:pPr>
+      <w:r>
+        <w:rPr>
+          <w:rFonts w:hint="eastAsia"/>
+        </w:rPr>
+        <w:t>时间限制：</w:t>
+      </w:r>
+      <w:r>
+        <w:rPr>
+          <w:rFonts w:hint="eastAsia"/>
+        </w:rPr>
+        <w:t>1</w:t>
+      </w:r>
+      <w:r>
+        <w:rPr>
+          <w:rFonts w:hint="eastAsia"/>
+        </w:rPr>
+        <w:t>秒</w:t>
+      </w:r>
+    </w:p>
+    <w:p>
+      <w:pPr>
+        <w:rPr>
+          <w:rFonts w:hint="eastAsia"/>
+        </w:rPr>
+      </w:pPr>
+      <w:r>
+        <w:rPr>
+          <w:rFonts w:hint="eastAsia"/>
+        </w:rPr>
+        <w:t>**</w:t>
+      </w:r>
+      <w:r>
+        <w:rPr>
+          <w:rFonts w:hint="eastAsia"/>
+        </w:rPr>
+        <w:t>内存限制：</w:t>
+      </w:r>
+      <w:r>
+        <w:rPr>
+          <w:rFonts w:hint="eastAsia"/>
+        </w:rPr>
+        <w:t>32</w:t>
+      </w:r>
+      <w:proofErr w:type="gramStart"/>
+      <w:r>
+        <w:rPr>
+          <w:rFonts w:hint="eastAsia"/>
+        </w:rPr>
+        <w:t>兆</w:t>
+      </w:r>
+      <w:proofErr w:type="gramEnd"/>
+      <w:r>
+        <w:rPr>
+          <w:rFonts w:hint="eastAsia"/>
+        </w:rPr>
+        <w:t xml:space="preserve">  **</w:t>
+      </w:r>
+    </w:p>
+    <w:p>
+      <w:pPr>
+        <w:rPr>
+          <w:rFonts w:hint="eastAsia"/>
+        </w:rPr>
+      </w:pPr>
+      <w:r>
+        <w:rPr>
+          <w:rFonts w:hint="eastAsia"/>
+        </w:rPr>
+        <w:t>特殊判题：</w:t>
+      </w:r>
+      <w:proofErr w:type="gramStart"/>
+      <w:r>
+        <w:rPr>
+          <w:rFonts w:hint="eastAsia"/>
+        </w:rPr>
+        <w:t>否</w:t>
+      </w:r>
+      <w:proofErr w:type="gramEnd"/>
+    </w:p>
+    <w:p/>
+    <w:p>
+      <w:pPr>
+        <w:rPr>
+          <w:rFonts w:hint="eastAsia"/>
+        </w:rPr>
+      </w:pPr>
+      <w:r>
+        <w:rPr>
+          <w:rFonts w:hint="eastAsia"/>
+        </w:rPr>
+        <w:t>题目描述：</w:t>
+      </w:r>
+    </w:p>
+    <w:p>
+      <w:r>
+        <w:tab/>
+      </w:r>
+      <w:proofErr w:type="spellStart"/>
+      <w:r>
+        <w:t>FatMouse</w:t>
+      </w:r>
+      <w:proofErr w:type="spellEnd"/>
+      <w:r>
+        <w:t xml:space="preserve"> prepared M pounds of cat food, ready to trade with the cats guarding the warehouse containing his favorite food, JavaBean.</w:t>
+      </w:r>
+    </w:p>
+    <w:p>
+      <w:r>
+        <w:tab/>
+        <w:t xml:space="preserve">The warehouse has N rooms. The </w:t>
+      </w:r>
+      <w:proofErr w:type="spellStart"/>
+      <w:r>
+        <w:t>i-th</w:t>
+      </w:r>
+      <w:proofErr w:type="spellEnd"/>
+      <w:r>
+        <w:t xml:space="preserve"> room contains J[</w:t>
+      </w:r>
+      <w:proofErr w:type="spellStart"/>
+      <w:r>
+        <w:t>i</w:t>
+      </w:r>
+      <w:proofErr w:type="spellEnd"/>
+      <w:r>
+        <w:t>] pounds of JavaBeans and requires F[</w:t>
+      </w:r>
+      <w:proofErr w:type="spellStart"/>
+      <w:r>
+        <w:t>i</w:t>
+      </w:r>
+      <w:proofErr w:type="spellEnd"/>
+      <w:r>
+        <w:t xml:space="preserve">] pounds of cat food. </w:t>
+      </w:r>
+    </w:p>
+    <w:p>
+      <w:r>
+        <w:tab/>
+      </w:r>
+      <w:proofErr w:type="spellStart"/>
+      <w:r>
+        <w:t>FatMouse</w:t>
+      </w:r>
+      <w:proofErr w:type="spellEnd"/>
+      <w:r>
+        <w:t xml:space="preserve"> does not have to trade for all the JavaBeans in the room, instead, he may get J[</w:t>
+      </w:r>
+      <w:proofErr w:type="spellStart"/>
+      <w:r>
+        <w:t>i</w:t>
+      </w:r>
+      <w:proofErr w:type="spellEnd"/>
+      <w:r>
+        <w:t>]* a% pounds of JavaBeans if he pays F[</w:t>
+      </w:r>
+      <w:proofErr w:type="spellStart"/>
+      <w:r>
+        <w:t>i</w:t>
+      </w:r>
+      <w:proofErr w:type="spellEnd"/>
+      <w:r>
+        <w:t>]* a% pounds of cat food.</w:t>
+      </w:r>
+    </w:p>
+    <w:p>
+      <w:r>
+        <w:tab/>
+        <w:t xml:space="preserve">Here a is a real number. Now he is assigning this homework to you: tell him the maximum </w:t>
+      </w:r>
+      <w:proofErr w:type="gramStart"/>
+      <w:r>
+        <w:t>amount</w:t>
+      </w:r>
+      <w:proofErr w:type="gramEnd"/>
+      <w:r>
+        <w:t xml:space="preserve"> of JavaBeans he can obtain.</w:t>
+      </w:r>
+    </w:p>
+    <w:p>
+      <w:pPr>
+        <w:rPr>
+          <w:rFonts w:hint="eastAsia"/>
+        </w:rPr>
+      </w:pPr>
+      <w:r>
+        <w:rPr>
+          <w:rFonts w:hint="eastAsia"/>
+        </w:rPr>
+        <w:t>输入：</w:t>
+      </w:r>
+    </w:p>
+    <w:p>
+      <w:r>
+        <w:tab/>
+        <w:t xml:space="preserve">The input consists of multiple test cases. Each test case begins with a line containing two non-negative integers M and N. </w:t>
+      </w:r>
+    </w:p>
+    <w:p>
+      <w:r>
+        <w:tab/>
+        <w:t>Then N lines follow, each contains two non-negative integers J[</w:t>
+      </w:r>
+      <w:proofErr w:type="spellStart"/>
+      <w:r>
+        <w:t>i</w:t>
+      </w:r>
+      <w:proofErr w:type="spellEnd"/>
+      <w:r>
+        <w:t>] and F[</w:t>
+      </w:r>
+      <w:proofErr w:type="spellStart"/>
+      <w:r>
+        <w:t>i</w:t>
+      </w:r>
+      <w:proofErr w:type="spellEnd"/>
+      <w:r>
+        <w:t xml:space="preserve">] respectively. The last test case is followed by two -1's. </w:t>
+      </w:r>
+    </w:p>
+    <w:p>
+      <w:r>
+        <w:tab/>
+        <w:t>All integers are not greater than 1000.</w:t>
+      </w:r>
+    </w:p>
+    <w:p>
+      <w:pPr>
+        <w:rPr>
+          <w:rFonts w:hint="eastAsia"/>
+        </w:rPr>
+      </w:pPr>
+      <w:r>
+        <w:rPr>
+          <w:rFonts w:hint="eastAsia"/>
+        </w:rPr>
+        <w:t>输出：</w:t>
+      </w:r>
+    </w:p>
+    <w:p>
+      <w:r>
+        <w:tab/>
+        <w:t xml:space="preserve">For each test case, print in a single line a real number accurate up to 3 decimal places, </w:t>
+      </w:r>
+    </w:p>
+    <w:p>
+      <w:r>
+        <w:tab/>
+        <w:t xml:space="preserve">which is the maximum </w:t>
+      </w:r>
+      <w:proofErr w:type="gramStart"/>
+      <w:r>
+        <w:t>amount</w:t>
+      </w:r>
+      <w:proofErr w:type="gramEnd"/>
+      <w:r>
+        <w:t xml:space="preserve"> of JavaBeans that </w:t>
+      </w:r>
+      <w:proofErr w:type="spellStart"/>
+      <w:r>
+        <w:t>FatMouse</w:t>
+      </w:r>
+      <w:proofErr w:type="spellEnd"/>
+      <w:r>
+        <w:t xml:space="preserve"> can obtain.</w:t>
+      </w:r>
+    </w:p>
+    <w:p/>
+    <w:p>
+      <w:r>
+        <w:rPr>
+          <w:rFonts w:hint="eastAsia"/>
+        </w:rPr>
+        <w:t>个人觉得这句话难理解：</w:t>
+      </w:r>
+    </w:p>
+    <w:p>
+      <w:r>
+        <w:rPr>
+          <w:rFonts w:hint="eastAsia"/>
+        </w:rPr>
+        <w:t>he may get J[</w:t>
+      </w:r>
+      <w:proofErr w:type="spellStart"/>
+      <w:r>
+        <w:rPr>
+          <w:rFonts w:hint="eastAsia"/>
+        </w:rPr>
+        <w:t>i</w:t>
+      </w:r>
+      <w:proofErr w:type="spellEnd"/>
+      <w:r>
+        <w:rPr>
+          <w:rFonts w:hint="eastAsia"/>
+        </w:rPr>
+        <w:t>]* a% pounds of JavaBeans if he pays F[</w:t>
+      </w:r>
+      <w:proofErr w:type="spellStart"/>
+      <w:r>
+        <w:rPr>
+          <w:rFonts w:hint="eastAsia"/>
+        </w:rPr>
+        <w:t>i</w:t>
+      </w:r>
+      <w:proofErr w:type="spellEnd"/>
+      <w:r>
+        <w:rPr>
+          <w:rFonts w:hint="eastAsia"/>
+        </w:rPr>
+        <w:t>]* a% pounds of cat food</w:t>
+      </w:r>
+      <w:r>
+        <w:rPr>
+          <w:rFonts w:hint="eastAsia"/>
+        </w:rPr>
+        <w:t>：</w:t>
+      </w:r>
+    </w:p>
+    <w:p>
+      <w:r>
+        <w:rPr>
+          <w:rFonts w:hint="eastAsia"/>
+        </w:rPr>
+        <w:t>这样表达可以购买几分之几的。</w:t>
+      </w:r>
+    </w:p>
+    <w:p>
+      <w:pPr>
+        <w:rPr>
+          <w:rFonts w:hint="eastAsia"/>
+        </w:rPr>
+      </w:pPr>
+    </w:p>
+    <w:p>
+      <w:pPr>
+        <w:rPr>
+          <w:rFonts w:hint="eastAsia"/>
+        </w:rPr>
+      </w:pPr>
+      <w:r>
+        <w:rPr>
+          <w:rFonts w:hint="eastAsia"/>
+        </w:rPr>
+        <w:t>题目大意：</w:t>
+      </w:r>
+    </w:p>
+    <w:p>
+      <w:pPr>
+        <w:rPr>
+          <w:rFonts w:hint="eastAsia"/>
+        </w:rPr>
+      </w:pPr>
+      <w:r>
+        <w:rPr>
+          <w:rFonts w:hint="eastAsia"/>
+        </w:rPr>
+        <w:tab/>
+      </w:r>
+      <w:r>
+        <w:rPr>
+          <w:rFonts w:hint="eastAsia"/>
+        </w:rPr>
+        <w:t>有</w:t>
+      </w:r>
+      <w:r>
+        <w:rPr>
+          <w:rFonts w:hint="eastAsia"/>
+        </w:rPr>
+        <w:t>m</w:t>
+      </w:r>
+      <w:r>
+        <w:rPr>
+          <w:rFonts w:hint="eastAsia"/>
+        </w:rPr>
+        <w:t>元钱，</w:t>
+      </w:r>
+      <w:r>
+        <w:rPr>
+          <w:rFonts w:hint="eastAsia"/>
+        </w:rPr>
+        <w:t>n</w:t>
+      </w:r>
+      <w:r>
+        <w:rPr>
+          <w:rFonts w:hint="eastAsia"/>
+        </w:rPr>
+        <w:t>种物品；每种物品有</w:t>
+      </w:r>
+      <w:r>
+        <w:rPr>
+          <w:rFonts w:hint="eastAsia"/>
+        </w:rPr>
+        <w:t>j</w:t>
+      </w:r>
+      <w:r>
+        <w:rPr>
+          <w:rFonts w:hint="eastAsia"/>
+        </w:rPr>
+        <w:t>磅，总价值</w:t>
+      </w:r>
+      <w:r>
+        <w:rPr>
+          <w:rFonts w:hint="eastAsia"/>
+        </w:rPr>
+        <w:t>f</w:t>
+      </w:r>
+      <w:r>
+        <w:rPr>
+          <w:rFonts w:hint="eastAsia"/>
+        </w:rPr>
+        <w:t>元，可以使用</w:t>
+      </w:r>
+      <w:r>
+        <w:rPr>
+          <w:rFonts w:hint="eastAsia"/>
+        </w:rPr>
+        <w:t>0</w:t>
+      </w:r>
+      <w:r>
+        <w:rPr>
+          <w:rFonts w:hint="eastAsia"/>
+        </w:rPr>
+        <w:t>到</w:t>
+      </w:r>
+      <w:r>
+        <w:rPr>
+          <w:rFonts w:hint="eastAsia"/>
+        </w:rPr>
+        <w:t>f</w:t>
+      </w:r>
+      <w:r>
+        <w:rPr>
+          <w:rFonts w:hint="eastAsia"/>
+        </w:rPr>
+        <w:t>的任意价格购买相应磅的物品，</w:t>
+      </w:r>
+    </w:p>
+    <w:p>
+      <w:pPr>
+        <w:rPr>
+          <w:rFonts w:hint="eastAsia"/>
+        </w:rPr>
+      </w:pPr>
+      <w:r>
+        <w:rPr>
+          <w:rFonts w:hint="eastAsia"/>
+        </w:rPr>
+        <w:tab/>
+      </w:r>
+      <w:r>
+        <w:rPr>
+          <w:rFonts w:hint="eastAsia"/>
+        </w:rPr>
+        <w:t>例如使用</w:t>
+      </w:r>
+      <w:r>
+        <w:rPr>
+          <w:rFonts w:hint="eastAsia"/>
+        </w:rPr>
+        <w:t>0.3f</w:t>
+      </w:r>
+      <w:r>
+        <w:rPr>
+          <w:rFonts w:hint="eastAsia"/>
+        </w:rPr>
+        <w:t>元，可以购买</w:t>
+      </w:r>
+      <w:r>
+        <w:rPr>
+          <w:rFonts w:hint="eastAsia"/>
+        </w:rPr>
+        <w:t>0.3j</w:t>
+      </w:r>
+      <w:r>
+        <w:rPr>
+          <w:rFonts w:hint="eastAsia"/>
+        </w:rPr>
+        <w:t>磅物品。要求输出用</w:t>
+      </w:r>
+      <w:r>
+        <w:rPr>
+          <w:rFonts w:hint="eastAsia"/>
+        </w:rPr>
+        <w:t>m</w:t>
+      </w:r>
+      <w:r>
+        <w:rPr>
+          <w:rFonts w:hint="eastAsia"/>
+        </w:rPr>
+        <w:t>元钱最多能买到多少</w:t>
+      </w:r>
+      <w:proofErr w:type="gramStart"/>
+      <w:r>
+        <w:rPr>
+          <w:rFonts w:hint="eastAsia"/>
+        </w:rPr>
+        <w:t>磅</w:t>
+      </w:r>
+      <w:proofErr w:type="gramEnd"/>
+      <w:r>
+        <w:rPr>
+          <w:rFonts w:hint="eastAsia"/>
+        </w:rPr>
+        <w:t>物品。</w:t>
+      </w:r>
+    </w:p>
+    <w:p>
+      <w:pPr>
+        <w:rPr>
+          <w:rFonts w:hint="eastAsia"/>
+        </w:rPr>
+      </w:pPr>
+      <w:r>
+        <w:rPr>
+          <w:rFonts w:hint="eastAsia"/>
+        </w:rPr>
+        <w:tab/>
+      </w:r>
+      <w:r>
+        <w:rPr>
+          <w:rFonts w:hint="eastAsia"/>
+        </w:rPr>
+        <w:t>多组数据输入，输入</w:t>
+      </w:r>
+      <w:r>
+        <w:rPr>
+          <w:rFonts w:hint="eastAsia"/>
+        </w:rPr>
+        <w:t>-1,-1</w:t>
+      </w:r>
+      <w:r>
+        <w:rPr>
+          <w:rFonts w:hint="eastAsia"/>
+        </w:rPr>
+        <w:t>结束</w:t>
+      </w:r>
+    </w:p>
+    <w:p/>
+    <w:p>
+      <w:pPr>
+        <w:rPr>
+          <w:rFonts w:hint="eastAsia"/>
+        </w:rPr>
+      </w:pPr>
+      <w:r>
+        <w:rPr>
+          <w:rFonts w:hint="eastAsia"/>
+        </w:rPr>
+        <w:lastRenderedPageBreak/>
+        <w:t>样例输入：</w:t>
+      </w:r>
+    </w:p>
+    <w:p>
+      <w:r>
+        <w:t>5 3</w:t>
+      </w:r>
+    </w:p>
+    <w:p>
+      <w:r>
+        <w:t>7 2</w:t>
+      </w:r>
+    </w:p>
+    <w:p>
+      <w:r>
+        <w:t>4 3</w:t>
+      </w:r>
+    </w:p>
+    <w:p>
+      <w:r>
+        <w:t>5 2</w:t>
+      </w:r>
+    </w:p>
+    <w:p>
+      <w:r>
+        <w:t>20 3</w:t>
+      </w:r>
+    </w:p>
+    <w:p>
+      <w:r>
+        <w:t>25 18</w:t>
+      </w:r>
+    </w:p>
+    <w:p>
+      <w:r>
+        <w:t>24 15</w:t>
+      </w:r>
+    </w:p>
+    <w:p>
+      <w:r>
+        <w:t>15 10</w:t>
+      </w:r>
+    </w:p>
+    <w:p>
+      <w:r>
+        <w:t>-1 -1</w:t>
+      </w:r>
+    </w:p>
+    <w:p/>
+    <w:p>
+      <w:pPr>
+        <w:rPr>
+          <w:rFonts w:hint="eastAsia"/>
+        </w:rPr>
+      </w:pPr>
+      <w:r>
+        <w:rPr>
+          <w:rFonts w:hint="eastAsia"/>
+        </w:rPr>
+        <w:t>样例输出：</w:t>
+      </w:r>
+    </w:p>
+    <w:p>
+      <w:r>
+        <w:t>13.333</w:t>
+      </w:r>
+    </w:p>
+    <w:p>
+      <w:r>
+        <w:t>31.500</w:t>
+      </w:r>
+    </w:p>
+    <w:p/>
+    <w:p>
+      <w:pPr>
+        <w:rPr>
+          <w:color w:val="FF0000"/>
+        </w:rPr>
+      </w:pPr>
+      <w:r>
+        <w:rPr>
+          <w:rFonts w:hint="eastAsia"/>
+          <w:color w:val="FF0000"/>
+        </w:rPr>
+        <w:t>思路：</w:t>
+      </w:r>
+    </w:p>
+    <w:p>
+      <w:r>
+        <w:rPr>
+          <w:rFonts w:hint="eastAsia"/>
+        </w:rPr>
+        <w:t>多组输入</w:t>
+      </w:r>
+      <w:r>
+        <w:rPr>
+          <w:rFonts w:hint="eastAsia"/>
+        </w:rPr>
+        <w:t xml:space="preserve"> -</w:t>
+      </w:r>
+      <w:r>
+        <w:t xml:space="preserve">&gt; </w:t>
+      </w:r>
+      <w:r>
+        <w:rPr>
+          <w:rFonts w:hint="eastAsia"/>
+        </w:rPr>
+        <w:t>性价比降序排序</w:t>
+      </w:r>
+      <w:r>
+        <w:rPr>
+          <w:rFonts w:hint="eastAsia"/>
+        </w:rPr>
+        <w:t xml:space="preserve"> -</w:t>
+      </w:r>
+      <w:r>
+        <w:t xml:space="preserve">&gt; </w:t>
+      </w:r>
+      <w:r>
+        <w:rPr>
+          <w:rFonts w:hint="eastAsia"/>
+        </w:rPr>
+        <w:t>贪心计算最大重量</w:t>
+      </w:r>
+      <w:r>
+        <w:rPr>
+          <w:rFonts w:hint="eastAsia"/>
+        </w:rPr>
+        <w:t xml:space="preserve"> -</w:t>
+      </w:r>
+      <w:r>
+        <w:t xml:space="preserve">&gt; </w:t>
+      </w:r>
+      <w:r>
+        <w:rPr>
+          <w:rFonts w:hint="eastAsia"/>
+        </w:rPr>
+        <w:t>按格式输出</w:t>
+      </w:r>
+    </w:p>
+    <w:p/>
+    <w:p>
+      <w:pPr>
+        <w:rPr>
+          <w:b/>
+        </w:rPr>
+      </w:pPr>
+      <w:r>
+        <w:rPr>
+          <w:rFonts w:hint="eastAsia"/>
+          <w:b/>
+        </w:rPr>
+        <w:t>类型</w:t>
+      </w:r>
+      <w:r>
+        <w:rPr>
+          <w:rFonts w:hint="eastAsia"/>
+          <w:b/>
+        </w:rPr>
+        <w:t>2</w:t>
+      </w:r>
+      <w:r>
+        <w:rPr>
+          <w:rFonts w:hint="eastAsia"/>
+          <w:b/>
+        </w:rPr>
+        <w:t>：</w:t>
+      </w:r>
+    </w:p>
+    <w:p>
+      <w:r>
+        <w:rPr>
+          <w:rFonts w:hint="eastAsia"/>
+        </w:rPr>
+        <w:t>灵活选取策略：</w:t>
+      </w:r>
+    </w:p>
+    <w:p>
+      <w:pPr>
+        <w:rPr>
+          <w:rFonts w:hint="eastAsia"/>
+        </w:rPr>
+      </w:pPr>
+      <w:r>
+        <w:rPr>
+          <w:rFonts w:hint="eastAsia"/>
+        </w:rPr>
+        <w:t>“今年暑假</w:t>
+      </w:r>
+      <w:proofErr w:type="gramStart"/>
+      <w:r>
+        <w:rPr>
+          <w:rFonts w:hint="eastAsia"/>
+        </w:rPr>
+        <w:t>不</w:t>
+      </w:r>
+      <w:proofErr w:type="gramEnd"/>
+      <w:r>
+        <w:rPr>
+          <w:rFonts w:hint="eastAsia"/>
+        </w:rPr>
+        <w:t>AC</w:t>
+      </w:r>
+      <w:r>
+        <w:rPr>
+          <w:rFonts w:hint="eastAsia"/>
+        </w:rPr>
+        <w:t>？”“是的。”“那你干什么呢？”“看世界杯呀，笨蛋！”</w:t>
+      </w:r>
+    </w:p>
+    <w:p>
+      <w:pPr>
+        <w:rPr>
+          <w:rFonts w:hint="eastAsia"/>
+        </w:rPr>
+      </w:pPr>
+      <w:r>
+        <w:rPr>
+          <w:rFonts w:hint="eastAsia"/>
+        </w:rPr>
+        <w:t>“</w:t>
+      </w:r>
+      <w:r>
+        <w:t>@#$%^&amp;*%...” </w:t>
+      </w:r>
+      <w:r>
+        <w:rPr>
+          <w:rFonts w:hint="eastAsia"/>
+        </w:rPr>
+        <w:t>确实如此，世界杯来了，球迷的节日也来了，估计很多</w:t>
+      </w:r>
+      <w:proofErr w:type="spellStart"/>
+      <w:r>
+        <w:rPr>
+          <w:rFonts w:hint="eastAsia"/>
+        </w:rPr>
+        <w:t>ACMer</w:t>
+      </w:r>
+      <w:proofErr w:type="spellEnd"/>
+      <w:r>
+        <w:rPr>
+          <w:rFonts w:hint="eastAsia"/>
+        </w:rPr>
+        <w:t>也会抛开电脑，奔向电视了。作为球迷，一定想看尽量多的完整的比赛，当然，作为新时代的好青年，你一定还会看一些其它的节目，比如新闻联播（永远不要忘记关心国家大事）、非常</w:t>
+      </w:r>
+      <w:r>
+        <w:rPr>
+          <w:rFonts w:hint="eastAsia"/>
+        </w:rPr>
+        <w:t>6+7</w:t>
+      </w:r>
+      <w:r>
+        <w:rPr>
+          <w:rFonts w:hint="eastAsia"/>
+        </w:rPr>
+        <w:t>、超级女生，以及王小丫的《开心辞典》等等，假设你已经知道了所有你喜欢看的电视节目的转播时间表，你会合理安排吗？（目标是能看尽量多的完整节目）</w:t>
+      </w:r>
+      <w:r>
+        <w:rPr>
+          <w:rFonts w:hint="eastAsia"/>
+        </w:rPr>
+        <w:t> </w:t>
+      </w:r>
+    </w:p>
+    <w:p/>
+    <w:p>
+      <w:pPr>
+        <w:rPr>
+          <w:rFonts w:hint="eastAsia"/>
+        </w:rPr>
+      </w:pPr>
+      <w:r>
+        <w:t>Input</w:t>
+      </w:r>
+    </w:p>
+    <w:p>
+      <w:pPr>
+        <w:ind w:left="420"/>
+        <w:rPr>
+          <w:rFonts w:hint="eastAsia"/>
+        </w:rPr>
+      </w:pPr>
+      <w:r>
+        <w:rPr>
+          <w:rFonts w:hint="eastAsia"/>
+        </w:rPr>
+        <w:t>输入数据包含多个测试实例，每个测试实例的第一行只有一个整数</w:t>
+      </w:r>
+      <w:r>
+        <w:rPr>
+          <w:rFonts w:hint="eastAsia"/>
+        </w:rPr>
+        <w:t>n(n&lt;=100)</w:t>
+      </w:r>
+      <w:r>
+        <w:rPr>
+          <w:rFonts w:hint="eastAsia"/>
+        </w:rPr>
+        <w:t>，表示你喜欢看的节目的总数，然后是</w:t>
+      </w:r>
+      <w:r>
+        <w:rPr>
+          <w:rFonts w:hint="eastAsia"/>
+        </w:rPr>
+        <w:t>n</w:t>
+      </w:r>
+      <w:r>
+        <w:rPr>
+          <w:rFonts w:hint="eastAsia"/>
+        </w:rPr>
+        <w:t>行数据，每行包括两个数据</w:t>
+      </w:r>
+      <w:proofErr w:type="spellStart"/>
+      <w:r>
+        <w:rPr>
+          <w:rFonts w:hint="eastAsia"/>
+        </w:rPr>
+        <w:t>Ti_s,Ti_e</w:t>
+      </w:r>
+      <w:proofErr w:type="spellEnd"/>
+      <w:r>
+        <w:rPr>
+          <w:rFonts w:hint="eastAsia"/>
+        </w:rPr>
+        <w:t xml:space="preserve"> (1&lt;=</w:t>
+      </w:r>
+      <w:proofErr w:type="spellStart"/>
+      <w:r>
+        <w:rPr>
+          <w:rFonts w:hint="eastAsia"/>
+        </w:rPr>
+        <w:t>i</w:t>
+      </w:r>
+      <w:proofErr w:type="spellEnd"/>
+      <w:r>
+        <w:rPr>
+          <w:rFonts w:hint="eastAsia"/>
+        </w:rPr>
+        <w:t>&lt;=n)</w:t>
+      </w:r>
+      <w:r>
+        <w:rPr>
+          <w:rFonts w:hint="eastAsia"/>
+        </w:rPr>
+        <w:t>，分别表示第</w:t>
+      </w:r>
+      <w:proofErr w:type="spellStart"/>
+      <w:r>
+        <w:rPr>
+          <w:rFonts w:hint="eastAsia"/>
+        </w:rPr>
+        <w:t>i</w:t>
+      </w:r>
+      <w:proofErr w:type="spellEnd"/>
+      <w:proofErr w:type="gramStart"/>
+      <w:r>
+        <w:rPr>
+          <w:rFonts w:hint="eastAsia"/>
+        </w:rPr>
+        <w:t>个</w:t>
+      </w:r>
+      <w:proofErr w:type="gramEnd"/>
+      <w:r>
+        <w:rPr>
+          <w:rFonts w:hint="eastAsia"/>
+        </w:rPr>
+        <w:t>节目的开始和结束时间，为了简化问题，每个时间都用一个正整数表示。</w:t>
+      </w:r>
+      <w:r>
+        <w:rPr>
+          <w:rFonts w:hint="eastAsia"/>
+        </w:rPr>
+        <w:t>n=0</w:t>
+      </w:r>
+      <w:r>
+        <w:rPr>
+          <w:rFonts w:hint="eastAsia"/>
+        </w:rPr>
+        <w:t>表示输入结束，不做处理。</w:t>
+      </w:r>
+    </w:p>
+    <w:p/>
+    <w:p>
+      <w:pPr>
+        <w:rPr>
+          <w:rFonts w:hint="eastAsia"/>
+        </w:rPr>
+      </w:pPr>
+      <w:r>
+        <w:t>Output</w:t>
+      </w:r>
+    </w:p>
+    <w:p>
+      <w:pPr>
+        <w:ind w:left="420"/>
+        <w:rPr>
+          <w:rFonts w:hint="eastAsia"/>
+        </w:rPr>
+      </w:pPr>
+      <w:r>
+        <w:rPr>
+          <w:rFonts w:hint="eastAsia"/>
+        </w:rPr>
+        <w:t>对于每个测试实例，输出能完整看到的电视节目的个数，每个测试实例的输出占一行。</w:t>
+      </w:r>
+    </w:p>
+    <w:p/>
+    <w:p>
+      <w:pPr>
+        <w:rPr>
+          <w:rFonts w:hint="eastAsia"/>
+        </w:rPr>
+      </w:pPr>
+      <w:r>
+        <w:t>Sample Input</w:t>
+      </w:r>
+    </w:p>
+    <w:p>
+      <w:r>
+        <w:t>12</w:t>
+      </w:r>
+    </w:p>
+    <w:p>
+      <w:r>
+        <w:t>1 3</w:t>
+      </w:r>
+    </w:p>
+    <w:p>
+      <w:r>
+        <w:t>3 4</w:t>
+      </w:r>
+    </w:p>
+    <w:p>
+      <w:r>
+        <w:t>0 7</w:t>
+      </w:r>
+    </w:p>
+    <w:p>
+      <w:r>
+        <w:t>3 8</w:t>
+      </w:r>
+    </w:p>
+    <w:p>
+      <w:r>
+        <w:lastRenderedPageBreak/>
+        <w:t>15 19</w:t>
+      </w:r>
+    </w:p>
+    <w:p>
+      <w:r>
+        <w:t>15 20</w:t>
+      </w:r>
+    </w:p>
+    <w:p>
+      <w:r>
+        <w:t>10 15</w:t>
+      </w:r>
+    </w:p>
+    <w:p>
+      <w:r>
+        <w:t>8 18</w:t>
+      </w:r>
+    </w:p>
+    <w:p>
+      <w:r>
+        <w:t>6 12</w:t>
+      </w:r>
+    </w:p>
+    <w:p>
+      <w:r>
+        <w:t>5 10</w:t>
+      </w:r>
+    </w:p>
+    <w:p>
+      <w:r>
+        <w:t>4 14</w:t>
+      </w:r>
+    </w:p>
+    <w:p>
+      <w:r>
+        <w:t>2 9</w:t>
+      </w:r>
+    </w:p>
+    <w:p>
+      <w:r>
+        <w:t>0</w:t>
+      </w:r>
+    </w:p>
+    <w:p>
+      <w:r>
+        <w:t>Sample Output</w:t>
+      </w:r>
+    </w:p>
+    <w:p/>
+    <w:p>
+      <w:r>
+        <w:t>5</w:t>
+      </w:r>
+    </w:p>
+    <w:p/>
+    <w:p>
+      <w:r>
+        <w:rPr>
+          <w:rFonts w:hint="eastAsia"/>
+        </w:rPr>
+        <w:t>贪心策略：每次选取最早结束的节目即可</w:t>
+      </w:r>
       <w:bookmarkStart w:id="0" w:name="_GoBack"/>
       <w:bookmarkEnd w:id="0"/>
     </w:p>
     <w:p>
       <w:pPr>
         <w:rPr>
-          <w:rFonts w:hint="eastAsia"/>
-          <w:b/>
-        </w:rPr>
-      </w:pPr>
-      <w:r>
-        <w:rPr>
-          <w:rFonts w:hint="eastAsia"/>
-          <w:b/>
-        </w:rPr>
-        <w:t>练习题：</w:t>
-      </w:r>
-    </w:p>
-    <w:p>
-      <w:pPr>
-        <w:rPr>
-          <w:rFonts w:hint="eastAsia"/>
-        </w:rPr>
-      </w:pPr>
-      <w:r>
-        <w:rPr>
-          <w:rFonts w:hint="eastAsia"/>
-        </w:rPr>
-        <w:t>时间限制：</w:t>
-      </w:r>
-      <w:r>
-        <w:rPr>
-          <w:rFonts w:hint="eastAsia"/>
-        </w:rPr>
-        <w:t>1</w:t>
-      </w:r>
-      <w:r>
-        <w:rPr>
-          <w:rFonts w:hint="eastAsia"/>
-        </w:rPr>
-        <w:t>秒</w:t>
-      </w:r>
-      <w:r>
-        <w:rPr>
-          <w:rFonts w:hint="eastAsia"/>
-        </w:rPr>
-        <w:t xml:space="preserve"> </w:t>
-      </w:r>
-      <w:r>
-        <w:t xml:space="preserve">   </w:t>
-      </w:r>
-      <w:r>
-        <w:rPr>
-          <w:rFonts w:hint="eastAsia"/>
-        </w:rPr>
-        <w:t>空间限制：</w:t>
-      </w:r>
-      <w:r>
-        <w:rPr>
-          <w:rFonts w:hint="eastAsia"/>
-        </w:rPr>
-        <w:t>65536K</w:t>
-      </w:r>
-    </w:p>
-    <w:p/>
-    <w:p>
-      <w:pPr>
-        <w:rPr>
-          <w:rFonts w:hint="eastAsia"/>
-        </w:rPr>
-      </w:pPr>
-      <w:r>
-        <w:rPr>
-          <w:rFonts w:hint="eastAsia"/>
-        </w:rPr>
-        <w:t>输入数组长度</w:t>
-      </w:r>
-      <w:r>
-        <w:rPr>
-          <w:rFonts w:hint="eastAsia"/>
-        </w:rPr>
-        <w:t xml:space="preserve"> n </w:t>
-      </w:r>
-      <w:r>
-        <w:rPr>
-          <w:rFonts w:hint="eastAsia"/>
-        </w:rPr>
-        <w:t>输入数组</w:t>
-      </w:r>
-      <w:r>
-        <w:rPr>
-          <w:rFonts w:hint="eastAsia"/>
-        </w:rPr>
-        <w:t xml:space="preserve">      a[1...n] </w:t>
-      </w:r>
-      <w:r>
-        <w:rPr>
-          <w:rFonts w:hint="eastAsia"/>
-        </w:rPr>
-        <w:t>输入查找个数</w:t>
-      </w:r>
-      <w:r>
-        <w:rPr>
-          <w:rFonts w:hint="eastAsia"/>
-        </w:rPr>
-        <w:t xml:space="preserve">m </w:t>
-      </w:r>
-      <w:r>
-        <w:rPr>
-          <w:rFonts w:hint="eastAsia"/>
-        </w:rPr>
-        <w:t>输入查找数字</w:t>
-      </w:r>
-      <w:r>
-        <w:rPr>
-          <w:rFonts w:hint="eastAsia"/>
-        </w:rPr>
-        <w:t xml:space="preserve">b[1...m]   </w:t>
+          <w:color w:val="FF0000"/>
+        </w:rPr>
+      </w:pPr>
+      <w:r>
+        <w:rPr>
+          <w:rFonts w:hint="eastAsia"/>
+          <w:color w:val="FF0000"/>
+        </w:rPr>
+        <w:t>思路：</w:t>
+      </w:r>
+    </w:p>
+    <w:p>
+      <w:pPr>
+        <w:rPr>
+          <w:rFonts w:hint="eastAsia"/>
+        </w:rPr>
+      </w:pPr>
+      <w:r>
+        <w:rPr>
+          <w:rFonts w:hint="eastAsia"/>
+        </w:rPr>
+        <w:t>多组输入</w:t>
+      </w:r>
+      <w:r>
+        <w:rPr>
+          <w:rFonts w:hint="eastAsia"/>
+        </w:rPr>
+        <w:t>-</w:t>
+      </w:r>
+      <w:r>
+        <w:t>&gt;</w:t>
+      </w:r>
+      <w:proofErr w:type="gramStart"/>
+      <w:r>
+        <w:rPr>
+          <w:rFonts w:hint="eastAsia"/>
+        </w:rPr>
+        <w:t>按</w:t>
+      </w:r>
+      <w:r>
+        <w:rPr>
+          <w:rFonts w:hint="eastAsia"/>
+        </w:rPr>
+        <w:t>结束</w:t>
+      </w:r>
+      <w:proofErr w:type="gramEnd"/>
+      <w:r>
+        <w:rPr>
+          <w:rFonts w:hint="eastAsia"/>
+        </w:rPr>
+        <w:t>时间排序</w:t>
+      </w:r>
+      <w:r>
+        <w:rPr>
+          <w:rFonts w:hint="eastAsia"/>
+        </w:rPr>
+        <w:t>-&gt;</w:t>
+      </w:r>
+      <w:r>
+        <w:rPr>
+          <w:rFonts w:hint="eastAsia"/>
+        </w:rPr>
+        <w:t>贪心得到节目数</w:t>
+      </w:r>
+      <w:r>
+        <w:rPr>
+          <w:rFonts w:hint="eastAsia"/>
+        </w:rPr>
+        <w:t>-</w:t>
+      </w:r>
+      <w:r>
+        <w:t>&gt;</w:t>
       </w:r>
       <w:r>
         <w:rPr>
           <w:rFonts w:hint="eastAsia"/>
         </w:rPr>
         <w:t>输出</w:t>
-      </w:r>
-      <w:r>
-        <w:rPr>
-          <w:rFonts w:hint="eastAsia"/>
-        </w:rPr>
-        <w:t xml:space="preserve"> YES or NO  </w:t>
-      </w:r>
-      <w:r>
-        <w:rPr>
-          <w:rFonts w:hint="eastAsia"/>
-        </w:rPr>
-        <w:t>查找有则</w:t>
-      </w:r>
-      <w:r>
-        <w:rPr>
-          <w:rFonts w:hint="eastAsia"/>
-        </w:rPr>
-        <w:t xml:space="preserve">YES </w:t>
-      </w:r>
-      <w:r>
-        <w:rPr>
-          <w:rFonts w:hint="eastAsia"/>
-        </w:rPr>
-        <w:t>否则</w:t>
-      </w:r>
-      <w:r>
-        <w:rPr>
-          <w:rFonts w:hint="eastAsia"/>
-        </w:rPr>
-        <w:t xml:space="preserve">NO </w:t>
-      </w:r>
-      <w:r>
-        <w:rPr>
-          <w:rFonts w:hint="eastAsia"/>
-        </w:rPr>
-        <w:t>。</w:t>
-      </w:r>
-      <w:r>
-        <w:rPr>
-          <w:rFonts w:hint="eastAsia"/>
-        </w:rPr>
-        <w:t xml:space="preserve"> </w:t>
-      </w:r>
-    </w:p>
-    <w:p>
-      <w:pPr>
-        <w:rPr>
-          <w:rFonts w:hint="eastAsia"/>
-        </w:rPr>
-      </w:pPr>
-      <w:r>
-        <w:rPr>
-          <w:rFonts w:hint="eastAsia"/>
-        </w:rPr>
-        <w:t>输入描述</w:t>
-      </w:r>
-      <w:r>
-        <w:rPr>
-          <w:rFonts w:hint="eastAsia"/>
-        </w:rPr>
-        <w:t>:</w:t>
-      </w:r>
-    </w:p>
-    <w:p>
-      <w:pPr>
-        <w:ind w:leftChars="175" w:left="420"/>
-        <w:rPr>
-          <w:rFonts w:hint="eastAsia"/>
-        </w:rPr>
-      </w:pPr>
-      <w:r>
-        <w:rPr>
-          <w:rFonts w:hint="eastAsia"/>
-        </w:rPr>
-        <w:t>输入有多组数据。</w:t>
-      </w:r>
-    </w:p>
-    <w:p>
-      <w:pPr>
-        <w:ind w:leftChars="175" w:left="420"/>
-        <w:rPr>
-          <w:rFonts w:hint="eastAsia"/>
-        </w:rPr>
-      </w:pPr>
-      <w:r>
-        <w:rPr>
-          <w:rFonts w:hint="eastAsia"/>
-        </w:rPr>
-        <w:t>每组输入</w:t>
-      </w:r>
-      <w:r>
-        <w:rPr>
-          <w:rFonts w:hint="eastAsia"/>
-        </w:rPr>
-        <w:t>n</w:t>
-      </w:r>
-      <w:r>
-        <w:rPr>
-          <w:rFonts w:hint="eastAsia"/>
-        </w:rPr>
-        <w:t>，然后输入</w:t>
-      </w:r>
-      <w:r>
-        <w:rPr>
-          <w:rFonts w:hint="eastAsia"/>
-        </w:rPr>
-        <w:t>n</w:t>
-      </w:r>
-      <w:proofErr w:type="gramStart"/>
-      <w:r>
-        <w:rPr>
-          <w:rFonts w:hint="eastAsia"/>
-        </w:rPr>
-        <w:t>个</w:t>
-      </w:r>
-      <w:proofErr w:type="gramEnd"/>
-      <w:r>
-        <w:rPr>
-          <w:rFonts w:hint="eastAsia"/>
-        </w:rPr>
-        <w:t>整数，再输入</w:t>
-      </w:r>
-      <w:r>
-        <w:rPr>
-          <w:rFonts w:hint="eastAsia"/>
-        </w:rPr>
-        <w:t>m</w:t>
-      </w:r>
-      <w:r>
-        <w:rPr>
-          <w:rFonts w:hint="eastAsia"/>
-        </w:rPr>
-        <w:t>，然后再输入</w:t>
-      </w:r>
-      <w:r>
-        <w:rPr>
-          <w:rFonts w:hint="eastAsia"/>
-        </w:rPr>
-        <w:t>m</w:t>
-      </w:r>
-      <w:proofErr w:type="gramStart"/>
-      <w:r>
-        <w:rPr>
-          <w:rFonts w:hint="eastAsia"/>
-        </w:rPr>
-        <w:t>个</w:t>
-      </w:r>
-      <w:proofErr w:type="gramEnd"/>
-      <w:r>
-        <w:rPr>
-          <w:rFonts w:hint="eastAsia"/>
-        </w:rPr>
-        <w:t>整数（</w:t>
-      </w:r>
-      <w:r>
-        <w:rPr>
-          <w:rFonts w:hint="eastAsia"/>
-        </w:rPr>
-        <w:t>1&lt;=</w:t>
-      </w:r>
-      <w:proofErr w:type="spellStart"/>
-      <w:r>
-        <w:rPr>
-          <w:rFonts w:hint="eastAsia"/>
-        </w:rPr>
-        <w:t>m,n</w:t>
-      </w:r>
-      <w:proofErr w:type="spellEnd"/>
-      <w:r>
-        <w:rPr>
-          <w:rFonts w:hint="eastAsia"/>
-        </w:rPr>
-        <w:t>&lt;=</w:t>
-      </w:r>
-      <w:r>
-        <w:rPr>
-          <w:rFonts w:hint="eastAsia"/>
-        </w:rPr>
-        <w:t>40</w:t>
-      </w:r>
-      <w:r>
-        <w:rPr>
-          <w:rFonts w:hint="eastAsia"/>
-        </w:rPr>
-        <w:t>00</w:t>
-      </w:r>
-      <w:r>
-        <w:rPr>
-          <w:rFonts w:hint="eastAsia"/>
-        </w:rPr>
-        <w:t>）。</w:t>
-      </w:r>
-    </w:p>
-    <w:p>
-      <w:pPr>
-        <w:rPr>
-          <w:rFonts w:hint="eastAsia"/>
-        </w:rPr>
-      </w:pPr>
-    </w:p>
-    <w:p>
-      <w:pPr>
-        <w:rPr>
-          <w:rFonts w:hint="eastAsia"/>
-        </w:rPr>
-      </w:pPr>
-      <w:r>
-        <w:rPr>
-          <w:rFonts w:hint="eastAsia"/>
-        </w:rPr>
-        <w:t>输出描述</w:t>
-      </w:r>
-      <w:r>
-        <w:rPr>
-          <w:rFonts w:hint="eastAsia"/>
-        </w:rPr>
-        <w:t>:</w:t>
-      </w:r>
-    </w:p>
-    <w:p>
-      <w:pPr>
-        <w:ind w:firstLine="420"/>
-      </w:pPr>
-      <w:r>
-        <w:rPr>
-          <w:rFonts w:hint="eastAsia"/>
-        </w:rPr>
-        <w:t>如果在</w:t>
-      </w:r>
-      <w:r>
-        <w:rPr>
-          <w:rFonts w:hint="eastAsia"/>
-        </w:rPr>
-        <w:t>n</w:t>
-      </w:r>
-      <w:proofErr w:type="gramStart"/>
-      <w:r>
-        <w:rPr>
-          <w:rFonts w:hint="eastAsia"/>
-        </w:rPr>
-        <w:t>个</w:t>
-      </w:r>
-      <w:proofErr w:type="gramEnd"/>
-      <w:r>
-        <w:rPr>
-          <w:rFonts w:hint="eastAsia"/>
-        </w:rPr>
-        <w:t>数组中输出</w:t>
-      </w:r>
-      <w:r>
-        <w:rPr>
-          <w:rFonts w:hint="eastAsia"/>
-        </w:rPr>
-        <w:t>YES</w:t>
-      </w:r>
-      <w:r>
-        <w:rPr>
-          <w:rFonts w:hint="eastAsia"/>
-        </w:rPr>
-        <w:t>否则输出</w:t>
-      </w:r>
-      <w:r>
-        <w:rPr>
-          <w:rFonts w:hint="eastAsia"/>
-        </w:rPr>
-        <w:t>NO</w:t>
-      </w:r>
-      <w:r>
-        <w:rPr>
-          <w:rFonts w:hint="eastAsia"/>
-        </w:rPr>
-        <w:t>。</w:t>
-      </w:r>
-    </w:p>
-    <w:p>
-      <w:pPr>
-        <w:rPr>
-          <w:rFonts w:hint="eastAsia"/>
-        </w:rPr>
-      </w:pPr>
-    </w:p>
-    <w:p>
-      <w:pPr>
-        <w:rPr>
-          <w:rFonts w:hint="eastAsia"/>
-        </w:rPr>
-      </w:pPr>
-      <w:r>
-        <w:rPr>
-          <w:rFonts w:hint="eastAsia"/>
-        </w:rPr>
-        <w:t>示例</w:t>
-      </w:r>
-      <w:r>
-        <w:rPr>
-          <w:rFonts w:hint="eastAsia"/>
-        </w:rPr>
-        <w:t>1</w:t>
-      </w:r>
-    </w:p>
-    <w:p>
-      <w:pPr>
-        <w:rPr>
-          <w:rFonts w:hint="eastAsia"/>
-        </w:rPr>
-      </w:pPr>
-      <w:r>
-        <w:rPr>
-          <w:rFonts w:hint="eastAsia"/>
-        </w:rPr>
-        <w:t>输入</w:t>
-      </w:r>
-    </w:p>
-    <w:p>
-      <w:r>
-        <w:t>5</w:t>
-      </w:r>
-    </w:p>
-    <w:p>
-      <w:r>
-        <w:t>1 5 2 4 3</w:t>
-      </w:r>
-    </w:p>
-    <w:p>
-      <w:r>
-        <w:t>3</w:t>
-      </w:r>
-    </w:p>
-    <w:p>
-      <w:r>
-        <w:t>2 5 6</w:t>
-      </w:r>
-    </w:p>
-    <w:p>
-      <w:pPr>
-        <w:rPr>
-          <w:rFonts w:hint="eastAsia"/>
-        </w:rPr>
-      </w:pPr>
-    </w:p>
-    <w:p>
-      <w:pPr>
-        <w:rPr>
-          <w:rFonts w:hint="eastAsia"/>
-        </w:rPr>
-      </w:pPr>
-      <w:r>
-        <w:rPr>
-          <w:rFonts w:hint="eastAsia"/>
-        </w:rPr>
-        <w:t>输出</w:t>
-      </w:r>
-    </w:p>
-    <w:p>
-      <w:r>
-        <w:t>YES</w:t>
-      </w:r>
-    </w:p>
-    <w:p>
-      <w:r>
-        <w:t>YES</w:t>
-      </w:r>
-    </w:p>
-    <w:p>
-      <w:pPr>
-        <w:rPr>
-          <w:rFonts w:hint="eastAsia"/>
-        </w:rPr>
-      </w:pPr>
-      <w:r>
-        <w:t>NO</w:t>
       </w:r>
     </w:p>
     <w:sectPr>
@@ -7583,7 +8684,7 @@
 </file>
 
 <file path=customXml/itemProps1.xml><?xml version="1.0" encoding="utf-8"?>
-<ds:datastoreItem xmlns:ds="http://schemas.openxmlformats.org/officeDocument/2006/customXml" ds:itemID="{B91C8CA7-DC7B-40FE-80F5-444D713F67CD}">
+<ds:datastoreItem xmlns:ds="http://schemas.openxmlformats.org/officeDocument/2006/customXml" ds:itemID="{F34966BB-ED1A-4F44-AA57-6BECAF99FEE3}">
   <ds:schemaRefs>
     <ds:schemaRef ds:uri="http://schemas.openxmlformats.org/officeDocument/2006/bibliography"/>
   </ds:schemaRefs>

</xml_diff>

<commit_message>
finish mc2 code and note
</commit_message>
<xml_diff>
--- a/mc1/第一章重点内容.docx
+++ b/mc1/第一章重点内容.docx
@@ -2,11 +2,628 @@
 <file path=word/document.xml><?xml version="1.0" encoding="utf-8"?>
 <w:document xmlns:wpc="http://schemas.microsoft.com/office/word/2010/wordprocessingCanvas" xmlns:cx="http://schemas.microsoft.com/office/drawing/2014/chartex" xmlns:cx1="http://schemas.microsoft.com/office/drawing/2015/9/8/chartex" xmlns:cx2="http://schemas.microsoft.com/office/drawing/2015/10/21/chartex" xmlns:cx3="http://schemas.microsoft.com/office/drawing/2016/5/9/chartex" xmlns:cx4="http://schemas.microsoft.com/office/drawing/2016/5/10/chartex" xmlns:cx5="http://schemas.microsoft.com/office/drawing/2016/5/11/chartex" xmlns:cx6="http://schemas.microsoft.com/office/drawing/2016/5/12/chartex" xmlns:cx7="http://schemas.microsoft.com/office/drawing/2016/5/13/chartex" xmlns:cx8="http://schemas.microsoft.com/office/drawing/2016/5/14/chartex" xmlns:mc="http://schemas.openxmlformats.org/markup-compatibility/2006" xmlns:aink="http://schemas.microsoft.com/office/drawing/2016/ink" xmlns:am3d="http://schemas.microsoft.com/office/drawing/2017/model3d" xmlns:o="urn:schemas-microsoft-com:office:office" xmlns:r="http://schemas.openxmlformats.org/officeDocument/2006/relationships" xmlns:m="http://schemas.openxmlformats.org/officeDocument/2006/math" xmlns:v="urn:schemas-microsoft-com:vml" xmlns:wp14="http://schemas.microsoft.com/office/word/2010/wordprocessingDrawing" xmlns:wp="http://schemas.openxmlformats.org/drawingml/2006/wordprocessingDrawing" xmlns:w10="urn:schemas-microsoft-com:office:word" xmlns:w="http://schemas.openxmlformats.org/wordprocessingml/2006/main" xmlns:w14="http://schemas.microsoft.com/office/word/2010/wordml" xmlns:w15="http://schemas.microsoft.com/office/word/2012/wordml" xmlns:w16cid="http://schemas.microsoft.com/office/word/2016/wordml/cid" xmlns:w16se="http://schemas.microsoft.com/office/word/2015/wordml/symex" xmlns:wpg="http://schemas.microsoft.com/office/word/2010/wordprocessingGroup" xmlns:wpi="http://schemas.microsoft.com/office/word/2010/wordprocessingInk" xmlns:wne="http://schemas.microsoft.com/office/word/2006/wordml" xmlns:wps="http://schemas.microsoft.com/office/word/2010/wordprocessingShape" mc:Ignorable="w14 w15 w16se w16cid wp14">
   <w:body>
-    <w:p>
-      <w:r>
-        <w:rPr>
-          <w:rFonts w:hint="eastAsia"/>
-        </w:rPr>
+    <w:sdt>
+      <w:sdtPr>
+        <w:rPr>
+          <w:lang w:val="zh-CN"/>
+        </w:rPr>
+        <w:id w:val="-1332138241"/>
+        <w:docPartObj>
+          <w:docPartGallery w:val="Table of Contents"/>
+          <w:docPartUnique/>
+        </w:docPartObj>
+      </w:sdtPr>
+      <w:sdtEndPr>
+        <w:rPr>
+          <w:rFonts w:ascii="Times New Roman" w:eastAsia="宋体" w:hAnsi="Times New Roman" w:cstheme="minorBidi"/>
+          <w:b/>
+          <w:bCs/>
+          <w:color w:val="auto"/>
+          <w:kern w:val="2"/>
+          <w:sz w:val="24"/>
+          <w:szCs w:val="22"/>
+        </w:rPr>
+      </w:sdtEndPr>
+      <w:sdtContent>
+        <w:p>
+          <w:pPr>
+            <w:pStyle w:val="TOC"/>
+          </w:pPr>
+          <w:r>
+            <w:rPr>
+              <w:lang w:val="zh-CN"/>
+            </w:rPr>
+            <w:t>目录</w:t>
+          </w:r>
+        </w:p>
+        <w:p>
+          <w:pPr>
+            <w:pStyle w:val="TOC1"/>
+            <w:tabs>
+              <w:tab w:val="right" w:leader="dot" w:pos="8296"/>
+            </w:tabs>
+            <w:rPr>
+              <w:noProof/>
+              <w:sz w:val="28"/>
+            </w:rPr>
+          </w:pPr>
+          <w:r>
+            <w:rPr>
+              <w:b/>
+              <w:bCs/>
+              <w:sz w:val="28"/>
+              <w:lang w:val="zh-CN"/>
+            </w:rPr>
+            <w:fldChar w:fldCharType="begin"/>
+          </w:r>
+          <w:r>
+            <w:rPr>
+              <w:b/>
+              <w:bCs/>
+              <w:sz w:val="28"/>
+              <w:lang w:val="zh-CN"/>
+            </w:rPr>
+            <w:instrText xml:space="preserve"> TOC \o "1-3" \h \z \u </w:instrText>
+          </w:r>
+          <w:r>
+            <w:rPr>
+              <w:b/>
+              <w:bCs/>
+              <w:sz w:val="28"/>
+              <w:lang w:val="zh-CN"/>
+            </w:rPr>
+            <w:fldChar w:fldCharType="separate"/>
+          </w:r>
+          <w:hyperlink w:anchor="_Toc532146749" w:history="1">
+            <w:r>
+              <w:rPr>
+                <w:rStyle w:val="a8"/>
+                <w:noProof/>
+                <w:sz w:val="28"/>
+              </w:rPr>
+              <w:t>一、排序：</w:t>
+            </w:r>
+            <w:r>
+              <w:rPr>
+                <w:noProof/>
+                <w:webHidden/>
+                <w:sz w:val="28"/>
+              </w:rPr>
+              <w:tab/>
+            </w:r>
+            <w:r>
+              <w:rPr>
+                <w:noProof/>
+                <w:webHidden/>
+                <w:sz w:val="28"/>
+              </w:rPr>
+              <w:fldChar w:fldCharType="begin"/>
+            </w:r>
+            <w:r>
+              <w:rPr>
+                <w:noProof/>
+                <w:webHidden/>
+                <w:sz w:val="28"/>
+              </w:rPr>
+              <w:instrText xml:space="preserve"> PAGEREF _Toc532146749 \h </w:instrText>
+            </w:r>
+            <w:r>
+              <w:rPr>
+                <w:noProof/>
+                <w:webHidden/>
+                <w:sz w:val="28"/>
+              </w:rPr>
+            </w:r>
+            <w:r>
+              <w:rPr>
+                <w:noProof/>
+                <w:webHidden/>
+                <w:sz w:val="28"/>
+              </w:rPr>
+              <w:fldChar w:fldCharType="separate"/>
+            </w:r>
+            <w:r>
+              <w:rPr>
+                <w:noProof/>
+                <w:webHidden/>
+                <w:sz w:val="28"/>
+              </w:rPr>
+              <w:t>2</w:t>
+            </w:r>
+            <w:r>
+              <w:rPr>
+                <w:noProof/>
+                <w:webHidden/>
+                <w:sz w:val="28"/>
+              </w:rPr>
+              <w:fldChar w:fldCharType="end"/>
+            </w:r>
+          </w:hyperlink>
+        </w:p>
+        <w:p>
+          <w:pPr>
+            <w:pStyle w:val="TOC1"/>
+            <w:tabs>
+              <w:tab w:val="right" w:leader="dot" w:pos="8296"/>
+            </w:tabs>
+            <w:rPr>
+              <w:noProof/>
+              <w:sz w:val="28"/>
+            </w:rPr>
+          </w:pPr>
+          <w:hyperlink w:anchor="_Toc532146750" w:history="1">
+            <w:r>
+              <w:rPr>
+                <w:rStyle w:val="a8"/>
+                <w:noProof/>
+                <w:sz w:val="28"/>
+              </w:rPr>
+              <w:t>二、日期类问题</w:t>
+            </w:r>
+            <w:r>
+              <w:rPr>
+                <w:noProof/>
+                <w:webHidden/>
+                <w:sz w:val="28"/>
+              </w:rPr>
+              <w:tab/>
+            </w:r>
+            <w:r>
+              <w:rPr>
+                <w:noProof/>
+                <w:webHidden/>
+                <w:sz w:val="28"/>
+              </w:rPr>
+              <w:fldChar w:fldCharType="begin"/>
+            </w:r>
+            <w:r>
+              <w:rPr>
+                <w:noProof/>
+                <w:webHidden/>
+                <w:sz w:val="28"/>
+              </w:rPr>
+              <w:instrText xml:space="preserve"> PAGEREF _Toc532146750 \h </w:instrText>
+            </w:r>
+            <w:r>
+              <w:rPr>
+                <w:noProof/>
+                <w:webHidden/>
+                <w:sz w:val="28"/>
+              </w:rPr>
+            </w:r>
+            <w:r>
+              <w:rPr>
+                <w:noProof/>
+                <w:webHidden/>
+                <w:sz w:val="28"/>
+              </w:rPr>
+              <w:fldChar w:fldCharType="separate"/>
+            </w:r>
+            <w:r>
+              <w:rPr>
+                <w:noProof/>
+                <w:webHidden/>
+                <w:sz w:val="28"/>
+              </w:rPr>
+              <w:t>4</w:t>
+            </w:r>
+            <w:r>
+              <w:rPr>
+                <w:noProof/>
+                <w:webHidden/>
+                <w:sz w:val="28"/>
+              </w:rPr>
+              <w:fldChar w:fldCharType="end"/>
+            </w:r>
+          </w:hyperlink>
+        </w:p>
+        <w:p>
+          <w:pPr>
+            <w:pStyle w:val="TOC1"/>
+            <w:tabs>
+              <w:tab w:val="right" w:leader="dot" w:pos="8296"/>
+            </w:tabs>
+            <w:rPr>
+              <w:noProof/>
+              <w:sz w:val="28"/>
+            </w:rPr>
+          </w:pPr>
+          <w:hyperlink w:anchor="_Toc532146751" w:history="1">
+            <w:r>
+              <w:rPr>
+                <w:rStyle w:val="a8"/>
+                <w:noProof/>
+                <w:sz w:val="28"/>
+              </w:rPr>
+              <w:t>三、</w:t>
+            </w:r>
+            <w:r>
+              <w:rPr>
+                <w:rStyle w:val="a8"/>
+                <w:noProof/>
+                <w:sz w:val="28"/>
+              </w:rPr>
+              <w:t>Hash</w:t>
+            </w:r>
+            <w:r>
+              <w:rPr>
+                <w:rStyle w:val="a8"/>
+                <w:noProof/>
+                <w:sz w:val="28"/>
+              </w:rPr>
+              <w:t>问题</w:t>
+            </w:r>
+            <w:r>
+              <w:rPr>
+                <w:noProof/>
+                <w:webHidden/>
+                <w:sz w:val="28"/>
+              </w:rPr>
+              <w:tab/>
+            </w:r>
+            <w:r>
+              <w:rPr>
+                <w:noProof/>
+                <w:webHidden/>
+                <w:sz w:val="28"/>
+              </w:rPr>
+              <w:fldChar w:fldCharType="begin"/>
+            </w:r>
+            <w:r>
+              <w:rPr>
+                <w:noProof/>
+                <w:webHidden/>
+                <w:sz w:val="28"/>
+              </w:rPr>
+              <w:instrText xml:space="preserve"> PAGEREF _Toc532146751 \h </w:instrText>
+            </w:r>
+            <w:r>
+              <w:rPr>
+                <w:noProof/>
+                <w:webHidden/>
+                <w:sz w:val="28"/>
+              </w:rPr>
+            </w:r>
+            <w:r>
+              <w:rPr>
+                <w:noProof/>
+                <w:webHidden/>
+                <w:sz w:val="28"/>
+              </w:rPr>
+              <w:fldChar w:fldCharType="separate"/>
+            </w:r>
+            <w:r>
+              <w:rPr>
+                <w:noProof/>
+                <w:webHidden/>
+                <w:sz w:val="28"/>
+              </w:rPr>
+              <w:t>6</w:t>
+            </w:r>
+            <w:r>
+              <w:rPr>
+                <w:noProof/>
+                <w:webHidden/>
+                <w:sz w:val="28"/>
+              </w:rPr>
+              <w:fldChar w:fldCharType="end"/>
+            </w:r>
+          </w:hyperlink>
+        </w:p>
+        <w:p>
+          <w:pPr>
+            <w:pStyle w:val="TOC1"/>
+            <w:tabs>
+              <w:tab w:val="right" w:leader="dot" w:pos="8296"/>
+            </w:tabs>
+            <w:rPr>
+              <w:noProof/>
+              <w:sz w:val="28"/>
+            </w:rPr>
+          </w:pPr>
+          <w:hyperlink w:anchor="_Toc532146752" w:history="1">
+            <w:r>
+              <w:rPr>
+                <w:rStyle w:val="a8"/>
+                <w:noProof/>
+                <w:sz w:val="28"/>
+              </w:rPr>
+              <w:t>四、排版问题</w:t>
+            </w:r>
+            <w:r>
+              <w:rPr>
+                <w:noProof/>
+                <w:webHidden/>
+                <w:sz w:val="28"/>
+              </w:rPr>
+              <w:tab/>
+            </w:r>
+            <w:r>
+              <w:rPr>
+                <w:noProof/>
+                <w:webHidden/>
+                <w:sz w:val="28"/>
+              </w:rPr>
+              <w:fldChar w:fldCharType="begin"/>
+            </w:r>
+            <w:r>
+              <w:rPr>
+                <w:noProof/>
+                <w:webHidden/>
+                <w:sz w:val="28"/>
+              </w:rPr>
+              <w:instrText xml:space="preserve"> PAGEREF _Toc532146752 \h </w:instrText>
+            </w:r>
+            <w:r>
+              <w:rPr>
+                <w:noProof/>
+                <w:webHidden/>
+                <w:sz w:val="28"/>
+              </w:rPr>
+            </w:r>
+            <w:r>
+              <w:rPr>
+                <w:noProof/>
+                <w:webHidden/>
+                <w:sz w:val="28"/>
+              </w:rPr>
+              <w:fldChar w:fldCharType="separate"/>
+            </w:r>
+            <w:r>
+              <w:rPr>
+                <w:noProof/>
+                <w:webHidden/>
+                <w:sz w:val="28"/>
+              </w:rPr>
+              <w:t>8</w:t>
+            </w:r>
+            <w:r>
+              <w:rPr>
+                <w:noProof/>
+                <w:webHidden/>
+                <w:sz w:val="28"/>
+              </w:rPr>
+              <w:fldChar w:fldCharType="end"/>
+            </w:r>
+          </w:hyperlink>
+        </w:p>
+        <w:p>
+          <w:pPr>
+            <w:pStyle w:val="TOC1"/>
+            <w:tabs>
+              <w:tab w:val="right" w:leader="dot" w:pos="8296"/>
+            </w:tabs>
+            <w:rPr>
+              <w:noProof/>
+              <w:sz w:val="28"/>
+            </w:rPr>
+          </w:pPr>
+          <w:hyperlink w:anchor="_Toc532146753" w:history="1">
+            <w:r>
+              <w:rPr>
+                <w:rStyle w:val="a8"/>
+                <w:noProof/>
+                <w:sz w:val="28"/>
+              </w:rPr>
+              <w:t>五、查找</w:t>
+            </w:r>
+            <w:r>
+              <w:rPr>
+                <w:noProof/>
+                <w:webHidden/>
+                <w:sz w:val="28"/>
+              </w:rPr>
+              <w:tab/>
+            </w:r>
+            <w:r>
+              <w:rPr>
+                <w:noProof/>
+                <w:webHidden/>
+                <w:sz w:val="28"/>
+              </w:rPr>
+              <w:fldChar w:fldCharType="begin"/>
+            </w:r>
+            <w:r>
+              <w:rPr>
+                <w:noProof/>
+                <w:webHidden/>
+                <w:sz w:val="28"/>
+              </w:rPr>
+              <w:instrText xml:space="preserve"> PAGEREF _Toc532146753 \h </w:instrText>
+            </w:r>
+            <w:r>
+              <w:rPr>
+                <w:noProof/>
+                <w:webHidden/>
+                <w:sz w:val="28"/>
+              </w:rPr>
+            </w:r>
+            <w:r>
+              <w:rPr>
+                <w:noProof/>
+                <w:webHidden/>
+                <w:sz w:val="28"/>
+              </w:rPr>
+              <w:fldChar w:fldCharType="separate"/>
+            </w:r>
+            <w:r>
+              <w:rPr>
+                <w:noProof/>
+                <w:webHidden/>
+                <w:sz w:val="28"/>
+              </w:rPr>
+              <w:t>10</w:t>
+            </w:r>
+            <w:r>
+              <w:rPr>
+                <w:noProof/>
+                <w:webHidden/>
+                <w:sz w:val="28"/>
+              </w:rPr>
+              <w:fldChar w:fldCharType="end"/>
+            </w:r>
+          </w:hyperlink>
+        </w:p>
+        <w:p>
+          <w:pPr>
+            <w:pStyle w:val="TOC1"/>
+            <w:tabs>
+              <w:tab w:val="right" w:leader="dot" w:pos="8296"/>
+            </w:tabs>
+            <w:rPr>
+              <w:noProof/>
+              <w:sz w:val="28"/>
+            </w:rPr>
+          </w:pPr>
+          <w:hyperlink w:anchor="_Toc532146754" w:history="1">
+            <w:r>
+              <w:rPr>
+                <w:rStyle w:val="a8"/>
+                <w:noProof/>
+                <w:sz w:val="28"/>
+              </w:rPr>
+              <w:t>六、贪心算法</w:t>
+            </w:r>
+            <w:r>
+              <w:rPr>
+                <w:noProof/>
+                <w:webHidden/>
+                <w:sz w:val="28"/>
+              </w:rPr>
+              <w:tab/>
+            </w:r>
+            <w:r>
+              <w:rPr>
+                <w:noProof/>
+                <w:webHidden/>
+                <w:sz w:val="28"/>
+              </w:rPr>
+              <w:fldChar w:fldCharType="begin"/>
+            </w:r>
+            <w:r>
+              <w:rPr>
+                <w:noProof/>
+                <w:webHidden/>
+                <w:sz w:val="28"/>
+              </w:rPr>
+              <w:instrText xml:space="preserve"> PAGEREF _Toc532146754 \h </w:instrText>
+            </w:r>
+            <w:r>
+              <w:rPr>
+                <w:noProof/>
+                <w:webHidden/>
+                <w:sz w:val="28"/>
+              </w:rPr>
+            </w:r>
+            <w:r>
+              <w:rPr>
+                <w:noProof/>
+                <w:webHidden/>
+                <w:sz w:val="28"/>
+              </w:rPr>
+              <w:fldChar w:fldCharType="separate"/>
+            </w:r>
+            <w:r>
+              <w:rPr>
+                <w:noProof/>
+                <w:webHidden/>
+                <w:sz w:val="28"/>
+              </w:rPr>
+              <w:t>12</w:t>
+            </w:r>
+            <w:r>
+              <w:rPr>
+                <w:noProof/>
+                <w:webHidden/>
+                <w:sz w:val="28"/>
+              </w:rPr>
+              <w:fldChar w:fldCharType="end"/>
+            </w:r>
+          </w:hyperlink>
+        </w:p>
+        <w:p>
+          <w:pPr>
+            <w:rPr>
+              <w:rFonts w:hint="eastAsia"/>
+            </w:rPr>
+          </w:pPr>
+          <w:r>
+            <w:rPr>
+              <w:b/>
+              <w:bCs/>
+              <w:sz w:val="28"/>
+              <w:lang w:val="zh-CN"/>
+            </w:rPr>
+            <w:fldChar w:fldCharType="end"/>
+          </w:r>
+        </w:p>
+      </w:sdtContent>
+    </w:sdt>
+    <w:p>
+      <w:pPr>
+        <w:widowControl/>
+        <w:jc w:val="left"/>
+      </w:pPr>
+    </w:p>
+    <w:p>
+      <w:pPr>
+        <w:rPr>
+          <w:rFonts w:hint="eastAsia"/>
+          <w:color w:val="FF0000"/>
+        </w:rPr>
+      </w:pPr>
+      <w:proofErr w:type="spellStart"/>
+      <w:r>
+        <w:rPr>
+          <w:rFonts w:hint="eastAsia"/>
+          <w:color w:val="FF0000"/>
+        </w:rPr>
+        <w:t>p</w:t>
+      </w:r>
+      <w:r>
+        <w:rPr>
+          <w:color w:val="FF0000"/>
+        </w:rPr>
+        <w:t>s</w:t>
+      </w:r>
+      <w:proofErr w:type="spellEnd"/>
+      <w:r>
+        <w:rPr>
+          <w:color w:val="FF0000"/>
+        </w:rPr>
+        <w:t>:</w:t>
+      </w:r>
+      <w:r>
+        <w:rPr>
+          <w:color w:val="FF0000"/>
+        </w:rPr>
+        <w:t xml:space="preserve"> </w:t>
+      </w:r>
+      <w:r>
+        <w:rPr>
+          <w:rFonts w:hint="eastAsia"/>
+          <w:color w:val="FF0000"/>
+        </w:rPr>
+        <w:t>主要包括题目和思路</w:t>
+      </w:r>
+      <w:bookmarkStart w:id="0" w:name="_GoBack"/>
+      <w:bookmarkEnd w:id="0"/>
+    </w:p>
+    <w:p>
+      <w:pPr>
+        <w:widowControl/>
+        <w:jc w:val="left"/>
+      </w:pPr>
+      <w:r>
+        <w:br w:type="page"/>
+      </w:r>
+    </w:p>
+    <w:p>
+      <w:r>
+        <w:rPr>
+          <w:rFonts w:hint="eastAsia"/>
+        </w:rPr>
+        <w:lastRenderedPageBreak/>
         <w:t>时间复杂度</w:t>
       </w:r>
       <w:r>
@@ -126,12 +743,14 @@
       <w:pPr>
         <w:pStyle w:val="1"/>
       </w:pPr>
+      <w:bookmarkStart w:id="1" w:name="_Toc532146749"/>
       <w:r>
         <w:rPr>
           <w:rFonts w:hint="eastAsia"/>
         </w:rPr>
         <w:t>一、排序：</w:t>
       </w:r>
+      <w:bookmarkEnd w:id="1"/>
     </w:p>
     <w:p>
       <w:r>
@@ -228,21 +847,19 @@
           <w:b/>
         </w:rPr>
       </w:pPr>
-      <w:proofErr w:type="gramStart"/>
       <w:r>
         <w:rPr>
           <w:rFonts w:hint="eastAsia"/>
           <w:b/>
         </w:rPr>
-        <w:t>列题</w:t>
-      </w:r>
-      <w:proofErr w:type="gramEnd"/>
+        <w:t>例</w:t>
+      </w:r>
       <w:r>
         <w:rPr>
           <w:rFonts w:hint="eastAsia"/>
           <w:b/>
         </w:rPr>
-        <w:t>：</w:t>
+        <w:t>题：</w:t>
       </w:r>
     </w:p>
     <w:p>
@@ -656,9 +1273,17 @@
       <w:r>
         <w:rPr>
           <w:rFonts w:hint="eastAsia"/>
-          <w:color w:val="FF0000"/>
-        </w:rPr>
-        <w:t>练习题：（</w:t>
+          <w:b/>
+          <w:color w:val="FF0000"/>
+        </w:rPr>
+        <w:t>练习题：</w:t>
+      </w:r>
+      <w:r>
+        <w:rPr>
+          <w:rFonts w:hint="eastAsia"/>
+          <w:color w:val="FF0000"/>
+        </w:rPr>
+        <w:t>（</w:t>
       </w:r>
       <w:r>
         <w:rPr>
@@ -1429,6 +2054,7 @@
       <w:pPr>
         <w:pStyle w:val="1"/>
       </w:pPr>
+      <w:bookmarkStart w:id="2" w:name="_Toc532146750"/>
       <w:r>
         <w:rPr>
           <w:rFonts w:hint="eastAsia"/>
@@ -1436,6 +2062,7 @@
         <w:lastRenderedPageBreak/>
         <w:t>二、日期类问题</w:t>
       </w:r>
+      <w:bookmarkEnd w:id="2"/>
     </w:p>
     <w:p>
       <w:r>
@@ -2556,6 +3183,7 @@
       <w:pPr>
         <w:pStyle w:val="1"/>
       </w:pPr>
+      <w:bookmarkStart w:id="3" w:name="_Toc532146751"/>
       <w:r>
         <w:rPr>
           <w:rFonts w:hint="eastAsia"/>
@@ -2575,6 +3203,32 @@
         </w:rPr>
         <w:t>问题</w:t>
       </w:r>
+      <w:bookmarkEnd w:id="3"/>
+    </w:p>
+    <w:p>
+      <w:pPr>
+        <w:rPr>
+          <w:rFonts w:hint="eastAsia"/>
+          <w:b/>
+          <w:color w:val="FF0000"/>
+        </w:rPr>
+      </w:pPr>
+      <w:r>
+        <w:rPr>
+          <w:rFonts w:hint="eastAsia"/>
+          <w:b/>
+          <w:color w:val="FF0000"/>
+        </w:rPr>
+        <w:t>例</w:t>
+      </w:r>
+      <w:r>
+        <w:rPr>
+          <w:rFonts w:hint="eastAsia"/>
+          <w:b/>
+          <w:color w:val="FF0000"/>
+        </w:rPr>
+        <w:t>题：</w:t>
+      </w:r>
     </w:p>
     <w:p>
       <w:r>
@@ -3359,12 +4013,14 @@
     <w:p>
       <w:pPr>
         <w:rPr>
-          <w:color w:val="FF0000"/>
-        </w:rPr>
-      </w:pPr>
-      <w:r>
-        <w:rPr>
-          <w:rFonts w:hint="eastAsia"/>
+          <w:b/>
+          <w:color w:val="FF0000"/>
+        </w:rPr>
+      </w:pPr>
+      <w:r>
+        <w:rPr>
+          <w:rFonts w:hint="eastAsia"/>
+          <w:b/>
           <w:color w:val="FF0000"/>
         </w:rPr>
         <w:lastRenderedPageBreak/>
@@ -3718,6 +4374,7 @@
       <w:pPr>
         <w:pStyle w:val="1"/>
       </w:pPr>
+      <w:bookmarkStart w:id="4" w:name="_Toc532146752"/>
       <w:r>
         <w:rPr>
           <w:rFonts w:hint="eastAsia"/>
@@ -3725,6 +4382,7 @@
         <w:lastRenderedPageBreak/>
         <w:t>四、排版问题</w:t>
       </w:r>
+      <w:bookmarkEnd w:id="4"/>
     </w:p>
     <w:p>
       <w:r>
@@ -3817,12 +4475,14 @@
       <w:pPr>
         <w:rPr>
           <w:b/>
+          <w:color w:val="FF0000"/>
         </w:rPr>
       </w:pPr>
       <w:r>
         <w:rPr>
           <w:rFonts w:hint="eastAsia"/>
           <w:b/>
+          <w:color w:val="FF0000"/>
         </w:rPr>
         <w:t>例题：</w:t>
       </w:r>
@@ -4030,12 +4690,14 @@
       <w:pPr>
         <w:rPr>
           <w:b/>
+          <w:color w:val="FF0000"/>
         </w:rPr>
       </w:pPr>
       <w:r>
         <w:rPr>
           <w:rFonts w:hint="eastAsia"/>
           <w:b/>
+          <w:color w:val="FF0000"/>
         </w:rPr>
         <w:lastRenderedPageBreak/>
         <w:t>练习题：</w:t>
@@ -4499,6 +5161,7 @@
       <w:pPr>
         <w:pStyle w:val="1"/>
       </w:pPr>
+      <w:bookmarkStart w:id="5" w:name="_Toc532146753"/>
       <w:r>
         <w:rPr>
           <w:rFonts w:hint="eastAsia"/>
@@ -4506,6 +5169,7 @@
         <w:lastRenderedPageBreak/>
         <w:t>五、查找</w:t>
       </w:r>
+      <w:bookmarkEnd w:id="5"/>
     </w:p>
     <w:p>
       <w:r>
@@ -4577,12 +5241,14 @@
       <w:pPr>
         <w:rPr>
           <w:b/>
+          <w:color w:val="FF0000"/>
         </w:rPr>
       </w:pPr>
       <w:r>
         <w:rPr>
           <w:rFonts w:hint="eastAsia"/>
           <w:b/>
+          <w:color w:val="FF0000"/>
         </w:rPr>
         <w:t>例题：</w:t>
       </w:r>
@@ -5735,12 +6401,14 @@
       <w:pPr>
         <w:rPr>
           <w:b/>
+          <w:color w:val="FF0000"/>
         </w:rPr>
       </w:pPr>
       <w:r>
         <w:rPr>
           <w:rFonts w:hint="eastAsia"/>
           <w:b/>
+          <w:color w:val="FF0000"/>
         </w:rPr>
         <w:t>练习题：</w:t>
       </w:r>
@@ -6165,6 +6833,7 @@
       <w:pPr>
         <w:pStyle w:val="1"/>
       </w:pPr>
+      <w:bookmarkStart w:id="6" w:name="_Toc532146754"/>
       <w:r>
         <w:rPr>
           <w:rFonts w:hint="eastAsia"/>
@@ -6172,13 +6841,9 @@
         <w:lastRenderedPageBreak/>
         <w:t>六、贪心算法</w:t>
       </w:r>
-    </w:p>
-    <w:p>
-      <w:pPr>
-        <w:rPr>
-          <w:rFonts w:hint="eastAsia"/>
-        </w:rPr>
-      </w:pPr>
+      <w:bookmarkEnd w:id="6"/>
+    </w:p>
+    <w:p>
       <w:r>
         <w:rPr>
           <w:rFonts w:hint="eastAsia"/>
@@ -6232,44 +6897,29 @@
         <w:t>：不可拆分类型，需灵活选取贪心策略</w:t>
       </w:r>
     </w:p>
-    <w:p>
-      <w:pPr>
-        <w:rPr>
-          <w:rFonts w:hint="eastAsia"/>
-        </w:rPr>
-      </w:pPr>
-    </w:p>
+    <w:p/>
     <w:p>
       <w:pPr>
         <w:rPr>
           <w:b/>
+          <w:color w:val="FF0000"/>
         </w:rPr>
       </w:pPr>
       <w:r>
         <w:rPr>
           <w:rFonts w:hint="eastAsia"/>
           <w:b/>
+          <w:color w:val="FF0000"/>
         </w:rPr>
         <w:t>例题：</w:t>
       </w:r>
     </w:p>
     <w:p>
-      <w:pPr>
-        <w:rPr>
-          <w:rFonts w:hint="eastAsia"/>
-        </w:rPr>
-      </w:pPr>
-      <w:r>
-        <w:rPr>
-          <w:rFonts w:hint="eastAsia"/>
-        </w:rPr>
-        <w:t>贪心入门题</w:t>
-      </w:r>
-      <w:r>
-        <w:rPr>
-          <w:rFonts w:hint="eastAsia"/>
-        </w:rPr>
-        <w:t>（类型</w:t>
+      <w:r>
+        <w:rPr>
+          <w:rFonts w:hint="eastAsia"/>
+        </w:rPr>
+        <w:t>贪心入门题（类型</w:t>
       </w:r>
       <w:r>
         <w:rPr>
@@ -6286,11 +6936,6 @@
     </w:p>
     <w:p/>
     <w:p>
-      <w:pPr>
-        <w:rPr>
-          <w:rFonts w:hint="eastAsia"/>
-        </w:rPr>
-      </w:pPr>
       <w:r>
         <w:rPr>
           <w:rFonts w:hint="eastAsia"/>
@@ -6311,11 +6956,6 @@
       </w:r>
     </w:p>
     <w:p>
-      <w:pPr>
-        <w:rPr>
-          <w:rFonts w:hint="eastAsia"/>
-        </w:rPr>
-      </w:pPr>
       <w:r>
         <w:rPr>
           <w:rFonts w:hint="eastAsia"/>
@@ -6350,11 +6990,6 @@
       </w:r>
     </w:p>
     <w:p>
-      <w:pPr>
-        <w:rPr>
-          <w:rFonts w:hint="eastAsia"/>
-        </w:rPr>
-      </w:pPr>
       <w:r>
         <w:rPr>
           <w:rFonts w:hint="eastAsia"/>
@@ -6372,11 +7007,6 @@
     </w:p>
     <w:p/>
     <w:p>
-      <w:pPr>
-        <w:rPr>
-          <w:rFonts w:hint="eastAsia"/>
-        </w:rPr>
-      </w:pPr>
       <w:r>
         <w:rPr>
           <w:rFonts w:hint="eastAsia"/>
@@ -6471,11 +7101,6 @@
       </w:r>
     </w:p>
     <w:p>
-      <w:pPr>
-        <w:rPr>
-          <w:rFonts w:hint="eastAsia"/>
-        </w:rPr>
-      </w:pPr>
       <w:r>
         <w:rPr>
           <w:rFonts w:hint="eastAsia"/>
@@ -6518,11 +7143,6 @@
       </w:r>
     </w:p>
     <w:p>
-      <w:pPr>
-        <w:rPr>
-          <w:rFonts w:hint="eastAsia"/>
-        </w:rPr>
-      </w:pPr>
       <w:r>
         <w:rPr>
           <w:rFonts w:hint="eastAsia"/>
@@ -6617,19 +7237,8 @@
         <w:t>这样表达可以购买几分之几的。</w:t>
       </w:r>
     </w:p>
-    <w:p>
-      <w:pPr>
-        <w:rPr>
-          <w:rFonts w:hint="eastAsia"/>
-        </w:rPr>
-      </w:pPr>
-    </w:p>
-    <w:p>
-      <w:pPr>
-        <w:rPr>
-          <w:rFonts w:hint="eastAsia"/>
-        </w:rPr>
-      </w:pPr>
+    <w:p/>
+    <w:p>
       <w:r>
         <w:rPr>
           <w:rFonts w:hint="eastAsia"/>
@@ -6638,11 +7247,6 @@
       </w:r>
     </w:p>
     <w:p>
-      <w:pPr>
-        <w:rPr>
-          <w:rFonts w:hint="eastAsia"/>
-        </w:rPr>
-      </w:pPr>
       <w:r>
         <w:rPr>
           <w:rFonts w:hint="eastAsia"/>
@@ -6729,11 +7333,6 @@
       </w:r>
     </w:p>
     <w:p>
-      <w:pPr>
-        <w:rPr>
-          <w:rFonts w:hint="eastAsia"/>
-        </w:rPr>
-      </w:pPr>
       <w:r>
         <w:rPr>
           <w:rFonts w:hint="eastAsia"/>
@@ -6798,11 +7397,6 @@
       </w:r>
     </w:p>
     <w:p>
-      <w:pPr>
-        <w:rPr>
-          <w:rFonts w:hint="eastAsia"/>
-        </w:rPr>
-      </w:pPr>
       <w:r>
         <w:rPr>
           <w:rFonts w:hint="eastAsia"/>
@@ -6830,11 +7424,6 @@
     </w:p>
     <w:p/>
     <w:p>
-      <w:pPr>
-        <w:rPr>
-          <w:rFonts w:hint="eastAsia"/>
-        </w:rPr>
-      </w:pPr>
       <w:r>
         <w:rPr>
           <w:rFonts w:hint="eastAsia"/>
@@ -6890,11 +7479,6 @@
     </w:p>
     <w:p/>
     <w:p>
-      <w:pPr>
-        <w:rPr>
-          <w:rFonts w:hint="eastAsia"/>
-        </w:rPr>
-      </w:pPr>
       <w:r>
         <w:rPr>
           <w:rFonts w:hint="eastAsia"/>
@@ -6983,14 +7567,26 @@
     <w:p/>
     <w:p>
       <w:pPr>
+        <w:widowControl/>
+        <w:jc w:val="left"/>
         <w:rPr>
           <w:b/>
-        </w:rPr>
-      </w:pPr>
-      <w:r>
-        <w:rPr>
-          <w:rFonts w:hint="eastAsia"/>
+          <w:color w:val="FF0000"/>
+        </w:rPr>
+      </w:pPr>
+    </w:p>
+    <w:p>
+      <w:pPr>
+        <w:rPr>
           <w:b/>
+          <w:color w:val="FF0000"/>
+        </w:rPr>
+      </w:pPr>
+      <w:r>
+        <w:rPr>
+          <w:rFonts w:hint="eastAsia"/>
+          <w:b/>
+          <w:color w:val="FF0000"/>
         </w:rPr>
         <w:t>类型</w:t>
       </w:r>
@@ -6998,6 +7594,7 @@
         <w:rPr>
           <w:rFonts w:hint="eastAsia"/>
           <w:b/>
+          <w:color w:val="FF0000"/>
         </w:rPr>
         <w:t>2</w:t>
       </w:r>
@@ -7005,6 +7602,7 @@
         <w:rPr>
           <w:rFonts w:hint="eastAsia"/>
           <w:b/>
+          <w:color w:val="FF0000"/>
         </w:rPr>
         <w:t>：</w:t>
       </w:r>
@@ -7018,11 +7616,6 @@
       </w:r>
     </w:p>
     <w:p>
-      <w:pPr>
-        <w:rPr>
-          <w:rFonts w:hint="eastAsia"/>
-        </w:rPr>
-      </w:pPr>
       <w:r>
         <w:rPr>
           <w:rFonts w:hint="eastAsia"/>
@@ -7051,11 +7644,6 @@
       </w:r>
     </w:p>
     <w:p>
-      <w:pPr>
-        <w:rPr>
-          <w:rFonts w:hint="eastAsia"/>
-        </w:rPr>
-      </w:pPr>
       <w:r>
         <w:rPr>
           <w:rFonts w:hint="eastAsia"/>
@@ -7106,11 +7694,6 @@
     </w:p>
     <w:p/>
     <w:p>
-      <w:pPr>
-        <w:rPr>
-          <w:rFonts w:hint="eastAsia"/>
-        </w:rPr>
-      </w:pPr>
       <w:r>
         <w:t>Input</w:t>
       </w:r>
@@ -7118,9 +7701,6 @@
     <w:p>
       <w:pPr>
         <w:ind w:left="420"/>
-        <w:rPr>
-          <w:rFonts w:hint="eastAsia"/>
-        </w:rPr>
       </w:pPr>
       <w:r>
         <w:rPr>
@@ -7223,11 +7803,6 @@
     </w:p>
     <w:p/>
     <w:p>
-      <w:pPr>
-        <w:rPr>
-          <w:rFonts w:hint="eastAsia"/>
-        </w:rPr>
-      </w:pPr>
       <w:r>
         <w:t>Output</w:t>
       </w:r>
@@ -7235,9 +7810,6 @@
     <w:p>
       <w:pPr>
         <w:ind w:left="420"/>
-        <w:rPr>
-          <w:rFonts w:hint="eastAsia"/>
-        </w:rPr>
       </w:pPr>
       <w:r>
         <w:rPr>
@@ -7248,11 +7820,6 @@
     </w:p>
     <w:p/>
     <w:p>
-      <w:pPr>
-        <w:rPr>
-          <w:rFonts w:hint="eastAsia"/>
-        </w:rPr>
-      </w:pPr>
       <w:r>
         <w:t>Sample Input</w:t>
       </w:r>
@@ -7279,12 +7846,12 @@
     </w:p>
     <w:p>
       <w:r>
+        <w:lastRenderedPageBreak/>
         <w:t>3 8</w:t>
       </w:r>
     </w:p>
     <w:p>
       <w:r>
-        <w:lastRenderedPageBreak/>
         <w:t>15 19</w:t>
       </w:r>
     </w:p>
@@ -7347,8 +7914,6 @@
         </w:rPr>
         <w:t>贪心策略：每次选取最早结束的节目即可</w:t>
       </w:r>
-      <w:bookmarkStart w:id="0" w:name="_GoBack"/>
-      <w:bookmarkEnd w:id="0"/>
     </w:p>
     <w:p>
       <w:pPr>
@@ -7365,11 +7930,6 @@
       </w:r>
     </w:p>
     <w:p>
-      <w:pPr>
-        <w:rPr>
-          <w:rFonts w:hint="eastAsia"/>
-        </w:rPr>
-      </w:pPr>
       <w:r>
         <w:rPr>
           <w:rFonts w:hint="eastAsia"/>
@@ -8264,7 +8824,6 @@
     <w:name w:val="Hyperlink"/>
     <w:basedOn w:val="a0"/>
     <w:uiPriority w:val="99"/>
-    <w:semiHidden/>
     <w:unhideWhenUsed/>
     <w:rsid w:val="00B353C9"/>
     <w:rPr>
@@ -8380,6 +8939,39 @@
       <w:b/>
       <w:bCs/>
     </w:rPr>
+  </w:style>
+  <w:style w:type="paragraph" w:styleId="TOC">
+    <w:name w:val="TOC Heading"/>
+    <w:basedOn w:val="1"/>
+    <w:next w:val="a"/>
+    <w:uiPriority w:val="39"/>
+    <w:unhideWhenUsed/>
+    <w:qFormat/>
+    <w:rsid w:val="00234B92"/>
+    <w:pPr>
+      <w:widowControl/>
+      <w:spacing w:before="240" w:after="0" w:line="259" w:lineRule="auto"/>
+      <w:jc w:val="left"/>
+      <w:outlineLvl w:val="9"/>
+    </w:pPr>
+    <w:rPr>
+      <w:rFonts w:asciiTheme="majorHAnsi" w:eastAsiaTheme="majorEastAsia" w:hAnsiTheme="majorHAnsi" w:cstheme="majorBidi"/>
+      <w:b w:val="0"/>
+      <w:bCs w:val="0"/>
+      <w:color w:val="2F5496" w:themeColor="accent1" w:themeShade="BF"/>
+      <w:kern w:val="0"/>
+      <w:sz w:val="32"/>
+      <w:szCs w:val="32"/>
+    </w:rPr>
+  </w:style>
+  <w:style w:type="paragraph" w:styleId="TOC1">
+    <w:name w:val="toc 1"/>
+    <w:basedOn w:val="a"/>
+    <w:next w:val="a"/>
+    <w:autoRedefine/>
+    <w:uiPriority w:val="39"/>
+    <w:unhideWhenUsed/>
+    <w:rsid w:val="00234B92"/>
   </w:style>
 </w:styles>
 </file>
@@ -8684,7 +9276,7 @@
 </file>
 
 <file path=customXml/itemProps1.xml><?xml version="1.0" encoding="utf-8"?>
-<ds:datastoreItem xmlns:ds="http://schemas.openxmlformats.org/officeDocument/2006/customXml" ds:itemID="{F34966BB-ED1A-4F44-AA57-6BECAF99FEE3}">
+<ds:datastoreItem xmlns:ds="http://schemas.openxmlformats.org/officeDocument/2006/customXml" ds:itemID="{9156CC4C-C4BC-48BB-8DDF-BE27FAA184B4}">
   <ds:schemaRefs>
     <ds:schemaRef ds:uri="http://schemas.openxmlformats.org/officeDocument/2006/bibliography"/>
   </ds:schemaRefs>

</xml_diff>